<commit_message>
ik heb geen titles meer help
</commit_message>
<xml_diff>
--- a/Analyse/AnalyseModellering/Functional & Non Functional Requirements/Functional & Non Functional Requirements.docx
+++ b/Analyse/AnalyseModellering/Functional & Non Functional Requirements/Functional & Non Functional Requirements.docx
@@ -1119,11 +1119,13 @@
     <w:p>
       <w:pPr>
         <w:pStyle w:val="Lijstalinea"/>
-        <w:numPr>
-          <w:ilvl w:val="1"/>
-          <w:numId w:val="6"/>
-        </w:numPr>
-      </w:pPr>
+      </w:pPr>
+      <w:r>
+        <w:t>1.1</w:t>
+      </w:r>
+      <w:r>
+        <w:tab/>
+      </w:r>
       <w:r>
         <w:t>Concept</w:t>
       </w:r>
@@ -1396,11 +1398,9 @@
         <w:pStyle w:val="Lijstalinea"/>
         <w:numPr>
           <w:ilvl w:val="1"/>
-          <w:numId w:val="9"/>
+          <w:numId w:val="3"/>
         </w:numPr>
       </w:pPr>
-      <w:bookmarkStart w:id="0" w:name="_GoBack"/>
-      <w:bookmarkEnd w:id="0"/>
       <w:r>
         <w:t xml:space="preserve">Power-up </w:t>
       </w:r>
@@ -1446,7 +1446,7 @@
         <w:pStyle w:val="Lijstalinea"/>
         <w:numPr>
           <w:ilvl w:val="1"/>
-          <w:numId w:val="9"/>
+          <w:numId w:val="3"/>
         </w:numPr>
       </w:pPr>
       <w:r>
@@ -1525,6 +1525,73 @@
     </w:p>
     <w:p>
       <w:pPr>
+        <w:pStyle w:val="Lijstalinea"/>
+        <w:numPr>
+          <w:ilvl w:val="1"/>
+          <w:numId w:val="14"/>
+        </w:numPr>
+      </w:pPr>
+      <w:r>
+        <w:t>Concept</w:t>
+      </w:r>
+    </w:p>
+    <w:p>
+      <w:pPr>
+        <w:spacing w:after="0"/>
+      </w:pPr>
+    </w:p>
+    <w:p>
+      <w:pPr>
+        <w:pStyle w:val="Lijstalinea"/>
+        <w:numPr>
+          <w:ilvl w:val="0"/>
+          <w:numId w:val="8"/>
+        </w:numPr>
+      </w:pPr>
+      <w:r>
+        <w:t>Campaign modus is een modus voor beginners, daar wordt het concept van het spel uitgelegd</w:t>
+      </w:r>
+      <w:r>
+        <w:t>.</w:t>
+      </w:r>
+    </w:p>
+    <w:p>
+      <w:pPr>
+        <w:pStyle w:val="Lijstalinea"/>
+        <w:numPr>
+          <w:ilvl w:val="0"/>
+          <w:numId w:val="8"/>
+        </w:numPr>
+      </w:pPr>
+      <w:r>
+        <w:t>De modus bevat 5 levels die verschillende vijanden weergeeft.</w:t>
+      </w:r>
+    </w:p>
+    <w:p>
+      <w:pPr>
+        <w:pStyle w:val="Lijstalinea"/>
+        <w:numPr>
+          <w:ilvl w:val="0"/>
+          <w:numId w:val="8"/>
+        </w:numPr>
+      </w:pPr>
+      <w:r>
+        <w:t>Bij het einde van de modus worden er 3 power ups aangeboden waar je er maar 1 mag kiezen.</w:t>
+      </w:r>
+    </w:p>
+    <w:p>
+      <w:pPr>
+        <w:pStyle w:val="Lijstalinea"/>
+        <w:numPr>
+          <w:ilvl w:val="0"/>
+          <w:numId w:val="8"/>
+        </w:numPr>
+      </w:pPr>
+      <w:bookmarkStart w:id="0" w:name="_GoBack"/>
+      <w:bookmarkEnd w:id="0"/>
+    </w:p>
+    <w:p>
+      <w:pPr>
         <w:rPr>
           <w:rFonts w:asciiTheme="majorHAnsi" w:eastAsiaTheme="majorEastAsia" w:hAnsiTheme="majorHAnsi" w:cstheme="majorBidi"/>
           <w:color w:val="2E74B5" w:themeColor="accent1" w:themeShade="BF"/>
@@ -1538,7 +1605,7 @@
         <w:pStyle w:val="Lijstalinea"/>
         <w:numPr>
           <w:ilvl w:val="0"/>
-          <w:numId w:val="3"/>
+          <w:numId w:val="14"/>
         </w:numPr>
         <w:rPr>
           <w:rFonts w:asciiTheme="majorHAnsi" w:eastAsiaTheme="majorEastAsia" w:hAnsiTheme="majorHAnsi" w:cstheme="majorBidi"/>
@@ -1562,7 +1629,7 @@
         <w:pStyle w:val="Lijstalinea"/>
         <w:numPr>
           <w:ilvl w:val="0"/>
-          <w:numId w:val="3"/>
+          <w:numId w:val="14"/>
         </w:numPr>
         <w:rPr>
           <w:rFonts w:asciiTheme="majorHAnsi" w:eastAsiaTheme="majorEastAsia" w:hAnsiTheme="majorHAnsi" w:cstheme="majorBidi"/>
@@ -1586,7 +1653,7 @@
         <w:pStyle w:val="Lijstalinea"/>
         <w:numPr>
           <w:ilvl w:val="0"/>
-          <w:numId w:val="3"/>
+          <w:numId w:val="14"/>
         </w:numPr>
         <w:rPr>
           <w:rFonts w:asciiTheme="majorHAnsi" w:eastAsiaTheme="majorEastAsia" w:hAnsiTheme="majorHAnsi" w:cstheme="majorBidi"/>
@@ -1610,7 +1677,7 @@
         <w:pStyle w:val="Lijstalinea"/>
         <w:numPr>
           <w:ilvl w:val="0"/>
-          <w:numId w:val="3"/>
+          <w:numId w:val="14"/>
         </w:numPr>
         <w:rPr>
           <w:rFonts w:asciiTheme="majorHAnsi" w:eastAsiaTheme="majorEastAsia" w:hAnsiTheme="majorHAnsi" w:cstheme="majorBidi"/>
@@ -1634,7 +1701,7 @@
         <w:pStyle w:val="Lijstalinea"/>
         <w:numPr>
           <w:ilvl w:val="0"/>
-          <w:numId w:val="3"/>
+          <w:numId w:val="14"/>
         </w:numPr>
         <w:rPr>
           <w:rFonts w:asciiTheme="majorHAnsi" w:eastAsiaTheme="majorEastAsia" w:hAnsiTheme="majorHAnsi" w:cstheme="majorBidi"/>
@@ -2321,6 +2388,240 @@
     </w:lvl>
   </w:abstractNum>
   <w:abstractNum w:abstractNumId="3" w15:restartNumberingAfterBreak="0">
+    <w:nsid w:val="33C24525"/>
+    <w:multiLevelType w:val="multilevel"/>
+    <w:tmpl w:val="C680B558"/>
+    <w:lvl w:ilvl="0">
+      <w:start w:val="3"/>
+      <w:numFmt w:val="decimal"/>
+      <w:lvlText w:val="%1."/>
+      <w:lvlJc w:val="left"/>
+      <w:pPr>
+        <w:ind w:left="360" w:hanging="360"/>
+      </w:pPr>
+      <w:rPr>
+        <w:rFonts w:hint="default"/>
+      </w:rPr>
+    </w:lvl>
+    <w:lvl w:ilvl="1">
+      <w:start w:val="1"/>
+      <w:numFmt w:val="decimal"/>
+      <w:isLgl/>
+      <w:lvlText w:val="%1.%2"/>
+      <w:lvlJc w:val="left"/>
+      <w:pPr>
+        <w:ind w:left="1053" w:hanging="705"/>
+      </w:pPr>
+      <w:rPr>
+        <w:rFonts w:hint="default"/>
+      </w:rPr>
+    </w:lvl>
+    <w:lvl w:ilvl="2">
+      <w:start w:val="1"/>
+      <w:numFmt w:val="decimal"/>
+      <w:isLgl/>
+      <w:lvlText w:val="%1.%2.%3"/>
+      <w:lvlJc w:val="left"/>
+      <w:pPr>
+        <w:ind w:left="1416" w:hanging="720"/>
+      </w:pPr>
+      <w:rPr>
+        <w:rFonts w:hint="default"/>
+      </w:rPr>
+    </w:lvl>
+    <w:lvl w:ilvl="3">
+      <w:start w:val="1"/>
+      <w:numFmt w:val="decimal"/>
+      <w:isLgl/>
+      <w:lvlText w:val="%1.%2.%3.%4"/>
+      <w:lvlJc w:val="left"/>
+      <w:pPr>
+        <w:ind w:left="1764" w:hanging="720"/>
+      </w:pPr>
+      <w:rPr>
+        <w:rFonts w:hint="default"/>
+      </w:rPr>
+    </w:lvl>
+    <w:lvl w:ilvl="4">
+      <w:start w:val="1"/>
+      <w:numFmt w:val="decimal"/>
+      <w:isLgl/>
+      <w:lvlText w:val="%1.%2.%3.%4.%5"/>
+      <w:lvlJc w:val="left"/>
+      <w:pPr>
+        <w:ind w:left="2472" w:hanging="1080"/>
+      </w:pPr>
+      <w:rPr>
+        <w:rFonts w:hint="default"/>
+      </w:rPr>
+    </w:lvl>
+    <w:lvl w:ilvl="5">
+      <w:start w:val="1"/>
+      <w:numFmt w:val="decimal"/>
+      <w:isLgl/>
+      <w:lvlText w:val="%1.%2.%3.%4.%5.%6"/>
+      <w:lvlJc w:val="left"/>
+      <w:pPr>
+        <w:ind w:left="2820" w:hanging="1080"/>
+      </w:pPr>
+      <w:rPr>
+        <w:rFonts w:hint="default"/>
+      </w:rPr>
+    </w:lvl>
+    <w:lvl w:ilvl="6">
+      <w:start w:val="1"/>
+      <w:numFmt w:val="decimal"/>
+      <w:isLgl/>
+      <w:lvlText w:val="%1.%2.%3.%4.%5.%6.%7"/>
+      <w:lvlJc w:val="left"/>
+      <w:pPr>
+        <w:ind w:left="3528" w:hanging="1440"/>
+      </w:pPr>
+      <w:rPr>
+        <w:rFonts w:hint="default"/>
+      </w:rPr>
+    </w:lvl>
+    <w:lvl w:ilvl="7">
+      <w:start w:val="1"/>
+      <w:numFmt w:val="decimal"/>
+      <w:isLgl/>
+      <w:lvlText w:val="%1.%2.%3.%4.%5.%6.%7.%8"/>
+      <w:lvlJc w:val="left"/>
+      <w:pPr>
+        <w:ind w:left="3876" w:hanging="1440"/>
+      </w:pPr>
+      <w:rPr>
+        <w:rFonts w:hint="default"/>
+      </w:rPr>
+    </w:lvl>
+    <w:lvl w:ilvl="8">
+      <w:start w:val="1"/>
+      <w:numFmt w:val="decimal"/>
+      <w:isLgl/>
+      <w:lvlText w:val="%1.%2.%3.%4.%5.%6.%7.%8.%9"/>
+      <w:lvlJc w:val="left"/>
+      <w:pPr>
+        <w:ind w:left="4224" w:hanging="1440"/>
+      </w:pPr>
+      <w:rPr>
+        <w:rFonts w:hint="default"/>
+      </w:rPr>
+    </w:lvl>
+  </w:abstractNum>
+  <w:abstractNum w:abstractNumId="4" w15:restartNumberingAfterBreak="0">
+    <w:nsid w:val="37D4035D"/>
+    <w:multiLevelType w:val="multilevel"/>
+    <w:tmpl w:val="4C083956"/>
+    <w:lvl w:ilvl="0">
+      <w:start w:val="1"/>
+      <w:numFmt w:val="decimal"/>
+      <w:lvlText w:val="%1"/>
+      <w:lvlJc w:val="left"/>
+      <w:pPr>
+        <w:ind w:left="360" w:hanging="360"/>
+      </w:pPr>
+      <w:rPr>
+        <w:rFonts w:hint="default"/>
+      </w:rPr>
+    </w:lvl>
+    <w:lvl w:ilvl="1">
+      <w:start w:val="1"/>
+      <w:numFmt w:val="decimal"/>
+      <w:lvlText w:val="%1.%2"/>
+      <w:lvlJc w:val="left"/>
+      <w:pPr>
+        <w:ind w:left="360" w:hanging="360"/>
+      </w:pPr>
+      <w:rPr>
+        <w:rFonts w:hint="default"/>
+      </w:rPr>
+    </w:lvl>
+    <w:lvl w:ilvl="2">
+      <w:start w:val="1"/>
+      <w:numFmt w:val="decimal"/>
+      <w:lvlText w:val="%1.%2.%3"/>
+      <w:lvlJc w:val="left"/>
+      <w:pPr>
+        <w:ind w:left="720" w:hanging="720"/>
+      </w:pPr>
+      <w:rPr>
+        <w:rFonts w:hint="default"/>
+      </w:rPr>
+    </w:lvl>
+    <w:lvl w:ilvl="3">
+      <w:start w:val="1"/>
+      <w:numFmt w:val="decimal"/>
+      <w:lvlText w:val="%1.%2.%3.%4"/>
+      <w:lvlJc w:val="left"/>
+      <w:pPr>
+        <w:ind w:left="720" w:hanging="720"/>
+      </w:pPr>
+      <w:rPr>
+        <w:rFonts w:hint="default"/>
+      </w:rPr>
+    </w:lvl>
+    <w:lvl w:ilvl="4">
+      <w:start w:val="1"/>
+      <w:numFmt w:val="decimal"/>
+      <w:lvlText w:val="%1.%2.%3.%4.%5"/>
+      <w:lvlJc w:val="left"/>
+      <w:pPr>
+        <w:ind w:left="1080" w:hanging="1080"/>
+      </w:pPr>
+      <w:rPr>
+        <w:rFonts w:hint="default"/>
+      </w:rPr>
+    </w:lvl>
+    <w:lvl w:ilvl="5">
+      <w:start w:val="1"/>
+      <w:numFmt w:val="decimal"/>
+      <w:lvlText w:val="%1.%2.%3.%4.%5.%6"/>
+      <w:lvlJc w:val="left"/>
+      <w:pPr>
+        <w:ind w:left="1080" w:hanging="1080"/>
+      </w:pPr>
+      <w:rPr>
+        <w:rFonts w:hint="default"/>
+      </w:rPr>
+    </w:lvl>
+    <w:lvl w:ilvl="6">
+      <w:start w:val="1"/>
+      <w:numFmt w:val="decimal"/>
+      <w:lvlText w:val="%1.%2.%3.%4.%5.%6.%7"/>
+      <w:lvlJc w:val="left"/>
+      <w:pPr>
+        <w:ind w:left="1440" w:hanging="1440"/>
+      </w:pPr>
+      <w:rPr>
+        <w:rFonts w:hint="default"/>
+      </w:rPr>
+    </w:lvl>
+    <w:lvl w:ilvl="7">
+      <w:start w:val="1"/>
+      <w:numFmt w:val="decimal"/>
+      <w:lvlText w:val="%1.%2.%3.%4.%5.%6.%7.%8"/>
+      <w:lvlJc w:val="left"/>
+      <w:pPr>
+        <w:ind w:left="1440" w:hanging="1440"/>
+      </w:pPr>
+      <w:rPr>
+        <w:rFonts w:hint="default"/>
+      </w:rPr>
+    </w:lvl>
+    <w:lvl w:ilvl="8">
+      <w:start w:val="1"/>
+      <w:numFmt w:val="decimal"/>
+      <w:lvlText w:val="%1.%2.%3.%4.%5.%6.%7.%8.%9"/>
+      <w:lvlJc w:val="left"/>
+      <w:pPr>
+        <w:ind w:left="1440" w:hanging="1440"/>
+      </w:pPr>
+      <w:rPr>
+        <w:rFonts w:hint="default"/>
+      </w:rPr>
+    </w:lvl>
+  </w:abstractNum>
+  <w:abstractNum w:abstractNumId="5" w15:restartNumberingAfterBreak="0">
     <w:nsid w:val="3C6C4DC2"/>
     <w:multiLevelType w:val="multilevel"/>
     <w:tmpl w:val="25FEE82E"/>
@@ -2330,7 +2631,7 @@
       <w:lvlText w:val="%1."/>
       <w:lvlJc w:val="left"/>
       <w:pPr>
-        <w:ind w:left="720" w:hanging="360"/>
+        <w:ind w:left="360" w:hanging="360"/>
       </w:pPr>
       <w:rPr>
         <w:rFonts w:hint="default"/>
@@ -2343,7 +2644,7 @@
       <w:lvlText w:val="%1.%2"/>
       <w:lvlJc w:val="left"/>
       <w:pPr>
-        <w:ind w:left="1413" w:hanging="705"/>
+        <w:ind w:left="1053" w:hanging="705"/>
       </w:pPr>
       <w:rPr>
         <w:rFonts w:hint="default"/>
@@ -2356,7 +2657,7 @@
       <w:lvlText w:val="%1.%2.%3"/>
       <w:lvlJc w:val="left"/>
       <w:pPr>
-        <w:ind w:left="1776" w:hanging="720"/>
+        <w:ind w:left="1416" w:hanging="720"/>
       </w:pPr>
       <w:rPr>
         <w:rFonts w:hint="default"/>
@@ -2369,7 +2670,7 @@
       <w:lvlText w:val="%1.%2.%3.%4"/>
       <w:lvlJc w:val="left"/>
       <w:pPr>
-        <w:ind w:left="2124" w:hanging="720"/>
+        <w:ind w:left="1764" w:hanging="720"/>
       </w:pPr>
       <w:rPr>
         <w:rFonts w:hint="default"/>
@@ -2382,7 +2683,7 @@
       <w:lvlText w:val="%1.%2.%3.%4.%5"/>
       <w:lvlJc w:val="left"/>
       <w:pPr>
-        <w:ind w:left="2832" w:hanging="1080"/>
+        <w:ind w:left="2472" w:hanging="1080"/>
       </w:pPr>
       <w:rPr>
         <w:rFonts w:hint="default"/>
@@ -2395,7 +2696,7 @@
       <w:lvlText w:val="%1.%2.%3.%4.%5.%6"/>
       <w:lvlJc w:val="left"/>
       <w:pPr>
-        <w:ind w:left="3180" w:hanging="1080"/>
+        <w:ind w:left="2820" w:hanging="1080"/>
       </w:pPr>
       <w:rPr>
         <w:rFonts w:hint="default"/>
@@ -2408,7 +2709,7 @@
       <w:lvlText w:val="%1.%2.%3.%4.%5.%6.%7"/>
       <w:lvlJc w:val="left"/>
       <w:pPr>
-        <w:ind w:left="3888" w:hanging="1440"/>
+        <w:ind w:left="3528" w:hanging="1440"/>
       </w:pPr>
       <w:rPr>
         <w:rFonts w:hint="default"/>
@@ -2421,7 +2722,7 @@
       <w:lvlText w:val="%1.%2.%3.%4.%5.%6.%7.%8"/>
       <w:lvlJc w:val="left"/>
       <w:pPr>
-        <w:ind w:left="4236" w:hanging="1440"/>
+        <w:ind w:left="3876" w:hanging="1440"/>
       </w:pPr>
       <w:rPr>
         <w:rFonts w:hint="default"/>
@@ -2434,14 +2735,127 @@
       <w:lvlText w:val="%1.%2.%3.%4.%5.%6.%7.%8.%9"/>
       <w:lvlJc w:val="left"/>
       <w:pPr>
-        <w:ind w:left="4584" w:hanging="1440"/>
+        <w:ind w:left="4224" w:hanging="1440"/>
       </w:pPr>
       <w:rPr>
         <w:rFonts w:hint="default"/>
       </w:rPr>
     </w:lvl>
   </w:abstractNum>
-  <w:abstractNum w:abstractNumId="4" w15:restartNumberingAfterBreak="0">
+  <w:abstractNum w:abstractNumId="6" w15:restartNumberingAfterBreak="0">
+    <w:nsid w:val="448D0ED6"/>
+    <w:multiLevelType w:val="multilevel"/>
+    <w:tmpl w:val="CE425CAE"/>
+    <w:lvl w:ilvl="0">
+      <w:start w:val="1"/>
+      <w:numFmt w:val="decimal"/>
+      <w:lvlText w:val="%1"/>
+      <w:lvlJc w:val="left"/>
+      <w:pPr>
+        <w:ind w:left="360" w:hanging="360"/>
+      </w:pPr>
+      <w:rPr>
+        <w:rFonts w:hint="default"/>
+      </w:rPr>
+    </w:lvl>
+    <w:lvl w:ilvl="1">
+      <w:start w:val="1"/>
+      <w:numFmt w:val="decimal"/>
+      <w:lvlText w:val="%1.%2"/>
+      <w:lvlJc w:val="left"/>
+      <w:pPr>
+        <w:ind w:left="1068" w:hanging="360"/>
+      </w:pPr>
+      <w:rPr>
+        <w:rFonts w:hint="default"/>
+      </w:rPr>
+    </w:lvl>
+    <w:lvl w:ilvl="2">
+      <w:start w:val="1"/>
+      <w:numFmt w:val="decimal"/>
+      <w:lvlText w:val="%1.%2.%3"/>
+      <w:lvlJc w:val="left"/>
+      <w:pPr>
+        <w:ind w:left="2136" w:hanging="720"/>
+      </w:pPr>
+      <w:rPr>
+        <w:rFonts w:hint="default"/>
+      </w:rPr>
+    </w:lvl>
+    <w:lvl w:ilvl="3">
+      <w:start w:val="1"/>
+      <w:numFmt w:val="decimal"/>
+      <w:lvlText w:val="%1.%2.%3.%4"/>
+      <w:lvlJc w:val="left"/>
+      <w:pPr>
+        <w:ind w:left="2844" w:hanging="720"/>
+      </w:pPr>
+      <w:rPr>
+        <w:rFonts w:hint="default"/>
+      </w:rPr>
+    </w:lvl>
+    <w:lvl w:ilvl="4">
+      <w:start w:val="1"/>
+      <w:numFmt w:val="decimal"/>
+      <w:lvlText w:val="%1.%2.%3.%4.%5"/>
+      <w:lvlJc w:val="left"/>
+      <w:pPr>
+        <w:ind w:left="3912" w:hanging="1080"/>
+      </w:pPr>
+      <w:rPr>
+        <w:rFonts w:hint="default"/>
+      </w:rPr>
+    </w:lvl>
+    <w:lvl w:ilvl="5">
+      <w:start w:val="1"/>
+      <w:numFmt w:val="decimal"/>
+      <w:lvlText w:val="%1.%2.%3.%4.%5.%6"/>
+      <w:lvlJc w:val="left"/>
+      <w:pPr>
+        <w:ind w:left="4620" w:hanging="1080"/>
+      </w:pPr>
+      <w:rPr>
+        <w:rFonts w:hint="default"/>
+      </w:rPr>
+    </w:lvl>
+    <w:lvl w:ilvl="6">
+      <w:start w:val="1"/>
+      <w:numFmt w:val="decimal"/>
+      <w:lvlText w:val="%1.%2.%3.%4.%5.%6.%7"/>
+      <w:lvlJc w:val="left"/>
+      <w:pPr>
+        <w:ind w:left="5688" w:hanging="1440"/>
+      </w:pPr>
+      <w:rPr>
+        <w:rFonts w:hint="default"/>
+      </w:rPr>
+    </w:lvl>
+    <w:lvl w:ilvl="7">
+      <w:start w:val="1"/>
+      <w:numFmt w:val="decimal"/>
+      <w:lvlText w:val="%1.%2.%3.%4.%5.%6.%7.%8"/>
+      <w:lvlJc w:val="left"/>
+      <w:pPr>
+        <w:ind w:left="6396" w:hanging="1440"/>
+      </w:pPr>
+      <w:rPr>
+        <w:rFonts w:hint="default"/>
+      </w:rPr>
+    </w:lvl>
+    <w:lvl w:ilvl="8">
+      <w:start w:val="1"/>
+      <w:numFmt w:val="decimal"/>
+      <w:lvlText w:val="%1.%2.%3.%4.%5.%6.%7.%8.%9"/>
+      <w:lvlJc w:val="left"/>
+      <w:pPr>
+        <w:ind w:left="7104" w:hanging="1440"/>
+      </w:pPr>
+      <w:rPr>
+        <w:rFonts w:hint="default"/>
+      </w:rPr>
+    </w:lvl>
+  </w:abstractNum>
+  <w:abstractNum w:abstractNumId="7" w15:restartNumberingAfterBreak="0">
     <w:nsid w:val="47467CCD"/>
     <w:multiLevelType w:val="hybridMultilevel"/>
     <w:tmpl w:val="5486F432"/>
@@ -2530,7 +2944,7 @@
       </w:pPr>
     </w:lvl>
   </w:abstractNum>
-  <w:abstractNum w:abstractNumId="5" w15:restartNumberingAfterBreak="0">
+  <w:abstractNum w:abstractNumId="8" w15:restartNumberingAfterBreak="0">
     <w:nsid w:val="493F4172"/>
     <w:multiLevelType w:val="multilevel"/>
     <w:tmpl w:val="D1482EE0"/>
@@ -2643,7 +3057,7 @@
       </w:rPr>
     </w:lvl>
   </w:abstractNum>
-  <w:abstractNum w:abstractNumId="6" w15:restartNumberingAfterBreak="0">
+  <w:abstractNum w:abstractNumId="9" w15:restartNumberingAfterBreak="0">
     <w:nsid w:val="594039A9"/>
     <w:multiLevelType w:val="hybridMultilevel"/>
     <w:tmpl w:val="2E48C65A"/>
@@ -2756,7 +3170,7 @@
       </w:rPr>
     </w:lvl>
   </w:abstractNum>
-  <w:abstractNum w:abstractNumId="7" w15:restartNumberingAfterBreak="0">
+  <w:abstractNum w:abstractNumId="10" w15:restartNumberingAfterBreak="0">
     <w:nsid w:val="5D7E6C93"/>
     <w:multiLevelType w:val="hybridMultilevel"/>
     <w:tmpl w:val="ACCED95A"/>
@@ -2869,7 +3283,120 @@
       </w:rPr>
     </w:lvl>
   </w:abstractNum>
-  <w:abstractNum w:abstractNumId="8" w15:restartNumberingAfterBreak="0">
+  <w:abstractNum w:abstractNumId="11" w15:restartNumberingAfterBreak="0">
+    <w:nsid w:val="68247741"/>
+    <w:multiLevelType w:val="multilevel"/>
+    <w:tmpl w:val="795C2CE8"/>
+    <w:lvl w:ilvl="0">
+      <w:start w:val="2"/>
+      <w:numFmt w:val="decimal"/>
+      <w:lvlText w:val="%1"/>
+      <w:lvlJc w:val="left"/>
+      <w:pPr>
+        <w:ind w:left="360" w:hanging="360"/>
+      </w:pPr>
+      <w:rPr>
+        <w:rFonts w:hint="default"/>
+      </w:rPr>
+    </w:lvl>
+    <w:lvl w:ilvl="1">
+      <w:start w:val="1"/>
+      <w:numFmt w:val="decimal"/>
+      <w:lvlText w:val="%1.%2"/>
+      <w:lvlJc w:val="left"/>
+      <w:pPr>
+        <w:ind w:left="1080" w:hanging="360"/>
+      </w:pPr>
+      <w:rPr>
+        <w:rFonts w:hint="default"/>
+      </w:rPr>
+    </w:lvl>
+    <w:lvl w:ilvl="2">
+      <w:start w:val="1"/>
+      <w:numFmt w:val="decimal"/>
+      <w:lvlText w:val="%1.%2.%3"/>
+      <w:lvlJc w:val="left"/>
+      <w:pPr>
+        <w:ind w:left="2160" w:hanging="720"/>
+      </w:pPr>
+      <w:rPr>
+        <w:rFonts w:hint="default"/>
+      </w:rPr>
+    </w:lvl>
+    <w:lvl w:ilvl="3">
+      <w:start w:val="1"/>
+      <w:numFmt w:val="decimal"/>
+      <w:lvlText w:val="%1.%2.%3.%4"/>
+      <w:lvlJc w:val="left"/>
+      <w:pPr>
+        <w:ind w:left="2880" w:hanging="720"/>
+      </w:pPr>
+      <w:rPr>
+        <w:rFonts w:hint="default"/>
+      </w:rPr>
+    </w:lvl>
+    <w:lvl w:ilvl="4">
+      <w:start w:val="1"/>
+      <w:numFmt w:val="decimal"/>
+      <w:lvlText w:val="%1.%2.%3.%4.%5"/>
+      <w:lvlJc w:val="left"/>
+      <w:pPr>
+        <w:ind w:left="3960" w:hanging="1080"/>
+      </w:pPr>
+      <w:rPr>
+        <w:rFonts w:hint="default"/>
+      </w:rPr>
+    </w:lvl>
+    <w:lvl w:ilvl="5">
+      <w:start w:val="1"/>
+      <w:numFmt w:val="decimal"/>
+      <w:lvlText w:val="%1.%2.%3.%4.%5.%6"/>
+      <w:lvlJc w:val="left"/>
+      <w:pPr>
+        <w:ind w:left="4680" w:hanging="1080"/>
+      </w:pPr>
+      <w:rPr>
+        <w:rFonts w:hint="default"/>
+      </w:rPr>
+    </w:lvl>
+    <w:lvl w:ilvl="6">
+      <w:start w:val="1"/>
+      <w:numFmt w:val="decimal"/>
+      <w:lvlText w:val="%1.%2.%3.%4.%5.%6.%7"/>
+      <w:lvlJc w:val="left"/>
+      <w:pPr>
+        <w:ind w:left="5760" w:hanging="1440"/>
+      </w:pPr>
+      <w:rPr>
+        <w:rFonts w:hint="default"/>
+      </w:rPr>
+    </w:lvl>
+    <w:lvl w:ilvl="7">
+      <w:start w:val="1"/>
+      <w:numFmt w:val="decimal"/>
+      <w:lvlText w:val="%1.%2.%3.%4.%5.%6.%7.%8"/>
+      <w:lvlJc w:val="left"/>
+      <w:pPr>
+        <w:ind w:left="6480" w:hanging="1440"/>
+      </w:pPr>
+      <w:rPr>
+        <w:rFonts w:hint="default"/>
+      </w:rPr>
+    </w:lvl>
+    <w:lvl w:ilvl="8">
+      <w:start w:val="1"/>
+      <w:numFmt w:val="decimal"/>
+      <w:lvlText w:val="%1.%2.%3.%4.%5.%6.%7.%8.%9"/>
+      <w:lvlJc w:val="left"/>
+      <w:pPr>
+        <w:ind w:left="7200" w:hanging="1440"/>
+      </w:pPr>
+      <w:rPr>
+        <w:rFonts w:hint="default"/>
+      </w:rPr>
+    </w:lvl>
+  </w:abstractNum>
+  <w:abstractNum w:abstractNumId="12" w15:restartNumberingAfterBreak="0">
     <w:nsid w:val="71565174"/>
     <w:multiLevelType w:val="multilevel"/>
     <w:tmpl w:val="28BE82F0"/>
@@ -2982,7 +3509,7 @@
       </w:rPr>
     </w:lvl>
   </w:abstractNum>
-  <w:abstractNum w:abstractNumId="9" w15:restartNumberingAfterBreak="0">
+  <w:abstractNum w:abstractNumId="13" w15:restartNumberingAfterBreak="0">
     <w:nsid w:val="7AA449EB"/>
     <w:multiLevelType w:val="multilevel"/>
     <w:tmpl w:val="0A9AEFE4"/>
@@ -3099,31 +3626,43 @@
     <w:abstractNumId w:val="2"/>
   </w:num>
   <w:num w:numId="2">
-    <w:abstractNumId w:val="6"/>
+    <w:abstractNumId w:val="9"/>
   </w:num>
   <w:num w:numId="3">
-    <w:abstractNumId w:val="3"/>
+    <w:abstractNumId w:val="5"/>
   </w:num>
   <w:num w:numId="4">
+    <w:abstractNumId w:val="10"/>
+  </w:num>
+  <w:num w:numId="5">
     <w:abstractNumId w:val="7"/>
   </w:num>
-  <w:num w:numId="5">
-    <w:abstractNumId w:val="4"/>
-  </w:num>
   <w:num w:numId="6">
-    <w:abstractNumId w:val="8"/>
+    <w:abstractNumId w:val="12"/>
   </w:num>
   <w:num w:numId="7">
-    <w:abstractNumId w:val="9"/>
+    <w:abstractNumId w:val="13"/>
   </w:num>
   <w:num w:numId="8">
     <w:abstractNumId w:val="0"/>
   </w:num>
   <w:num w:numId="9">
-    <w:abstractNumId w:val="5"/>
+    <w:abstractNumId w:val="8"/>
   </w:num>
   <w:num w:numId="10">
     <w:abstractNumId w:val="1"/>
+  </w:num>
+  <w:num w:numId="11">
+    <w:abstractNumId w:val="11"/>
+  </w:num>
+  <w:num w:numId="12">
+    <w:abstractNumId w:val="6"/>
+  </w:num>
+  <w:num w:numId="13">
+    <w:abstractNumId w:val="4"/>
+  </w:num>
+  <w:num w:numId="14">
+    <w:abstractNumId w:val="3"/>
   </w:num>
 </w:numbering>
 </file>

</xml_diff>

<commit_message>
functional requirements almost finished
</commit_message>
<xml_diff>
--- a/Analyse/AnalyseModellering/Functional & Non Functional Requirements/Functional & Non Functional Requirements.docx
+++ b/Analyse/AnalyseModellering/Functional & Non Functional Requirements/Functional & Non Functional Requirements.docx
@@ -1422,10 +1422,7 @@
         </w:numPr>
       </w:pPr>
       <w:r>
-        <w:t xml:space="preserve">In het spel zelf kan je zowel power ups als downs </w:t>
-      </w:r>
-      <w:r>
-        <w:t>oprapen. Power ups geeft je ruimteschip extra versterking.</w:t>
+        <w:t>In het spel zelf kan je zowel power ups als downs oprapen. Power ups geeft je ruimteschip extra versterking.</w:t>
       </w:r>
     </w:p>
     <w:p>
@@ -1563,9 +1560,6 @@
           <w:numId w:val="8"/>
         </w:numPr>
       </w:pPr>
-      <w:r>
-        <w:t>De modus bevat 5 levels die verschillende vijanden weergeeft.</w:t>
-      </w:r>
     </w:p>
     <w:p>
       <w:pPr>
@@ -1576,7 +1570,13 @@
         </w:numPr>
       </w:pPr>
       <w:r>
-        <w:t>Bij het einde van de modus worden er 3 power ups aangeboden waar je er maar 1 mag kiezen.</w:t>
+        <w:t>Bij het einde van de modus worden er 3 power ups aangeboden waar je er maar 1</w:t>
+      </w:r>
+      <w:r>
+        <w:t xml:space="preserve"> uit</w:t>
+      </w:r>
+      <w:r>
+        <w:t xml:space="preserve"> mag kiezen.</w:t>
       </w:r>
     </w:p>
     <w:p>
@@ -1587,8 +1587,6 @@
           <w:numId w:val="8"/>
         </w:numPr>
       </w:pPr>
-      <w:bookmarkStart w:id="0" w:name="_GoBack"/>
-      <w:bookmarkEnd w:id="0"/>
     </w:p>
     <w:p>
       <w:pPr>
@@ -1676,9 +1674,130 @@
       <w:pPr>
         <w:pStyle w:val="Lijstalinea"/>
         <w:numPr>
-          <w:ilvl w:val="0"/>
+          <w:ilvl w:val="1"/>
           <w:numId w:val="14"/>
         </w:numPr>
+      </w:pPr>
+      <w:r>
+        <w:t>Special Nuggets</w:t>
+      </w:r>
+    </w:p>
+    <w:p>
+      <w:pPr>
+        <w:spacing w:after="0"/>
+      </w:pPr>
+    </w:p>
+    <w:p>
+      <w:pPr>
+        <w:pStyle w:val="Lijstalinea"/>
+        <w:numPr>
+          <w:ilvl w:val="0"/>
+          <w:numId w:val="8"/>
+        </w:numPr>
+      </w:pPr>
+      <w:r>
+        <w:t>Special Nuggets zijn Nuggets die je alleen kunt verkrijgen met geld.</w:t>
+      </w:r>
+    </w:p>
+    <w:p>
+      <w:pPr>
+        <w:pStyle w:val="Lijstalinea"/>
+        <w:numPr>
+          <w:ilvl w:val="0"/>
+          <w:numId w:val="8"/>
+        </w:numPr>
+      </w:pPr>
+      <w:r>
+        <w:t>Er zijn een aantal objecten die je alleen maar kunt kopen met Special Nuggets</w:t>
+      </w:r>
+    </w:p>
+    <w:p/>
+    <w:p>
+      <w:pPr>
+        <w:pStyle w:val="Lijstalinea"/>
+        <w:numPr>
+          <w:ilvl w:val="1"/>
+          <w:numId w:val="14"/>
+        </w:numPr>
+      </w:pPr>
+      <w:r>
+        <w:t>Skins</w:t>
+      </w:r>
+    </w:p>
+    <w:p>
+      <w:pPr>
+        <w:spacing w:after="0"/>
+      </w:pPr>
+    </w:p>
+    <w:p>
+      <w:pPr>
+        <w:pStyle w:val="Lijstalinea"/>
+        <w:numPr>
+          <w:ilvl w:val="0"/>
+          <w:numId w:val="8"/>
+        </w:numPr>
+      </w:pPr>
+      <w:r>
+        <w:t>Skins zijn de verschillende weergave van het ruimteschip / drone naar keuze.</w:t>
+      </w:r>
+    </w:p>
+    <w:p>
+      <w:pPr>
+        <w:pStyle w:val="Lijstalinea"/>
+        <w:numPr>
+          <w:ilvl w:val="0"/>
+          <w:numId w:val="8"/>
+        </w:numPr>
+      </w:pPr>
+      <w:r>
+        <w:t>Skins kan je enkel kopen met Special Nuggets</w:t>
+      </w:r>
+    </w:p>
+    <w:p>
+      <w:pPr>
+        <w:pStyle w:val="Lijstalinea"/>
+        <w:numPr>
+          <w:ilvl w:val="0"/>
+          <w:numId w:val="8"/>
+        </w:numPr>
+      </w:pPr>
+    </w:p>
+    <w:p>
+      <w:pPr>
+        <w:pStyle w:val="Lijstalinea"/>
+        <w:numPr>
+          <w:ilvl w:val="1"/>
+          <w:numId w:val="14"/>
+        </w:numPr>
+      </w:pPr>
+      <w:r>
+        <w:t>Power Ups</w:t>
+      </w:r>
+    </w:p>
+    <w:p>
+      <w:pPr>
+        <w:pStyle w:val="Lijstalinea"/>
+        <w:numPr>
+          <w:ilvl w:val="0"/>
+          <w:numId w:val="8"/>
+        </w:numPr>
+      </w:pPr>
+      <w:r>
+        <w:t>Power Ups buiten het spel zelf kan je kopen met Special Nuggets maar ook met Normal Nuggets</w:t>
+      </w:r>
+    </w:p>
+    <w:p>
+      <w:pPr>
+        <w:spacing w:after="0"/>
+      </w:pPr>
+    </w:p>
+    <w:p>
+      <w:pPr>
+        <w:ind w:left="360"/>
+      </w:pPr>
+    </w:p>
+    <w:p>
+      <w:pPr>
         <w:rPr>
           <w:rFonts w:asciiTheme="majorHAnsi" w:eastAsiaTheme="majorEastAsia" w:hAnsiTheme="majorHAnsi" w:cstheme="majorBidi"/>
           <w:color w:val="2E74B5" w:themeColor="accent1" w:themeShade="BF"/>
@@ -1686,49 +1805,8 @@
           <w:szCs w:val="24"/>
         </w:rPr>
       </w:pPr>
-      <w:r>
-        <w:rPr>
-          <w:rFonts w:asciiTheme="majorHAnsi" w:eastAsiaTheme="majorEastAsia" w:hAnsiTheme="majorHAnsi" w:cstheme="majorBidi"/>
-          <w:color w:val="2E74B5" w:themeColor="accent1" w:themeShade="BF"/>
-          <w:sz w:val="24"/>
-          <w:szCs w:val="24"/>
-        </w:rPr>
-        <w:t>Main menu</w:t>
-      </w:r>
-    </w:p>
-    <w:p>
-      <w:pPr>
-        <w:pStyle w:val="Lijstalinea"/>
-        <w:numPr>
-          <w:ilvl w:val="0"/>
-          <w:numId w:val="14"/>
-        </w:numPr>
-        <w:rPr>
-          <w:rFonts w:asciiTheme="majorHAnsi" w:eastAsiaTheme="majorEastAsia" w:hAnsiTheme="majorHAnsi" w:cstheme="majorBidi"/>
-          <w:color w:val="2E74B5" w:themeColor="accent1" w:themeShade="BF"/>
-          <w:sz w:val="24"/>
-          <w:szCs w:val="24"/>
-        </w:rPr>
-      </w:pPr>
-      <w:r>
-        <w:rPr>
-          <w:rFonts w:asciiTheme="majorHAnsi" w:eastAsiaTheme="majorEastAsia" w:hAnsiTheme="majorHAnsi" w:cstheme="majorBidi"/>
-          <w:color w:val="2E74B5" w:themeColor="accent1" w:themeShade="BF"/>
-          <w:sz w:val="24"/>
-          <w:szCs w:val="24"/>
-        </w:rPr>
-        <w:t>…</w:t>
-      </w:r>
-    </w:p>
-    <w:p>
-      <w:pPr>
-        <w:rPr>
-          <w:rFonts w:asciiTheme="majorHAnsi" w:eastAsiaTheme="majorEastAsia" w:hAnsiTheme="majorHAnsi" w:cstheme="majorBidi"/>
-          <w:color w:val="2E74B5" w:themeColor="accent1" w:themeShade="BF"/>
-          <w:sz w:val="24"/>
-          <w:szCs w:val="24"/>
-        </w:rPr>
-      </w:pPr>
+      <w:bookmarkStart w:id="0" w:name="_GoBack"/>
+      <w:bookmarkEnd w:id="0"/>
     </w:p>
     <w:p>
       <w:pPr>

</xml_diff>

<commit_message>
Functionele analyse is af buiten de rode tekst, moet nog bespreken me jundr
</commit_message>
<xml_diff>
--- a/Analyse/AnalyseModellering/Functional & Non Functional Requirements/Functional & Non Functional Requirements.docx
+++ b/Analyse/AnalyseModellering/Functional & Non Functional Requirements/Functional & Non Functional Requirements.docx
@@ -369,13 +369,23 @@
                                     </w:sdtPr>
                                     <w:sdtEndPr/>
                                     <w:sdtContent>
+                                      <w:proofErr w:type="spellStart"/>
                                       <w:r>
                                         <w:rPr>
                                           <w:color w:val="FFFFFF" w:themeColor="background1"/>
                                           <w:sz w:val="72"/>
                                           <w:szCs w:val="72"/>
                                         </w:rPr>
-                                        <w:t>Geometry Wars</w:t>
+                                        <w:t>Geometry</w:t>
+                                      </w:r>
+                                      <w:proofErr w:type="spellEnd"/>
+                                      <w:r>
+                                        <w:rPr>
+                                          <w:color w:val="FFFFFF" w:themeColor="background1"/>
+                                          <w:sz w:val="72"/>
+                                          <w:szCs w:val="72"/>
+                                        </w:rPr>
+                                        <w:t xml:space="preserve"> Wars</w:t>
                                       </w:r>
                                     </w:sdtContent>
                                   </w:sdt>
@@ -889,6 +899,7 @@
                                     <w:color w:val="5B9BD5" w:themeColor="accent1"/>
                                     <w:sz w:val="28"/>
                                     <w:szCs w:val="28"/>
+                                    <w:lang w:val="en-US"/>
                                   </w:rPr>
                                   <w:alias w:val="Ondertitel"/>
                                   <w:tag w:val=""/>
@@ -907,6 +918,7 @@
                                         <w:color w:val="5B9BD5" w:themeColor="accent1"/>
                                         <w:sz w:val="28"/>
                                         <w:szCs w:val="28"/>
+                                        <w:lang w:val="en-US"/>
                                       </w:rPr>
                                     </w:pPr>
                                     <w:r>
@@ -915,6 +927,7 @@
                                         <w:color w:val="5B9BD5" w:themeColor="accent1"/>
                                         <w:sz w:val="28"/>
                                         <w:szCs w:val="28"/>
+                                        <w:lang w:val="en-US"/>
                                       </w:rPr>
                                       <w:t>Functional &amp; non functional requirements</w:t>
                                     </w:r>
@@ -928,6 +941,7 @@
                                     <w:color w:val="4472C4" w:themeColor="accent5"/>
                                     <w:sz w:val="24"/>
                                     <w:szCs w:val="24"/>
+                                    <w:lang w:val="en-US"/>
                                   </w:rPr>
                                   <w:alias w:val="Auteur"/>
                                   <w:tag w:val=""/>
@@ -946,6 +960,7 @@
                                         <w:color w:val="4472C4" w:themeColor="accent5"/>
                                         <w:sz w:val="24"/>
                                         <w:szCs w:val="24"/>
+                                        <w:lang w:val="en-US"/>
                                       </w:rPr>
                                     </w:pPr>
                                     <w:r>
@@ -954,6 +969,7 @@
                                         <w:color w:val="4472C4" w:themeColor="accent5"/>
                                         <w:sz w:val="24"/>
                                         <w:szCs w:val="24"/>
+                                        <w:lang w:val="en-US"/>
                                       </w:rPr>
                                       <w:t>Omaña Renzie, Yentl Volcke, laurens visser, matthias carlier</w:t>
                                     </w:r>
@@ -1085,14 +1101,32 @@
           <w:szCs w:val="36"/>
         </w:rPr>
       </w:pPr>
+      <w:proofErr w:type="spellStart"/>
       <w:r>
         <w:rPr>
           <w:sz w:val="36"/>
           <w:szCs w:val="36"/>
         </w:rPr>
         <w:lastRenderedPageBreak/>
-        <w:t>Functional Requirements</w:t>
-      </w:r>
+        <w:t>Functional</w:t>
+      </w:r>
+      <w:proofErr w:type="spellEnd"/>
+      <w:r>
+        <w:rPr>
+          <w:sz w:val="36"/>
+          <w:szCs w:val="36"/>
+        </w:rPr>
+        <w:t xml:space="preserve"> </w:t>
+      </w:r>
+      <w:proofErr w:type="spellStart"/>
+      <w:r>
+        <w:rPr>
+          <w:sz w:val="36"/>
+          <w:szCs w:val="36"/>
+        </w:rPr>
+        <w:t>Requirements</w:t>
+      </w:r>
+      <w:proofErr w:type="spellEnd"/>
     </w:p>
     <w:p/>
     <w:p/>
@@ -1113,8 +1147,33 @@
           <w:sz w:val="24"/>
           <w:szCs w:val="24"/>
         </w:rPr>
-        <w:t>Game Mechanics / Game play</w:t>
-      </w:r>
+        <w:t xml:space="preserve">Game </w:t>
+      </w:r>
+      <w:proofErr w:type="spellStart"/>
+      <w:r>
+        <w:rPr>
+          <w:sz w:val="24"/>
+          <w:szCs w:val="24"/>
+        </w:rPr>
+        <w:t>Mechanics</w:t>
+      </w:r>
+      <w:proofErr w:type="spellEnd"/>
+      <w:r>
+        <w:rPr>
+          <w:sz w:val="24"/>
+          <w:szCs w:val="24"/>
+        </w:rPr>
+        <w:t xml:space="preserve"> / Game </w:t>
+      </w:r>
+      <w:proofErr w:type="spellStart"/>
+      <w:r>
+        <w:rPr>
+          <w:sz w:val="24"/>
+          <w:szCs w:val="24"/>
+        </w:rPr>
+        <w:t>play</w:t>
+      </w:r>
+      <w:proofErr w:type="spellEnd"/>
     </w:p>
     <w:p>
       <w:pPr>
@@ -1146,7 +1205,7 @@
         <w:spacing w:line="320" w:lineRule="atLeast"/>
       </w:pPr>
       <w:r>
-        <w:t xml:space="preserve">De speler beschikt over een ruimteschip dat bestuurd wordt wordt met de </w:t>
+        <w:t xml:space="preserve">De speler beschikt over een ruimteschip dat bestuurd wordt met de </w:t>
       </w:r>
       <w:r>
         <w:rPr>
@@ -1183,7 +1242,13 @@
         <w:spacing w:line="320" w:lineRule="atLeast"/>
       </w:pPr>
       <w:r>
-        <w:t>Het ruimteschip kan in alle richtingen rondom zich vuren, ongeacht van zijn eigen positie.</w:t>
+        <w:t xml:space="preserve">Het ruimteschip kan in alle </w:t>
+      </w:r>
+      <w:r>
+        <w:t>richtingen vuren, ten opzichte</w:t>
+      </w:r>
+      <w:r>
+        <w:t xml:space="preserve"> van zijn eigen positie.</w:t>
       </w:r>
     </w:p>
     <w:p>
@@ -1197,7 +1262,13 @@
         <w:ind w:left="703" w:hanging="703"/>
       </w:pPr>
       <w:r>
-        <w:t>De richting wordt bepaald door de muispositie. Het vuren doe je met de linkermuisknop</w:t>
+        <w:t xml:space="preserve">De richting wordt bepaald door de muispositie. Het vuren </w:t>
+      </w:r>
+      <w:r>
+        <w:t>gebeurt</w:t>
+      </w:r>
+      <w:r>
+        <w:t xml:space="preserve"> met de linkermuisknop</w:t>
       </w:r>
     </w:p>
     <w:p>
@@ -1210,7 +1281,19 @@
         <w:spacing w:line="320" w:lineRule="atLeast"/>
       </w:pPr>
       <w:r>
-        <w:t>Door de vijanden die op je afkomen te schieten krijg je punten.</w:t>
+        <w:t xml:space="preserve">Door de vijanden die op je afkomen te </w:t>
+      </w:r>
+      <w:r>
+        <w:t>vernietigen,</w:t>
+      </w:r>
+      <w:r>
+        <w:t xml:space="preserve"> </w:t>
+      </w:r>
+      <w:r>
+        <w:t>ontvang</w:t>
+      </w:r>
+      <w:r>
+        <w:t xml:space="preserve"> je punten.</w:t>
       </w:r>
     </w:p>
     <w:p>
@@ -1223,7 +1306,13 @@
         <w:spacing w:line="320" w:lineRule="atLeast"/>
       </w:pPr>
       <w:r>
-        <w:t>Met elke vijand die je raakt haal je een combo, de combo vermenigvuldigt de punten die je verdient.</w:t>
+        <w:t xml:space="preserve">Met elke vijand die je </w:t>
+      </w:r>
+      <w:r>
+        <w:t>vernietigt</w:t>
+      </w:r>
+      <w:r>
+        <w:t xml:space="preserve"> haal je een combo, de combo vermenigvuldigt de punten die je verdient.</w:t>
       </w:r>
     </w:p>
     <w:p>
@@ -1237,7 +1326,25 @@
         <w:ind w:left="703" w:hanging="703"/>
       </w:pPr>
       <w:r>
-        <w:t>Indien je geraakt wordt, verlies je levens en verlies je alle combo die verdiend hebt.</w:t>
+        <w:t xml:space="preserve">Indien je geraakt wordt, verlies je </w:t>
+      </w:r>
+      <w:r>
+        <w:t xml:space="preserve"> een leven en</w:t>
+      </w:r>
+      <w:r>
+        <w:t xml:space="preserve"> </w:t>
+      </w:r>
+      <w:r>
+        <w:t xml:space="preserve">de </w:t>
+      </w:r>
+      <w:r>
+        <w:t>combo die</w:t>
+      </w:r>
+      <w:r>
+        <w:t xml:space="preserve"> je</w:t>
+      </w:r>
+      <w:r>
+        <w:t xml:space="preserve"> verdiend hebt.</w:t>
       </w:r>
     </w:p>
     <w:p>
@@ -1263,7 +1370,25 @@
         <w:spacing w:line="320" w:lineRule="atLeast"/>
       </w:pPr>
       <w:r>
-        <w:t>Hoe lager je levens, hoe meer vuurkracht je hebt.</w:t>
+        <w:rPr>
+          <w:color w:val="FF0000"/>
+        </w:rPr>
+        <w:t>(</w:t>
+      </w:r>
+      <w:r>
+        <w:rPr>
+          <w:color w:val="FF0000"/>
+        </w:rPr>
+        <w:t>Hoe lager je levens, hoe meer vuurkracht je hebt</w:t>
+      </w:r>
+      <w:r>
+        <w:rPr>
+          <w:color w:val="FF0000"/>
+        </w:rPr>
+        <w:t>)</w:t>
+      </w:r>
+      <w:r>
+        <w:t>.</w:t>
       </w:r>
     </w:p>
     <w:p>
@@ -1276,7 +1401,13 @@
         <w:spacing w:line="320" w:lineRule="atLeast"/>
       </w:pPr>
       <w:r>
-        <w:t>Eenmaal je alle levens verloren hebt, is het spel gedaan.</w:t>
+        <w:t xml:space="preserve">Het spel is gedaan vanaf </w:t>
+      </w:r>
+      <w:r>
+        <w:t xml:space="preserve">het moment dat </w:t>
+      </w:r>
+      <w:r>
+        <w:t>al je levens opgebruikt zijn.</w:t>
       </w:r>
     </w:p>
     <w:p>
@@ -1289,7 +1420,13 @@
         <w:spacing w:line="320" w:lineRule="atLeast"/>
       </w:pPr>
       <w:r>
-        <w:t>Bij het einde van de game wordt de score omgezet in XP. Met genoeg XP kan je een level hoger gaan.</w:t>
+        <w:t xml:space="preserve">Bij het einde van de game wordt de score omgezet in XP. </w:t>
+      </w:r>
+      <w:r>
+        <w:t>Als er genoeg XP verdient is, kan</w:t>
+      </w:r>
+      <w:r>
+        <w:t xml:space="preserve"> je een level hoger gaan.</w:t>
       </w:r>
     </w:p>
     <w:p/>
@@ -1301,9 +1438,19 @@
           <w:numId w:val="6"/>
         </w:numPr>
       </w:pPr>
-      <w:r>
-        <w:t>Supporting characters</w:t>
-      </w:r>
+      <w:proofErr w:type="spellStart"/>
+      <w:r>
+        <w:t>Supporting</w:t>
+      </w:r>
+      <w:proofErr w:type="spellEnd"/>
+      <w:r>
+        <w:t xml:space="preserve"> </w:t>
+      </w:r>
+      <w:proofErr w:type="spellStart"/>
+      <w:r>
+        <w:t>characters</w:t>
+      </w:r>
+      <w:proofErr w:type="spellEnd"/>
     </w:p>
     <w:p>
       <w:pPr>
@@ -1322,7 +1469,7 @@
         <w:ind w:left="703" w:hanging="703"/>
       </w:pPr>
       <w:r>
-        <w:t>Naast je ruimteschip heb je ook een drone die je volgt en mee helpt.</w:t>
+        <w:t>Naast je ruimteschip heb je een drone die je volgt en mee helpt.</w:t>
       </w:r>
     </w:p>
     <w:p>
@@ -1339,7 +1486,13 @@
         <w:t>D</w:t>
       </w:r>
       <w:r>
-        <w:t>e drone kan je uitkiezen in het hoofdmenu.</w:t>
+        <w:t>e drone kan je uitkiezen</w:t>
+      </w:r>
+      <w:r>
+        <w:t xml:space="preserve"> en configureren</w:t>
+      </w:r>
+      <w:r>
+        <w:t xml:space="preserve"> in het hoofdmenu.</w:t>
       </w:r>
     </w:p>
     <w:p>
@@ -1353,13 +1506,13 @@
         <w:ind w:left="703" w:hanging="703"/>
       </w:pPr>
       <w:r>
-        <w:t>De drone kan je aanpassen en wordt sterker wanneer je er</w:t>
-      </w:r>
-      <w:r>
-        <w:t xml:space="preserve"> meer </w:t>
-      </w:r>
-      <w:r>
-        <w:t>mee speelt.</w:t>
+        <w:t>De drone</w:t>
+      </w:r>
+      <w:r>
+        <w:t xml:space="preserve"> kan sterker worden door in level te verhogen</w:t>
+      </w:r>
+      <w:r>
+        <w:t>.</w:t>
       </w:r>
     </w:p>
     <w:p>
@@ -1422,7 +1575,19 @@
         </w:numPr>
       </w:pPr>
       <w:r>
-        <w:t>In het spel zelf kan je zowel power ups als downs oprapen. Power ups geeft je ruimteschip extra versterking.</w:t>
+        <w:t>In h</w:t>
+      </w:r>
+      <w:r>
+        <w:t>et spel zelf kan je zowel power-</w:t>
+      </w:r>
+      <w:r>
+        <w:t xml:space="preserve">ups als </w:t>
+      </w:r>
+      <w:r>
+        <w:t>power-downs oprapen. Power ups geven</w:t>
+      </w:r>
+      <w:r>
+        <w:t xml:space="preserve"> je ruimteschip extra versterking.</w:t>
       </w:r>
     </w:p>
     <w:p>
@@ -1467,19 +1632,42 @@
         </w:numPr>
       </w:pPr>
       <w:r>
-        <w:t xml:space="preserve">Power ups buiten het speltijd is te verkrijgen, je moet de power up kopen met punten </w:t>
-      </w:r>
-      <w:r>
-        <w:t>(Nuggets)</w:t>
-      </w:r>
-      <w:r>
-        <w:rPr>
-          <w:color w:val="FF0000"/>
-        </w:rPr>
+        <w:t>Power-ups buiten het spel zijn</w:t>
+      </w:r>
+      <w:r>
+        <w:t xml:space="preserve"> te verkrijgen</w:t>
+      </w:r>
+      <w:r>
         <w:t xml:space="preserve"> </w:t>
       </w:r>
       <w:r>
-        <w:t>die je verdient bij elke keer dat je gespeeld hebt.</w:t>
+        <w:t xml:space="preserve">door </w:t>
+      </w:r>
+      <w:r>
+        <w:t>munten</w:t>
+      </w:r>
+      <w:r>
+        <w:t xml:space="preserve"> in te wissele</w:t>
+      </w:r>
+      <w:r>
+        <w:t>n die je</w:t>
+      </w:r>
+      <w:r>
+        <w:t xml:space="preserve"> tijdens het spelen ontvangt.</w:t>
+      </w:r>
+      <w:r>
+        <w:t xml:space="preserve"> </w:t>
+      </w:r>
+      <w:r>
+        <w:t xml:space="preserve">De munteenheid zijn </w:t>
+      </w:r>
+      <w:proofErr w:type="spellStart"/>
+      <w:r>
+        <w:t>Nuggets</w:t>
+      </w:r>
+      <w:proofErr w:type="spellEnd"/>
+      <w:r>
+        <w:t>.</w:t>
       </w:r>
     </w:p>
     <w:p>
@@ -1491,7 +1679,19 @@
         </w:numPr>
       </w:pPr>
       <w:r>
-        <w:t>De toegankelijkheid van de power ups is afhankelijk van jouw level.</w:t>
+        <w:t>D</w:t>
+      </w:r>
+      <w:r>
+        <w:t>e toegankelijkheid van de power-ups is</w:t>
+      </w:r>
+      <w:r>
+        <w:t xml:space="preserve"> afhankelijk van </w:t>
+      </w:r>
+      <w:r>
+        <w:t>het huidige</w:t>
+      </w:r>
+      <w:r>
+        <w:t xml:space="preserve"> level.</w:t>
       </w:r>
     </w:p>
     <w:p/>
@@ -1509,6 +1709,7 @@
           <w:szCs w:val="24"/>
         </w:rPr>
       </w:pPr>
+      <w:proofErr w:type="spellStart"/>
       <w:r>
         <w:rPr>
           <w:rFonts w:asciiTheme="majorHAnsi" w:eastAsiaTheme="majorEastAsia" w:hAnsiTheme="majorHAnsi" w:cstheme="majorBidi"/>
@@ -1517,85 +1718,34 @@
           <w:szCs w:val="24"/>
         </w:rPr>
         <w:lastRenderedPageBreak/>
-        <w:t>Campaign modus / Tech tree</w:t>
-      </w:r>
-    </w:p>
-    <w:p>
-      <w:pPr>
-        <w:pStyle w:val="Lijstalinea"/>
-        <w:numPr>
-          <w:ilvl w:val="1"/>
-          <w:numId w:val="14"/>
-        </w:numPr>
-      </w:pPr>
-      <w:r>
-        <w:t>Concept</w:t>
-      </w:r>
-    </w:p>
-    <w:p>
-      <w:pPr>
-        <w:spacing w:after="0"/>
-      </w:pPr>
-    </w:p>
-    <w:p>
-      <w:pPr>
-        <w:pStyle w:val="Lijstalinea"/>
-        <w:numPr>
-          <w:ilvl w:val="0"/>
-          <w:numId w:val="8"/>
-        </w:numPr>
-      </w:pPr>
-      <w:r>
-        <w:t>Campaign modus is een modus voor beginners, daar wordt het concept van het spel uitgelegd</w:t>
-      </w:r>
-      <w:r>
-        <w:t>.</w:t>
-      </w:r>
-    </w:p>
-    <w:p>
-      <w:pPr>
-        <w:pStyle w:val="Lijstalinea"/>
-        <w:numPr>
-          <w:ilvl w:val="0"/>
-          <w:numId w:val="8"/>
-        </w:numPr>
-      </w:pPr>
-    </w:p>
-    <w:p>
-      <w:pPr>
-        <w:pStyle w:val="Lijstalinea"/>
-        <w:numPr>
-          <w:ilvl w:val="0"/>
-          <w:numId w:val="8"/>
-        </w:numPr>
-      </w:pPr>
-      <w:r>
-        <w:t>Bij het einde van de modus worden er 3 power ups aangeboden waar je er maar 1</w:t>
-      </w:r>
-      <w:r>
-        <w:t xml:space="preserve"> uit</w:t>
-      </w:r>
-      <w:r>
-        <w:t xml:space="preserve"> mag kiezen.</w:t>
-      </w:r>
-    </w:p>
-    <w:p>
-      <w:pPr>
-        <w:pStyle w:val="Lijstalinea"/>
-        <w:numPr>
-          <w:ilvl w:val="0"/>
-          <w:numId w:val="8"/>
-        </w:numPr>
-      </w:pPr>
-    </w:p>
-    <w:p>
-      <w:pPr>
+        <w:t>Campaign</w:t>
+      </w:r>
+      <w:proofErr w:type="spellEnd"/>
+      <w:r>
         <w:rPr>
           <w:rFonts w:asciiTheme="majorHAnsi" w:eastAsiaTheme="majorEastAsia" w:hAnsiTheme="majorHAnsi" w:cstheme="majorBidi"/>
           <w:color w:val="2E74B5" w:themeColor="accent1" w:themeShade="BF"/>
           <w:sz w:val="24"/>
           <w:szCs w:val="24"/>
         </w:rPr>
+        <w:t xml:space="preserve"> modus / Tech tree</w:t>
+      </w:r>
+    </w:p>
+    <w:p>
+      <w:pPr>
+        <w:pStyle w:val="Lijstalinea"/>
+        <w:numPr>
+          <w:ilvl w:val="1"/>
+          <w:numId w:val="14"/>
+        </w:numPr>
+      </w:pPr>
+      <w:r>
+        <w:t>Concept</w:t>
+      </w:r>
+    </w:p>
+    <w:p>
+      <w:pPr>
+        <w:spacing w:after="0"/>
       </w:pPr>
     </w:p>
     <w:p>
@@ -1603,8 +1753,41 @@
         <w:pStyle w:val="Lijstalinea"/>
         <w:numPr>
           <w:ilvl w:val="0"/>
-          <w:numId w:val="14"/>
-        </w:numPr>
+          <w:numId w:val="8"/>
+        </w:numPr>
+      </w:pPr>
+      <w:r>
+        <w:t xml:space="preserve">De </w:t>
+      </w:r>
+      <w:proofErr w:type="spellStart"/>
+      <w:r>
+        <w:t>Campaign</w:t>
+      </w:r>
+      <w:proofErr w:type="spellEnd"/>
+      <w:r>
+        <w:t xml:space="preserve"> modus legt het concept van het spel uit.</w:t>
+      </w:r>
+    </w:p>
+    <w:p>
+      <w:pPr>
+        <w:pStyle w:val="Lijstalinea"/>
+        <w:numPr>
+          <w:ilvl w:val="0"/>
+          <w:numId w:val="8"/>
+        </w:numPr>
+      </w:pPr>
+      <w:r>
+        <w:t>Bij het einde van de modus worden er 3 power ups aangeboden waar je maar 1</w:t>
+      </w:r>
+      <w:r>
+        <w:t xml:space="preserve"> uit</w:t>
+      </w:r>
+      <w:r>
+        <w:t xml:space="preserve"> mag kiezen.</w:t>
+      </w:r>
+    </w:p>
+    <w:p>
+      <w:pPr>
         <w:rPr>
           <w:rFonts w:asciiTheme="majorHAnsi" w:eastAsiaTheme="majorEastAsia" w:hAnsiTheme="majorHAnsi" w:cstheme="majorBidi"/>
           <w:color w:val="2E74B5" w:themeColor="accent1" w:themeShade="BF"/>
@@ -1612,15 +1795,207 @@
           <w:szCs w:val="24"/>
         </w:rPr>
       </w:pPr>
-      <w:r>
+    </w:p>
+    <w:p>
+      <w:pPr>
+        <w:pStyle w:val="Lijstalinea"/>
+        <w:numPr>
+          <w:ilvl w:val="0"/>
+          <w:numId w:val="14"/>
+        </w:numPr>
         <w:rPr>
           <w:rFonts w:asciiTheme="majorHAnsi" w:eastAsiaTheme="majorEastAsia" w:hAnsiTheme="majorHAnsi" w:cstheme="majorBidi"/>
           <w:color w:val="2E74B5" w:themeColor="accent1" w:themeShade="BF"/>
           <w:sz w:val="24"/>
           <w:szCs w:val="24"/>
         </w:rPr>
-        <w:t>Integratie Social media</w:t>
-      </w:r>
+      </w:pPr>
+      <w:r>
+        <w:rPr>
+          <w:rFonts w:asciiTheme="majorHAnsi" w:eastAsiaTheme="majorEastAsia" w:hAnsiTheme="majorHAnsi" w:cstheme="majorBidi"/>
+          <w:color w:val="2E74B5" w:themeColor="accent1" w:themeShade="BF"/>
+          <w:sz w:val="24"/>
+          <w:szCs w:val="24"/>
+        </w:rPr>
+        <w:t xml:space="preserve">Integratie </w:t>
+      </w:r>
+      <w:proofErr w:type="spellStart"/>
+      <w:r>
+        <w:rPr>
+          <w:rFonts w:asciiTheme="majorHAnsi" w:eastAsiaTheme="majorEastAsia" w:hAnsiTheme="majorHAnsi" w:cstheme="majorBidi"/>
+          <w:color w:val="2E74B5" w:themeColor="accent1" w:themeShade="BF"/>
+          <w:sz w:val="24"/>
+          <w:szCs w:val="24"/>
+        </w:rPr>
+        <w:t>Social</w:t>
+      </w:r>
+      <w:proofErr w:type="spellEnd"/>
+      <w:r>
+        <w:rPr>
+          <w:rFonts w:asciiTheme="majorHAnsi" w:eastAsiaTheme="majorEastAsia" w:hAnsiTheme="majorHAnsi" w:cstheme="majorBidi"/>
+          <w:color w:val="2E74B5" w:themeColor="accent1" w:themeShade="BF"/>
+          <w:sz w:val="24"/>
+          <w:szCs w:val="24"/>
+        </w:rPr>
+        <w:t xml:space="preserve"> media</w:t>
+      </w:r>
+    </w:p>
+    <w:p>
+      <w:pPr>
+        <w:pStyle w:val="Lijstalinea"/>
+        <w:numPr>
+          <w:ilvl w:val="1"/>
+          <w:numId w:val="14"/>
+        </w:numPr>
+      </w:pPr>
+      <w:r>
+        <w:t>Ranking</w:t>
+      </w:r>
+    </w:p>
+    <w:p>
+      <w:pPr>
+        <w:spacing w:after="0"/>
+      </w:pPr>
+    </w:p>
+    <w:p>
+      <w:pPr>
+        <w:pStyle w:val="Lijstalinea"/>
+        <w:numPr>
+          <w:ilvl w:val="0"/>
+          <w:numId w:val="8"/>
+        </w:numPr>
+      </w:pPr>
+      <w:r>
+        <w:t>De score die je behaald hebt na het spelen van een spel kan je online delen met een scorebord op Facebook / Twitter</w:t>
+      </w:r>
+      <w:r>
+        <w:t>.</w:t>
+      </w:r>
+    </w:p>
+    <w:p/>
+    <w:p>
+      <w:pPr>
+        <w:pStyle w:val="Lijstalinea"/>
+        <w:numPr>
+          <w:ilvl w:val="1"/>
+          <w:numId w:val="14"/>
+        </w:numPr>
+      </w:pPr>
+      <w:proofErr w:type="spellStart"/>
+      <w:r>
+        <w:t>LiveStreaming</w:t>
+      </w:r>
+      <w:proofErr w:type="spellEnd"/>
+      <w:r>
+        <w:t xml:space="preserve"> </w:t>
+      </w:r>
+      <w:proofErr w:type="spellStart"/>
+      <w:r>
+        <w:t>Twitch</w:t>
+      </w:r>
+      <w:proofErr w:type="spellEnd"/>
+      <w:r>
+        <w:t xml:space="preserve"> / </w:t>
+      </w:r>
+      <w:proofErr w:type="spellStart"/>
+      <w:r>
+        <w:t>Youtube</w:t>
+      </w:r>
+      <w:proofErr w:type="spellEnd"/>
+    </w:p>
+    <w:p>
+      <w:pPr>
+        <w:spacing w:after="0"/>
+      </w:pPr>
+    </w:p>
+    <w:p>
+      <w:pPr>
+        <w:pStyle w:val="Lijstalinea"/>
+        <w:numPr>
+          <w:ilvl w:val="0"/>
+          <w:numId w:val="8"/>
+        </w:numPr>
+      </w:pPr>
+      <w:r>
+        <w:t xml:space="preserve">Je kan het spel live </w:t>
+      </w:r>
+      <w:r>
+        <w:t>streamen</w:t>
+      </w:r>
+      <w:r>
+        <w:t xml:space="preserve"> via </w:t>
+      </w:r>
+      <w:proofErr w:type="spellStart"/>
+      <w:r>
+        <w:t>Twitch</w:t>
+      </w:r>
+      <w:proofErr w:type="spellEnd"/>
+      <w:r>
+        <w:t xml:space="preserve"> / </w:t>
+      </w:r>
+      <w:proofErr w:type="spellStart"/>
+      <w:r>
+        <w:t>Youtube</w:t>
+      </w:r>
+      <w:proofErr w:type="spellEnd"/>
+      <w:r>
+        <w:t>. Er kan rechtstreeks vanuit het spel gestreamd worden naar de verschillende Streaming kanalen.</w:t>
+      </w:r>
+    </w:p>
+    <w:p/>
+    <w:p>
+      <w:pPr>
+        <w:pStyle w:val="Lijstalinea"/>
+        <w:numPr>
+          <w:ilvl w:val="1"/>
+          <w:numId w:val="14"/>
+        </w:numPr>
+      </w:pPr>
+      <w:r>
+        <w:t>Discussies</w:t>
+      </w:r>
+    </w:p>
+    <w:p>
+      <w:pPr>
+        <w:spacing w:after="0"/>
+      </w:pPr>
+    </w:p>
+    <w:p>
+      <w:pPr>
+        <w:pStyle w:val="Lijstalinea"/>
+        <w:numPr>
+          <w:ilvl w:val="0"/>
+          <w:numId w:val="8"/>
+        </w:numPr>
+      </w:pPr>
+      <w:r>
+        <w:t xml:space="preserve">Je kan discussies houden over het spel met andere spelers via </w:t>
+      </w:r>
+      <w:proofErr w:type="spellStart"/>
+      <w:r>
+        <w:t>Reddit</w:t>
+      </w:r>
+      <w:proofErr w:type="spellEnd"/>
+      <w:r>
+        <w:t xml:space="preserve"> door middel van het aanmaken van een nieuwe thread.</w:t>
+      </w:r>
+    </w:p>
+    <w:p>
+      <w:pPr>
+        <w:pStyle w:val="Lijstalinea"/>
+        <w:ind w:left="0"/>
+      </w:pPr>
+    </w:p>
+    <w:p>
+      <w:r>
+        <w:br w:type="page"/>
+      </w:r>
+    </w:p>
+    <w:p>
+      <w:pPr>
+        <w:pStyle w:val="Lijstalinea"/>
+        <w:ind w:left="360"/>
+      </w:pPr>
     </w:p>
     <w:p>
       <w:pPr>
@@ -1650,6 +2025,163 @@
       <w:pPr>
         <w:pStyle w:val="Lijstalinea"/>
         <w:numPr>
+          <w:ilvl w:val="1"/>
+          <w:numId w:val="14"/>
+        </w:numPr>
+      </w:pPr>
+      <w:r>
+        <w:t>Wedstrijden</w:t>
+      </w:r>
+    </w:p>
+    <w:p>
+      <w:pPr>
+        <w:spacing w:after="0"/>
+      </w:pPr>
+    </w:p>
+    <w:p>
+      <w:pPr>
+        <w:pStyle w:val="Lijstalinea"/>
+        <w:numPr>
+          <w:ilvl w:val="0"/>
+          <w:numId w:val="8"/>
+        </w:numPr>
+      </w:pPr>
+      <w:r>
+        <w:t>Wedstrijden worden gehouden tussen twee spelers.</w:t>
+      </w:r>
+    </w:p>
+    <w:p>
+      <w:pPr>
+        <w:pStyle w:val="Lijstalinea"/>
+        <w:numPr>
+          <w:ilvl w:val="0"/>
+          <w:numId w:val="8"/>
+        </w:numPr>
+      </w:pPr>
+      <w:r>
+        <w:t>D</w:t>
+      </w:r>
+      <w:r>
+        <w:t>i</w:t>
+      </w:r>
+      <w:r>
+        <w:t>egene met de hoogste punten wint de wedstrijd.</w:t>
+      </w:r>
+    </w:p>
+    <w:p>
+      <w:pPr>
+        <w:spacing w:after="0"/>
+      </w:pPr>
+    </w:p>
+    <w:p>
+      <w:pPr>
+        <w:pStyle w:val="Lijstalinea"/>
+        <w:numPr>
+          <w:ilvl w:val="1"/>
+          <w:numId w:val="14"/>
+        </w:numPr>
+      </w:pPr>
+      <w:r>
+        <w:t>Clans</w:t>
+      </w:r>
+    </w:p>
+    <w:p/>
+    <w:p>
+      <w:pPr>
+        <w:pStyle w:val="Lijstalinea"/>
+        <w:numPr>
+          <w:ilvl w:val="0"/>
+          <w:numId w:val="8"/>
+        </w:numPr>
+      </w:pPr>
+      <w:r>
+        <w:t xml:space="preserve">Clans zijn groepen </w:t>
+      </w:r>
+      <w:r>
+        <w:t>bestaande uit</w:t>
+      </w:r>
+      <w:r>
+        <w:t xml:space="preserve"> spelers </w:t>
+      </w:r>
+      <w:r>
+        <w:t>die de clanrank gaan verdedigen a.d.h.v. een gezamenlijk score</w:t>
+      </w:r>
+      <w:r>
+        <w:t>.</w:t>
+      </w:r>
+      <w:r>
+        <w:t xml:space="preserve"> Elk seizoen wordt de ranking gereset.</w:t>
+      </w:r>
+    </w:p>
+    <w:p/>
+    <w:p>
+      <w:pPr>
+        <w:spacing w:after="0"/>
+      </w:pPr>
+    </w:p>
+    <w:p>
+      <w:pPr>
+        <w:pStyle w:val="Lijstalinea"/>
+        <w:numPr>
+          <w:ilvl w:val="1"/>
+          <w:numId w:val="14"/>
+        </w:numPr>
+      </w:pPr>
+      <w:r>
+        <w:t>Wars</w:t>
+      </w:r>
+    </w:p>
+    <w:p/>
+    <w:p>
+      <w:pPr>
+        <w:pStyle w:val="Lijstalinea"/>
+        <w:numPr>
+          <w:ilvl w:val="0"/>
+          <w:numId w:val="8"/>
+        </w:numPr>
+      </w:pPr>
+      <w:r>
+        <w:t>Clans met minstens 5 spelers kunnen een War houden met andere clans.</w:t>
+      </w:r>
+    </w:p>
+    <w:p>
+      <w:pPr>
+        <w:pStyle w:val="Lijstalinea"/>
+        <w:numPr>
+          <w:ilvl w:val="0"/>
+          <w:numId w:val="8"/>
+        </w:numPr>
+      </w:pPr>
+      <w:r>
+        <w:t xml:space="preserve">In een war wordt elke individuele score </w:t>
+      </w:r>
+      <w:r>
+        <w:t xml:space="preserve">binnen de clan </w:t>
+      </w:r>
+      <w:r>
+        <w:t>samengeteld</w:t>
+      </w:r>
+      <w:r>
+        <w:t>.</w:t>
+      </w:r>
+    </w:p>
+    <w:p>
+      <w:pPr>
+        <w:pStyle w:val="Lijstalinea"/>
+        <w:numPr>
+          <w:ilvl w:val="0"/>
+          <w:numId w:val="8"/>
+        </w:numPr>
+      </w:pPr>
+      <w:r>
+        <w:t>De clan met de hoogste score wint.</w:t>
+      </w:r>
+    </w:p>
+    <w:p/>
+    <w:p>
+      <w:pPr>
+        <w:pStyle w:val="Lijstalinea"/>
+        <w:numPr>
           <w:ilvl w:val="0"/>
           <w:numId w:val="14"/>
         </w:numPr>
@@ -1660,6 +2192,7 @@
           <w:szCs w:val="24"/>
         </w:rPr>
       </w:pPr>
+      <w:proofErr w:type="spellStart"/>
       <w:r>
         <w:rPr>
           <w:rFonts w:asciiTheme="majorHAnsi" w:eastAsiaTheme="majorEastAsia" w:hAnsiTheme="majorHAnsi" w:cstheme="majorBidi"/>
@@ -1669,6 +2202,7 @@
         </w:rPr>
         <w:t>Monetisation</w:t>
       </w:r>
+      <w:proofErr w:type="spellEnd"/>
     </w:p>
     <w:p>
       <w:pPr>
@@ -1679,8 +2213,13 @@
         </w:numPr>
       </w:pPr>
       <w:r>
-        <w:t>Special Nuggets</w:t>
-      </w:r>
+        <w:t xml:space="preserve">Special </w:t>
+      </w:r>
+      <w:proofErr w:type="spellStart"/>
+      <w:r>
+        <w:t>Nuggets</w:t>
+      </w:r>
+      <w:proofErr w:type="spellEnd"/>
     </w:p>
     <w:p>
       <w:pPr>
@@ -1696,7 +2235,23 @@
         </w:numPr>
       </w:pPr>
       <w:r>
-        <w:t>Special Nuggets zijn Nuggets die je alleen kunt verkrijgen met geld.</w:t>
+        <w:t xml:space="preserve">Special </w:t>
+      </w:r>
+      <w:proofErr w:type="spellStart"/>
+      <w:r>
+        <w:t>Nuggets</w:t>
+      </w:r>
+      <w:proofErr w:type="spellEnd"/>
+      <w:r>
+        <w:t xml:space="preserve"> zijn </w:t>
+      </w:r>
+      <w:proofErr w:type="spellStart"/>
+      <w:r>
+        <w:t>Nuggets</w:t>
+      </w:r>
+      <w:proofErr w:type="spellEnd"/>
+      <w:r>
+        <w:t xml:space="preserve"> die je alleen kunt verkrijgen met geld.</w:t>
       </w:r>
     </w:p>
     <w:p>
@@ -1708,7 +2263,15 @@
         </w:numPr>
       </w:pPr>
       <w:r>
-        <w:t>Er zijn een aantal objecten die je alleen maar kunt kopen met Special Nuggets</w:t>
+        <w:t xml:space="preserve">Er zijn een aantal objecten die je alleen maar kunt kopen met Special </w:t>
+      </w:r>
+      <w:proofErr w:type="spellStart"/>
+      <w:r>
+        <w:t>Nuggets</w:t>
+      </w:r>
+      <w:proofErr w:type="spellEnd"/>
+      <w:r>
+        <w:t>.</w:t>
       </w:r>
     </w:p>
     <w:p/>
@@ -1750,7 +2313,24 @@
         </w:numPr>
       </w:pPr>
       <w:r>
-        <w:t>Skins kan je enkel kopen met Special Nuggets</w:t>
+        <w:t xml:space="preserve">Bepaalde </w:t>
+      </w:r>
+      <w:r>
+        <w:t xml:space="preserve">Skins kan je </w:t>
+      </w:r>
+      <w:r>
+        <w:t xml:space="preserve">enkel </w:t>
+      </w:r>
+      <w:r>
+        <w:t xml:space="preserve">kopen met Special </w:t>
+      </w:r>
+      <w:proofErr w:type="spellStart"/>
+      <w:r>
+        <w:t>Nuggets</w:t>
+      </w:r>
+      <w:proofErr w:type="spellEnd"/>
+      <w:r>
+        <w:t>.</w:t>
       </w:r>
     </w:p>
     <w:p>
@@ -1761,7 +2341,19 @@
           <w:numId w:val="8"/>
         </w:numPr>
       </w:pPr>
-    </w:p>
+      <w:r>
+        <w:t xml:space="preserve">Bepaalde skins kunnen ook gekocht worden met in-game </w:t>
+      </w:r>
+      <w:proofErr w:type="spellStart"/>
+      <w:r>
+        <w:t>Nuggets</w:t>
+      </w:r>
+      <w:proofErr w:type="spellEnd"/>
+      <w:r>
+        <w:t>.</w:t>
+      </w:r>
+    </w:p>
+    <w:p/>
     <w:p>
       <w:pPr>
         <w:pStyle w:val="Lijstalinea"/>
@@ -1783,7 +2375,26 @@
         </w:numPr>
       </w:pPr>
       <w:r>
-        <w:t>Power Ups buiten het spel zelf kan je kopen met Special Nuggets maar ook met Normal Nuggets</w:t>
+        <w:t xml:space="preserve">Bepaalde </w:t>
+      </w:r>
+      <w:r>
+        <w:t>Power Ups buiten het spel zelf k</w:t>
+      </w:r>
+      <w:r>
+        <w:t>an je e</w:t>
+      </w:r>
+      <w:bookmarkStart w:id="0" w:name="_GoBack"/>
+      <w:bookmarkEnd w:id="0"/>
+      <w:r>
+        <w:t xml:space="preserve">nkel kopen met Special </w:t>
+      </w:r>
+      <w:proofErr w:type="spellStart"/>
+      <w:r>
+        <w:t>Nuggets</w:t>
+      </w:r>
+      <w:proofErr w:type="spellEnd"/>
+      <w:r>
+        <w:t>.</w:t>
       </w:r>
     </w:p>
     <w:p>
@@ -1805,8 +2416,6 @@
           <w:szCs w:val="24"/>
         </w:rPr>
       </w:pPr>
-      <w:bookmarkStart w:id="0" w:name="_GoBack"/>
-      <w:bookmarkEnd w:id="0"/>
     </w:p>
     <w:p>
       <w:pPr>
@@ -1817,15 +2426,57 @@
           <w:szCs w:val="36"/>
         </w:rPr>
       </w:pPr>
-      <w:r>
+    </w:p>
+    <w:p>
+      <w:pPr>
         <w:rPr>
           <w:rFonts w:asciiTheme="majorHAnsi" w:eastAsiaTheme="majorEastAsia" w:hAnsiTheme="majorHAnsi" w:cstheme="majorBidi"/>
           <w:color w:val="2E74B5" w:themeColor="accent1" w:themeShade="BF"/>
           <w:sz w:val="36"/>
           <w:szCs w:val="36"/>
         </w:rPr>
-        <w:t>Non Functional Requirements</w:t>
-      </w:r>
+      </w:pPr>
+      <w:r>
+        <w:rPr>
+          <w:rFonts w:asciiTheme="majorHAnsi" w:eastAsiaTheme="majorEastAsia" w:hAnsiTheme="majorHAnsi" w:cstheme="majorBidi"/>
+          <w:color w:val="2E74B5" w:themeColor="accent1" w:themeShade="BF"/>
+          <w:sz w:val="36"/>
+          <w:szCs w:val="36"/>
+        </w:rPr>
+        <w:lastRenderedPageBreak/>
+        <w:t xml:space="preserve">Non </w:t>
+      </w:r>
+      <w:proofErr w:type="spellStart"/>
+      <w:r>
+        <w:rPr>
+          <w:rFonts w:asciiTheme="majorHAnsi" w:eastAsiaTheme="majorEastAsia" w:hAnsiTheme="majorHAnsi" w:cstheme="majorBidi"/>
+          <w:color w:val="2E74B5" w:themeColor="accent1" w:themeShade="BF"/>
+          <w:sz w:val="36"/>
+          <w:szCs w:val="36"/>
+        </w:rPr>
+        <w:t>Functional</w:t>
+      </w:r>
+      <w:proofErr w:type="spellEnd"/>
+      <w:r>
+        <w:rPr>
+          <w:rFonts w:asciiTheme="majorHAnsi" w:eastAsiaTheme="majorEastAsia" w:hAnsiTheme="majorHAnsi" w:cstheme="majorBidi"/>
+          <w:color w:val="2E74B5" w:themeColor="accent1" w:themeShade="BF"/>
+          <w:sz w:val="36"/>
+          <w:szCs w:val="36"/>
+        </w:rPr>
+        <w:t xml:space="preserve"> </w:t>
+      </w:r>
+      <w:proofErr w:type="spellStart"/>
+      <w:r>
+        <w:rPr>
+          <w:rFonts w:asciiTheme="majorHAnsi" w:eastAsiaTheme="majorEastAsia" w:hAnsiTheme="majorHAnsi" w:cstheme="majorBidi"/>
+          <w:color w:val="2E74B5" w:themeColor="accent1" w:themeShade="BF"/>
+          <w:sz w:val="36"/>
+          <w:szCs w:val="36"/>
+        </w:rPr>
+        <w:t>Requirements</w:t>
+      </w:r>
+      <w:proofErr w:type="spellEnd"/>
     </w:p>
     <w:p>
       <w:pPr>
@@ -1872,32 +2523,54 @@
           <w:sz w:val="24"/>
           <w:szCs w:val="24"/>
         </w:rPr>
-        <w:t>Performance requirements</w:t>
-      </w:r>
-    </w:p>
-    <w:p>
-      <w:pPr>
-        <w:pStyle w:val="Lijstalinea"/>
-        <w:numPr>
-          <w:ilvl w:val="0"/>
-          <w:numId w:val="5"/>
-        </w:numPr>
+        <w:t xml:space="preserve">Performance </w:t>
+      </w:r>
+      <w:proofErr w:type="spellStart"/>
+      <w:r>
         <w:rPr>
           <w:rFonts w:asciiTheme="majorHAnsi" w:eastAsiaTheme="majorEastAsia" w:hAnsiTheme="majorHAnsi" w:cstheme="majorBidi"/>
           <w:color w:val="2E74B5" w:themeColor="accent1" w:themeShade="BF"/>
           <w:sz w:val="24"/>
           <w:szCs w:val="24"/>
         </w:rPr>
-      </w:pPr>
-      <w:r>
+        <w:t>requirements</w:t>
+      </w:r>
+      <w:proofErr w:type="spellEnd"/>
+    </w:p>
+    <w:p>
+      <w:pPr>
+        <w:pStyle w:val="Lijstalinea"/>
+        <w:numPr>
+          <w:ilvl w:val="0"/>
+          <w:numId w:val="5"/>
+        </w:numPr>
         <w:rPr>
           <w:rFonts w:asciiTheme="majorHAnsi" w:eastAsiaTheme="majorEastAsia" w:hAnsiTheme="majorHAnsi" w:cstheme="majorBidi"/>
           <w:color w:val="2E74B5" w:themeColor="accent1" w:themeShade="BF"/>
           <w:sz w:val="24"/>
           <w:szCs w:val="24"/>
         </w:rPr>
-        <w:t>Security requirements</w:t>
-      </w:r>
+      </w:pPr>
+      <w:r>
+        <w:rPr>
+          <w:rFonts w:asciiTheme="majorHAnsi" w:eastAsiaTheme="majorEastAsia" w:hAnsiTheme="majorHAnsi" w:cstheme="majorBidi"/>
+          <w:color w:val="2E74B5" w:themeColor="accent1" w:themeShade="BF"/>
+          <w:sz w:val="24"/>
+          <w:szCs w:val="24"/>
+        </w:rPr>
+        <w:t xml:space="preserve">Security </w:t>
+      </w:r>
+      <w:proofErr w:type="spellStart"/>
+      <w:r>
+        <w:rPr>
+          <w:rFonts w:asciiTheme="majorHAnsi" w:eastAsiaTheme="majorEastAsia" w:hAnsiTheme="majorHAnsi" w:cstheme="majorBidi"/>
+          <w:color w:val="2E74B5" w:themeColor="accent1" w:themeShade="BF"/>
+          <w:sz w:val="24"/>
+          <w:szCs w:val="24"/>
+        </w:rPr>
+        <w:t>requirements</w:t>
+      </w:r>
+      <w:proofErr w:type="spellEnd"/>
     </w:p>
     <w:p>
       <w:pPr>
@@ -2021,13 +2694,23 @@
                   <w:szCs w:val="20"/>
                 </w:rPr>
               </w:pPr>
+              <w:proofErr w:type="spellStart"/>
               <w:r>
                 <w:rPr>
                   <w:rFonts w:asciiTheme="majorHAnsi" w:eastAsiaTheme="majorEastAsia" w:hAnsiTheme="majorHAnsi" w:cstheme="majorBidi"/>
                   <w:sz w:val="20"/>
                   <w:szCs w:val="20"/>
                 </w:rPr>
-                <w:t>Howest TI</w:t>
+                <w:t>Howest</w:t>
+              </w:r>
+              <w:proofErr w:type="spellEnd"/>
+              <w:r>
+                <w:rPr>
+                  <w:rFonts w:asciiTheme="majorHAnsi" w:eastAsiaTheme="majorEastAsia" w:hAnsiTheme="majorHAnsi" w:cstheme="majorBidi"/>
+                  <w:sz w:val="20"/>
+                  <w:szCs w:val="20"/>
+                </w:rPr>
+                <w:t xml:space="preserve"> TI</w:t>
               </w:r>
               <w:r>
                 <w:rPr>
@@ -2087,7 +2770,7 @@
                   <w:noProof/>
                   <w:lang w:val="nl-NL"/>
                 </w:rPr>
-                <w:t>2</w:t>
+                <w:t>4</w:t>
               </w:r>
               <w:r>
                 <w:fldChar w:fldCharType="end"/>
@@ -2136,11 +2819,36 @@
   <w:p>
     <w:pPr>
       <w:pStyle w:val="Koptekst"/>
+      <w:rPr>
+        <w:lang w:val="en-US"/>
+      </w:rPr>
     </w:pPr>
+    <w:proofErr w:type="spellStart"/>
     <w:r>
-      <w:t>Renzie Omaña</w:t>
+      <w:rPr>
+        <w:lang w:val="en-US"/>
+      </w:rPr>
+      <w:t>Renzie</w:t>
     </w:r>
+    <w:proofErr w:type="spellEnd"/>
     <w:r>
+      <w:rPr>
+        <w:lang w:val="en-US"/>
+      </w:rPr>
+      <w:t xml:space="preserve"> </w:t>
+    </w:r>
+    <w:proofErr w:type="spellStart"/>
+    <w:r>
+      <w:rPr>
+        <w:lang w:val="en-US"/>
+      </w:rPr>
+      <w:t>Omaña</w:t>
+    </w:r>
+    <w:proofErr w:type="spellEnd"/>
+    <w:r>
+      <w:rPr>
+        <w:lang w:val="en-US"/>
+      </w:rPr>
       <w:tab/>
       <w:t>Functional Requirements &amp; Non Functional Requirements</w:t>
     </w:r>
@@ -2488,7 +3196,7 @@
       <w:lvlText w:val="%1.%2"/>
       <w:lvlJc w:val="left"/>
       <w:pPr>
-        <w:ind w:left="1053" w:hanging="705"/>
+        <w:ind w:left="1130" w:hanging="705"/>
       </w:pPr>
       <w:rPr>
         <w:rFonts w:hint="default"/>

</xml_diff>

<commit_message>
ken e bitj oan den nonfunctionele requirements gewerkt doar, nog minimum 2 punten afwerken mo kwenie oe ik doar oan moe beginnen lel Kappa xd
</commit_message>
<xml_diff>
--- a/Analyse/AnalyseModellering/Functional & Non Functional Requirements/Functional & Non Functional Requirements.docx
+++ b/Analyse/AnalyseModellering/Functional & Non Functional Requirements/Functional & Non Functional Requirements.docx
@@ -369,23 +369,13 @@
                                     </w:sdtPr>
                                     <w:sdtEndPr/>
                                     <w:sdtContent>
-                                      <w:proofErr w:type="spellStart"/>
                                       <w:r>
                                         <w:rPr>
                                           <w:color w:val="FFFFFF" w:themeColor="background1"/>
                                           <w:sz w:val="72"/>
                                           <w:szCs w:val="72"/>
                                         </w:rPr>
-                                        <w:t>Geometry</w:t>
-                                      </w:r>
-                                      <w:proofErr w:type="spellEnd"/>
-                                      <w:r>
-                                        <w:rPr>
-                                          <w:color w:val="FFFFFF" w:themeColor="background1"/>
-                                          <w:sz w:val="72"/>
-                                          <w:szCs w:val="72"/>
-                                        </w:rPr>
-                                        <w:t xml:space="preserve"> Wars</w:t>
+                                        <w:t>Geometry Wars</w:t>
                                       </w:r>
                                     </w:sdtContent>
                                   </w:sdt>
@@ -1008,6 +998,7 @@
                               <w:color w:val="5B9BD5" w:themeColor="accent1"/>
                               <w:sz w:val="28"/>
                               <w:szCs w:val="28"/>
+                              <w:lang w:val="en-US"/>
                             </w:rPr>
                             <w:alias w:val="Ondertitel"/>
                             <w:tag w:val=""/>
@@ -1026,6 +1017,7 @@
                                   <w:color w:val="5B9BD5" w:themeColor="accent1"/>
                                   <w:sz w:val="28"/>
                                   <w:szCs w:val="28"/>
+                                  <w:lang w:val="en-US"/>
                                 </w:rPr>
                               </w:pPr>
                               <w:r>
@@ -1034,6 +1026,7 @@
                                   <w:color w:val="5B9BD5" w:themeColor="accent1"/>
                                   <w:sz w:val="28"/>
                                   <w:szCs w:val="28"/>
+                                  <w:lang w:val="en-US"/>
                                 </w:rPr>
                                 <w:t>Functional &amp; non functional requirements</w:t>
                               </w:r>
@@ -1047,6 +1040,7 @@
                               <w:color w:val="4472C4" w:themeColor="accent5"/>
                               <w:sz w:val="24"/>
                               <w:szCs w:val="24"/>
+                              <w:lang w:val="en-US"/>
                             </w:rPr>
                             <w:alias w:val="Auteur"/>
                             <w:tag w:val=""/>
@@ -1065,6 +1059,7 @@
                                   <w:color w:val="4472C4" w:themeColor="accent5"/>
                                   <w:sz w:val="24"/>
                                   <w:szCs w:val="24"/>
+                                  <w:lang w:val="en-US"/>
                                 </w:rPr>
                               </w:pPr>
                               <w:r>
@@ -1073,6 +1068,7 @@
                                   <w:color w:val="4472C4" w:themeColor="accent5"/>
                                   <w:sz w:val="24"/>
                                   <w:szCs w:val="24"/>
+                                  <w:lang w:val="en-US"/>
                                 </w:rPr>
                                 <w:t>Omaña Renzie, Yentl Volcke, laurens visser, matthias carlier</w:t>
                               </w:r>
@@ -1101,32 +1097,14 @@
           <w:szCs w:val="36"/>
         </w:rPr>
       </w:pPr>
-      <w:proofErr w:type="spellStart"/>
       <w:r>
         <w:rPr>
           <w:sz w:val="36"/>
           <w:szCs w:val="36"/>
         </w:rPr>
         <w:lastRenderedPageBreak/>
-        <w:t>Functional</w:t>
-      </w:r>
-      <w:proofErr w:type="spellEnd"/>
-      <w:r>
-        <w:rPr>
-          <w:sz w:val="36"/>
-          <w:szCs w:val="36"/>
-        </w:rPr>
-        <w:t xml:space="preserve"> </w:t>
-      </w:r>
-      <w:proofErr w:type="spellStart"/>
-      <w:r>
-        <w:rPr>
-          <w:sz w:val="36"/>
-          <w:szCs w:val="36"/>
-        </w:rPr>
-        <w:t>Requirements</w:t>
-      </w:r>
-      <w:proofErr w:type="spellEnd"/>
+        <w:t>Functional Requirements</w:t>
+      </w:r>
     </w:p>
     <w:p/>
     <w:p/>
@@ -1147,33 +1125,8 @@
           <w:sz w:val="24"/>
           <w:szCs w:val="24"/>
         </w:rPr>
-        <w:t xml:space="preserve">Game </w:t>
-      </w:r>
-      <w:proofErr w:type="spellStart"/>
-      <w:r>
-        <w:rPr>
-          <w:sz w:val="24"/>
-          <w:szCs w:val="24"/>
-        </w:rPr>
-        <w:t>Mechanics</w:t>
-      </w:r>
-      <w:proofErr w:type="spellEnd"/>
-      <w:r>
-        <w:rPr>
-          <w:sz w:val="24"/>
-          <w:szCs w:val="24"/>
-        </w:rPr>
-        <w:t xml:space="preserve"> / Game </w:t>
-      </w:r>
-      <w:proofErr w:type="spellStart"/>
-      <w:r>
-        <w:rPr>
-          <w:sz w:val="24"/>
-          <w:szCs w:val="24"/>
-        </w:rPr>
-        <w:t>play</w:t>
-      </w:r>
-      <w:proofErr w:type="spellEnd"/>
+        <w:t>Game Mechanics / Game play</w:t>
+      </w:r>
     </w:p>
     <w:p>
       <w:pPr>
@@ -1438,19 +1391,9 @@
           <w:numId w:val="6"/>
         </w:numPr>
       </w:pPr>
-      <w:proofErr w:type="spellStart"/>
-      <w:r>
-        <w:t>Supporting</w:t>
-      </w:r>
-      <w:proofErr w:type="spellEnd"/>
-      <w:r>
-        <w:t xml:space="preserve"> </w:t>
-      </w:r>
-      <w:proofErr w:type="spellStart"/>
-      <w:r>
-        <w:t>characters</w:t>
-      </w:r>
-      <w:proofErr w:type="spellEnd"/>
+      <w:r>
+        <w:t>Supporting characters</w:t>
+      </w:r>
     </w:p>
     <w:p>
       <w:pPr>
@@ -1659,15 +1602,7 @@
         <w:t xml:space="preserve"> </w:t>
       </w:r>
       <w:r>
-        <w:t xml:space="preserve">De munteenheid zijn </w:t>
-      </w:r>
-      <w:proofErr w:type="spellStart"/>
-      <w:r>
-        <w:t>Nuggets</w:t>
-      </w:r>
-      <w:proofErr w:type="spellEnd"/>
-      <w:r>
-        <w:t>.</w:t>
+        <w:t>De munteenheid zijn Nuggets.</w:t>
       </w:r>
     </w:p>
     <w:p>
@@ -1709,7 +1644,6 @@
           <w:szCs w:val="24"/>
         </w:rPr>
       </w:pPr>
-      <w:proofErr w:type="spellStart"/>
       <w:r>
         <w:rPr>
           <w:rFonts w:asciiTheme="majorHAnsi" w:eastAsiaTheme="majorEastAsia" w:hAnsiTheme="majorHAnsi" w:cstheme="majorBidi"/>
@@ -1718,76 +1652,73 @@
           <w:szCs w:val="24"/>
         </w:rPr>
         <w:lastRenderedPageBreak/>
-        <w:t>Campaign</w:t>
-      </w:r>
-      <w:proofErr w:type="spellEnd"/>
-      <w:r>
+        <w:t>Campaign modus / Tech tree</w:t>
+      </w:r>
+    </w:p>
+    <w:p>
+      <w:pPr>
+        <w:pStyle w:val="Lijstalinea"/>
+        <w:numPr>
+          <w:ilvl w:val="1"/>
+          <w:numId w:val="14"/>
+        </w:numPr>
+      </w:pPr>
+      <w:r>
+        <w:t>Concept</w:t>
+      </w:r>
+    </w:p>
+    <w:p>
+      <w:pPr>
+        <w:spacing w:after="0"/>
+      </w:pPr>
+    </w:p>
+    <w:p>
+      <w:pPr>
+        <w:pStyle w:val="Lijstalinea"/>
+        <w:numPr>
+          <w:ilvl w:val="0"/>
+          <w:numId w:val="8"/>
+        </w:numPr>
+      </w:pPr>
+      <w:r>
+        <w:t>De Campaign modus legt het concept van het spel uit.</w:t>
+      </w:r>
+    </w:p>
+    <w:p>
+      <w:pPr>
+        <w:pStyle w:val="Lijstalinea"/>
+        <w:numPr>
+          <w:ilvl w:val="0"/>
+          <w:numId w:val="8"/>
+        </w:numPr>
+      </w:pPr>
+      <w:r>
+        <w:t>Bij het einde van de modus worden er 3 power ups aangeboden waar je maar 1</w:t>
+      </w:r>
+      <w:r>
+        <w:t xml:space="preserve"> uit</w:t>
+      </w:r>
+      <w:r>
+        <w:t xml:space="preserve"> mag kiezen.</w:t>
+      </w:r>
+    </w:p>
+    <w:p>
+      <w:pPr>
         <w:rPr>
           <w:rFonts w:asciiTheme="majorHAnsi" w:eastAsiaTheme="majorEastAsia" w:hAnsiTheme="majorHAnsi" w:cstheme="majorBidi"/>
           <w:color w:val="2E74B5" w:themeColor="accent1" w:themeShade="BF"/>
           <w:sz w:val="24"/>
           <w:szCs w:val="24"/>
         </w:rPr>
-        <w:t xml:space="preserve"> modus / Tech tree</w:t>
-      </w:r>
-    </w:p>
-    <w:p>
-      <w:pPr>
-        <w:pStyle w:val="Lijstalinea"/>
-        <w:numPr>
-          <w:ilvl w:val="1"/>
+      </w:pPr>
+    </w:p>
+    <w:p>
+      <w:pPr>
+        <w:pStyle w:val="Lijstalinea"/>
+        <w:numPr>
+          <w:ilvl w:val="0"/>
           <w:numId w:val="14"/>
         </w:numPr>
-      </w:pPr>
-      <w:r>
-        <w:t>Concept</w:t>
-      </w:r>
-    </w:p>
-    <w:p>
-      <w:pPr>
-        <w:spacing w:after="0"/>
-      </w:pPr>
-    </w:p>
-    <w:p>
-      <w:pPr>
-        <w:pStyle w:val="Lijstalinea"/>
-        <w:numPr>
-          <w:ilvl w:val="0"/>
-          <w:numId w:val="8"/>
-        </w:numPr>
-      </w:pPr>
-      <w:r>
-        <w:t xml:space="preserve">De </w:t>
-      </w:r>
-      <w:proofErr w:type="spellStart"/>
-      <w:r>
-        <w:t>Campaign</w:t>
-      </w:r>
-      <w:proofErr w:type="spellEnd"/>
-      <w:r>
-        <w:t xml:space="preserve"> modus legt het concept van het spel uit.</w:t>
-      </w:r>
-    </w:p>
-    <w:p>
-      <w:pPr>
-        <w:pStyle w:val="Lijstalinea"/>
-        <w:numPr>
-          <w:ilvl w:val="0"/>
-          <w:numId w:val="8"/>
-        </w:numPr>
-      </w:pPr>
-      <w:r>
-        <w:t>Bij het einde van de modus worden er 3 power ups aangeboden waar je maar 1</w:t>
-      </w:r>
-      <w:r>
-        <w:t xml:space="preserve"> uit</w:t>
-      </w:r>
-      <w:r>
-        <w:t xml:space="preserve"> mag kiezen.</w:t>
-      </w:r>
-    </w:p>
-    <w:p>
-      <w:pPr>
         <w:rPr>
           <w:rFonts w:asciiTheme="majorHAnsi" w:eastAsiaTheme="majorEastAsia" w:hAnsiTheme="majorHAnsi" w:cstheme="majorBidi"/>
           <w:color w:val="2E74B5" w:themeColor="accent1" w:themeShade="BF"/>
@@ -1795,49 +1726,14 @@
           <w:szCs w:val="24"/>
         </w:rPr>
       </w:pPr>
-    </w:p>
-    <w:p>
-      <w:pPr>
-        <w:pStyle w:val="Lijstalinea"/>
-        <w:numPr>
-          <w:ilvl w:val="0"/>
-          <w:numId w:val="14"/>
-        </w:numPr>
+      <w:r>
         <w:rPr>
           <w:rFonts w:asciiTheme="majorHAnsi" w:eastAsiaTheme="majorEastAsia" w:hAnsiTheme="majorHAnsi" w:cstheme="majorBidi"/>
           <w:color w:val="2E74B5" w:themeColor="accent1" w:themeShade="BF"/>
           <w:sz w:val="24"/>
           <w:szCs w:val="24"/>
         </w:rPr>
-      </w:pPr>
-      <w:r>
-        <w:rPr>
-          <w:rFonts w:asciiTheme="majorHAnsi" w:eastAsiaTheme="majorEastAsia" w:hAnsiTheme="majorHAnsi" w:cstheme="majorBidi"/>
-          <w:color w:val="2E74B5" w:themeColor="accent1" w:themeShade="BF"/>
-          <w:sz w:val="24"/>
-          <w:szCs w:val="24"/>
-        </w:rPr>
-        <w:t xml:space="preserve">Integratie </w:t>
-      </w:r>
-      <w:proofErr w:type="spellStart"/>
-      <w:r>
-        <w:rPr>
-          <w:rFonts w:asciiTheme="majorHAnsi" w:eastAsiaTheme="majorEastAsia" w:hAnsiTheme="majorHAnsi" w:cstheme="majorBidi"/>
-          <w:color w:val="2E74B5" w:themeColor="accent1" w:themeShade="BF"/>
-          <w:sz w:val="24"/>
-          <w:szCs w:val="24"/>
-        </w:rPr>
-        <w:t>Social</w:t>
-      </w:r>
-      <w:proofErr w:type="spellEnd"/>
-      <w:r>
-        <w:rPr>
-          <w:rFonts w:asciiTheme="majorHAnsi" w:eastAsiaTheme="majorEastAsia" w:hAnsiTheme="majorHAnsi" w:cstheme="majorBidi"/>
-          <w:color w:val="2E74B5" w:themeColor="accent1" w:themeShade="BF"/>
-          <w:sz w:val="24"/>
-          <w:szCs w:val="24"/>
-        </w:rPr>
-        <w:t xml:space="preserve"> media</w:t>
+        <w:t>Integratie Social media</w:t>
       </w:r>
     </w:p>
     <w:p>
@@ -1881,27 +1777,9 @@
           <w:numId w:val="14"/>
         </w:numPr>
       </w:pPr>
-      <w:proofErr w:type="spellStart"/>
-      <w:r>
-        <w:t>LiveStreaming</w:t>
-      </w:r>
-      <w:proofErr w:type="spellEnd"/>
-      <w:r>
-        <w:t xml:space="preserve"> </w:t>
-      </w:r>
-      <w:proofErr w:type="spellStart"/>
-      <w:r>
-        <w:t>Twitch</w:t>
-      </w:r>
-      <w:proofErr w:type="spellEnd"/>
-      <w:r>
-        <w:t xml:space="preserve"> / </w:t>
-      </w:r>
-      <w:proofErr w:type="spellStart"/>
-      <w:r>
-        <w:t>Youtube</w:t>
-      </w:r>
-      <w:proofErr w:type="spellEnd"/>
+      <w:r>
+        <w:t>LiveStreaming Twitch / Youtube</w:t>
+      </w:r>
     </w:p>
     <w:p>
       <w:pPr>
@@ -1923,23 +1801,7 @@
         <w:t>streamen</w:t>
       </w:r>
       <w:r>
-        <w:t xml:space="preserve"> via </w:t>
-      </w:r>
-      <w:proofErr w:type="spellStart"/>
-      <w:r>
-        <w:t>Twitch</w:t>
-      </w:r>
-      <w:proofErr w:type="spellEnd"/>
-      <w:r>
-        <w:t xml:space="preserve"> / </w:t>
-      </w:r>
-      <w:proofErr w:type="spellStart"/>
-      <w:r>
-        <w:t>Youtube</w:t>
-      </w:r>
-      <w:proofErr w:type="spellEnd"/>
-      <w:r>
-        <w:t>. Er kan rechtstreeks vanuit het spel gestreamd worden naar de verschillende Streaming kanalen.</w:t>
+        <w:t xml:space="preserve"> via Twitch / Youtube. Er kan rechtstreeks vanuit het spel gestreamd worden naar de verschillende Streaming kanalen.</w:t>
       </w:r>
     </w:p>
     <w:p/>
@@ -1969,15 +1831,7 @@
         </w:numPr>
       </w:pPr>
       <w:r>
-        <w:t xml:space="preserve">Je kan discussies houden over het spel met andere spelers via </w:t>
-      </w:r>
-      <w:proofErr w:type="spellStart"/>
-      <w:r>
-        <w:t>Reddit</w:t>
-      </w:r>
-      <w:proofErr w:type="spellEnd"/>
-      <w:r>
-        <w:t xml:space="preserve"> door middel van het aanmaken van een nieuwe thread.</w:t>
+        <w:t>Je kan discussies houden over het spel met andere spelers via Reddit door middel van het aanmaken van een nieuwe thread.</w:t>
       </w:r>
     </w:p>
     <w:p>
@@ -2192,7 +2046,6 @@
           <w:szCs w:val="24"/>
         </w:rPr>
       </w:pPr>
-      <w:proofErr w:type="spellStart"/>
       <w:r>
         <w:rPr>
           <w:rFonts w:asciiTheme="majorHAnsi" w:eastAsiaTheme="majorEastAsia" w:hAnsiTheme="majorHAnsi" w:cstheme="majorBidi"/>
@@ -2202,7 +2055,6 @@
         </w:rPr>
         <w:t>Monetisation</w:t>
       </w:r>
-      <w:proofErr w:type="spellEnd"/>
     </w:p>
     <w:p>
       <w:pPr>
@@ -2213,13 +2065,11 @@
         </w:numPr>
       </w:pPr>
       <w:r>
-        <w:t xml:space="preserve">Special </w:t>
-      </w:r>
-      <w:proofErr w:type="spellStart"/>
-      <w:r>
-        <w:t>Nuggets</w:t>
-      </w:r>
-      <w:proofErr w:type="spellEnd"/>
+        <w:t>Golden</w:t>
+      </w:r>
+      <w:r>
+        <w:t xml:space="preserve"> Nuggets</w:t>
+      </w:r>
     </w:p>
     <w:p>
       <w:pPr>
@@ -2235,23 +2085,10 @@
         </w:numPr>
       </w:pPr>
       <w:r>
-        <w:t xml:space="preserve">Special </w:t>
-      </w:r>
-      <w:proofErr w:type="spellStart"/>
-      <w:r>
-        <w:t>Nuggets</w:t>
-      </w:r>
-      <w:proofErr w:type="spellEnd"/>
-      <w:r>
-        <w:t xml:space="preserve"> zijn </w:t>
-      </w:r>
-      <w:proofErr w:type="spellStart"/>
-      <w:r>
-        <w:t>Nuggets</w:t>
-      </w:r>
-      <w:proofErr w:type="spellEnd"/>
-      <w:r>
-        <w:t xml:space="preserve"> die je alleen kunt verkrijgen met geld.</w:t>
+        <w:t>Golden</w:t>
+      </w:r>
+      <w:r>
+        <w:t xml:space="preserve"> Nuggets zijn Nuggets die je alleen kunt verkrijgen met geld.</w:t>
       </w:r>
     </w:p>
     <w:p>
@@ -2263,13 +2100,14 @@
         </w:numPr>
       </w:pPr>
       <w:r>
-        <w:t xml:space="preserve">Er zijn een aantal objecten die je alleen maar kunt kopen met Special </w:t>
-      </w:r>
-      <w:proofErr w:type="spellStart"/>
-      <w:r>
-        <w:t>Nuggets</w:t>
-      </w:r>
-      <w:proofErr w:type="spellEnd"/>
+        <w:t xml:space="preserve">Er zijn een aantal objecten die je </w:t>
+      </w:r>
+      <w:r>
+        <w:t>enkel</w:t>
+      </w:r>
+      <w:r>
+        <w:t xml:space="preserve"> kunt kopen met Special Nuggets</w:t>
+      </w:r>
       <w:r>
         <w:t>.</w:t>
       </w:r>
@@ -2322,13 +2160,8 @@
         <w:t xml:space="preserve">enkel </w:t>
       </w:r>
       <w:r>
-        <w:t xml:space="preserve">kopen met Special </w:t>
-      </w:r>
-      <w:proofErr w:type="spellStart"/>
-      <w:r>
-        <w:t>Nuggets</w:t>
-      </w:r>
-      <w:proofErr w:type="spellEnd"/>
+        <w:t>kopen met Special Nuggets</w:t>
+      </w:r>
       <w:r>
         <w:t>.</w:t>
       </w:r>
@@ -2342,15 +2175,7 @@
         </w:numPr>
       </w:pPr>
       <w:r>
-        <w:t xml:space="preserve">Bepaalde skins kunnen ook gekocht worden met in-game </w:t>
-      </w:r>
-      <w:proofErr w:type="spellStart"/>
-      <w:r>
-        <w:t>Nuggets</w:t>
-      </w:r>
-      <w:proofErr w:type="spellEnd"/>
-      <w:r>
-        <w:t>.</w:t>
+        <w:t>Bepaalde skins kunnen ook gekocht worden met in-game Nuggets.</w:t>
       </w:r>
     </w:p>
     <w:p/>
@@ -2381,20 +2206,7 @@
         <w:t>Power Ups buiten het spel zelf k</w:t>
       </w:r>
       <w:r>
-        <w:t>an je e</w:t>
-      </w:r>
-      <w:bookmarkStart w:id="0" w:name="_GoBack"/>
-      <w:bookmarkEnd w:id="0"/>
-      <w:r>
-        <w:t xml:space="preserve">nkel kopen met Special </w:t>
-      </w:r>
-      <w:proofErr w:type="spellStart"/>
-      <w:r>
-        <w:t>Nuggets</w:t>
-      </w:r>
-      <w:proofErr w:type="spellEnd"/>
-      <w:r>
-        <w:t>.</w:t>
+        <w:t>an je enkel kopen met Special Nuggets.</w:t>
       </w:r>
     </w:p>
     <w:p>
@@ -2444,39 +2256,18 @@
           <w:szCs w:val="36"/>
         </w:rPr>
         <w:lastRenderedPageBreak/>
-        <w:t xml:space="preserve">Non </w:t>
-      </w:r>
-      <w:proofErr w:type="spellStart"/>
-      <w:r>
+        <w:t>Non Functional Requirements</w:t>
+      </w:r>
+    </w:p>
+    <w:p>
+      <w:pPr>
         <w:rPr>
           <w:rFonts w:asciiTheme="majorHAnsi" w:eastAsiaTheme="majorEastAsia" w:hAnsiTheme="majorHAnsi" w:cstheme="majorBidi"/>
           <w:color w:val="2E74B5" w:themeColor="accent1" w:themeShade="BF"/>
           <w:sz w:val="36"/>
           <w:szCs w:val="36"/>
         </w:rPr>
-        <w:t>Functional</w:t>
-      </w:r>
-      <w:proofErr w:type="spellEnd"/>
-      <w:r>
-        <w:rPr>
-          <w:rFonts w:asciiTheme="majorHAnsi" w:eastAsiaTheme="majorEastAsia" w:hAnsiTheme="majorHAnsi" w:cstheme="majorBidi"/>
-          <w:color w:val="2E74B5" w:themeColor="accent1" w:themeShade="BF"/>
-          <w:sz w:val="36"/>
-          <w:szCs w:val="36"/>
-        </w:rPr>
-        <w:t xml:space="preserve"> </w:t>
-      </w:r>
-      <w:proofErr w:type="spellStart"/>
-      <w:r>
-        <w:rPr>
-          <w:rFonts w:asciiTheme="majorHAnsi" w:eastAsiaTheme="majorEastAsia" w:hAnsiTheme="majorHAnsi" w:cstheme="majorBidi"/>
-          <w:color w:val="2E74B5" w:themeColor="accent1" w:themeShade="BF"/>
-          <w:sz w:val="36"/>
-          <w:szCs w:val="36"/>
-        </w:rPr>
-        <w:t>Requirements</w:t>
-      </w:r>
-      <w:proofErr w:type="spellEnd"/>
+      </w:pPr>
     </w:p>
     <w:p>
       <w:pPr>
@@ -2506,9 +2297,145 @@
       <w:pPr>
         <w:pStyle w:val="Lijstalinea"/>
         <w:numPr>
+          <w:ilvl w:val="1"/>
+          <w:numId w:val="5"/>
+        </w:numPr>
+      </w:pPr>
+      <w:r>
+        <w:t>Keyboard en muis</w:t>
+      </w:r>
+    </w:p>
+    <w:p>
+      <w:pPr>
+        <w:pStyle w:val="Lijstalinea"/>
+        <w:ind w:left="1413"/>
+      </w:pPr>
+    </w:p>
+    <w:p>
+      <w:pPr>
+        <w:pStyle w:val="Lijstalinea"/>
+        <w:numPr>
           <w:ilvl w:val="0"/>
+          <w:numId w:val="8"/>
+        </w:numPr>
+      </w:pPr>
+      <w:r>
+        <w:t xml:space="preserve">De keyboard </w:t>
+      </w:r>
+      <w:r>
+        <w:t>bestuurt</w:t>
+      </w:r>
+      <w:r>
+        <w:t xml:space="preserve"> het schip van de speler</w:t>
+      </w:r>
+      <w:r>
+        <w:t>, je kan kiezen tussen de pijltjes of “awsd”</w:t>
+      </w:r>
+      <w:r>
+        <w:t>.</w:t>
+      </w:r>
+    </w:p>
+    <w:p>
+      <w:pPr>
+        <w:pStyle w:val="Lijstalinea"/>
+        <w:numPr>
+          <w:ilvl w:val="0"/>
+          <w:numId w:val="8"/>
+        </w:numPr>
+      </w:pPr>
+      <w:r>
+        <w:t xml:space="preserve">De muis is </w:t>
+      </w:r>
+      <w:r>
+        <w:t>het</w:t>
+      </w:r>
+      <w:r>
+        <w:t xml:space="preserve"> </w:t>
+      </w:r>
+      <w:r>
+        <w:t>mikpunt</w:t>
+      </w:r>
+      <w:r>
+        <w:t xml:space="preserve"> ten opzichte van het schip</w:t>
+      </w:r>
+      <w:r>
+        <w:t>.</w:t>
+      </w:r>
+    </w:p>
+    <w:p>
+      <w:pPr>
+        <w:pStyle w:val="Lijstalinea"/>
+        <w:numPr>
+          <w:ilvl w:val="0"/>
+          <w:numId w:val="8"/>
+        </w:numPr>
+      </w:pPr>
+      <w:r>
+        <w:t>Door te klikken met de linkermuis of rechtermuisknop wordt er afgevuurd</w:t>
+      </w:r>
+      <w:r>
+        <w:t>.</w:t>
+      </w:r>
+    </w:p>
+    <w:p/>
+    <w:p>
+      <w:pPr>
+        <w:pStyle w:val="Lijstalinea"/>
+        <w:numPr>
+          <w:ilvl w:val="1"/>
           <w:numId w:val="5"/>
         </w:numPr>
+      </w:pPr>
+      <w:r>
+        <w:t>PS3 Controller</w:t>
+      </w:r>
+    </w:p>
+    <w:p>
+      <w:pPr>
+        <w:pStyle w:val="Lijstalinea"/>
+        <w:ind w:left="1413"/>
+      </w:pPr>
+    </w:p>
+    <w:p>
+      <w:pPr>
+        <w:pStyle w:val="Lijstalinea"/>
+        <w:numPr>
+          <w:ilvl w:val="0"/>
+          <w:numId w:val="8"/>
+        </w:numPr>
+      </w:pPr>
+      <w:r>
+        <w:t>De linkeranalog stick bestuurt het schip.</w:t>
+      </w:r>
+    </w:p>
+    <w:p>
+      <w:pPr>
+        <w:pStyle w:val="Lijstalinea"/>
+        <w:numPr>
+          <w:ilvl w:val="0"/>
+          <w:numId w:val="8"/>
+        </w:numPr>
+      </w:pPr>
+      <w:r>
+        <w:t>De rechteranalog stick is het mikpunt ten opzichte van het schip.</w:t>
+      </w:r>
+    </w:p>
+    <w:p>
+      <w:pPr>
+        <w:pStyle w:val="Lijstalinea"/>
+        <w:numPr>
+          <w:ilvl w:val="0"/>
+          <w:numId w:val="8"/>
+        </w:numPr>
+      </w:pPr>
+      <w:r>
+        <w:t>Met de R2-knop wordt er gevuurd.</w:t>
+      </w:r>
+    </w:p>
+    <w:p>
+      <w:pPr>
+        <w:pStyle w:val="Lijstalinea"/>
+        <w:ind w:left="705"/>
         <w:rPr>
           <w:rFonts w:asciiTheme="majorHAnsi" w:eastAsiaTheme="majorEastAsia" w:hAnsiTheme="majorHAnsi" w:cstheme="majorBidi"/>
           <w:color w:val="2E74B5" w:themeColor="accent1" w:themeShade="BF"/>
@@ -2516,61 +2443,126 @@
           <w:szCs w:val="24"/>
         </w:rPr>
       </w:pPr>
-      <w:r>
+    </w:p>
+    <w:p>
+      <w:pPr>
+        <w:pStyle w:val="Lijstalinea"/>
+        <w:ind w:left="705"/>
         <w:rPr>
           <w:rFonts w:asciiTheme="majorHAnsi" w:eastAsiaTheme="majorEastAsia" w:hAnsiTheme="majorHAnsi" w:cstheme="majorBidi"/>
           <w:color w:val="2E74B5" w:themeColor="accent1" w:themeShade="BF"/>
           <w:sz w:val="24"/>
           <w:szCs w:val="24"/>
         </w:rPr>
-        <w:t xml:space="preserve">Performance </w:t>
-      </w:r>
-      <w:proofErr w:type="spellStart"/>
-      <w:r>
+      </w:pPr>
+    </w:p>
+    <w:p>
+      <w:pPr>
+        <w:pStyle w:val="Lijstalinea"/>
+        <w:numPr>
+          <w:ilvl w:val="0"/>
+          <w:numId w:val="5"/>
+        </w:numPr>
         <w:rPr>
           <w:rFonts w:asciiTheme="majorHAnsi" w:eastAsiaTheme="majorEastAsia" w:hAnsiTheme="majorHAnsi" w:cstheme="majorBidi"/>
           <w:color w:val="2E74B5" w:themeColor="accent1" w:themeShade="BF"/>
           <w:sz w:val="24"/>
           <w:szCs w:val="24"/>
         </w:rPr>
-        <w:t>requirements</w:t>
-      </w:r>
-      <w:proofErr w:type="spellEnd"/>
-    </w:p>
-    <w:p>
-      <w:pPr>
-        <w:pStyle w:val="Lijstalinea"/>
-        <w:numPr>
-          <w:ilvl w:val="0"/>
-          <w:numId w:val="5"/>
-        </w:numPr>
+      </w:pPr>
+      <w:r>
         <w:rPr>
           <w:rFonts w:asciiTheme="majorHAnsi" w:eastAsiaTheme="majorEastAsia" w:hAnsiTheme="majorHAnsi" w:cstheme="majorBidi"/>
           <w:color w:val="2E74B5" w:themeColor="accent1" w:themeShade="BF"/>
           <w:sz w:val="24"/>
           <w:szCs w:val="24"/>
         </w:rPr>
-      </w:pPr>
-      <w:r>
+        <w:t>Performance requirements</w:t>
+      </w:r>
+    </w:p>
+    <w:p>
+      <w:pPr>
+        <w:pStyle w:val="Lijstalinea"/>
+        <w:ind w:left="792"/>
         <w:rPr>
           <w:rFonts w:asciiTheme="majorHAnsi" w:eastAsiaTheme="majorEastAsia" w:hAnsiTheme="majorHAnsi" w:cstheme="majorBidi"/>
           <w:color w:val="2E74B5" w:themeColor="accent1" w:themeShade="BF"/>
           <w:sz w:val="24"/>
           <w:szCs w:val="24"/>
         </w:rPr>
-        <w:t xml:space="preserve">Security </w:t>
-      </w:r>
-      <w:proofErr w:type="spellStart"/>
-      <w:r>
+      </w:pPr>
+    </w:p>
+    <w:p>
+      <w:pPr>
         <w:rPr>
           <w:rFonts w:asciiTheme="majorHAnsi" w:eastAsiaTheme="majorEastAsia" w:hAnsiTheme="majorHAnsi" w:cstheme="majorBidi"/>
           <w:color w:val="2E74B5" w:themeColor="accent1" w:themeShade="BF"/>
           <w:sz w:val="24"/>
           <w:szCs w:val="24"/>
         </w:rPr>
-        <w:t>requirements</w:t>
-      </w:r>
-      <w:proofErr w:type="spellEnd"/>
+      </w:pPr>
+      <w:bookmarkStart w:id="0" w:name="_GoBack"/>
+      <w:bookmarkEnd w:id="0"/>
+    </w:p>
+    <w:p>
+      <w:pPr>
+        <w:rPr>
+          <w:rFonts w:asciiTheme="majorHAnsi" w:eastAsiaTheme="majorEastAsia" w:hAnsiTheme="majorHAnsi" w:cstheme="majorBidi"/>
+          <w:color w:val="2E74B5" w:themeColor="accent1" w:themeShade="BF"/>
+          <w:sz w:val="24"/>
+          <w:szCs w:val="24"/>
+        </w:rPr>
+      </w:pPr>
+    </w:p>
+    <w:p>
+      <w:pPr>
+        <w:pStyle w:val="Lijstalinea"/>
+        <w:rPr>
+          <w:rFonts w:asciiTheme="majorHAnsi" w:eastAsiaTheme="majorEastAsia" w:hAnsiTheme="majorHAnsi" w:cstheme="majorBidi"/>
+          <w:color w:val="2E74B5" w:themeColor="accent1" w:themeShade="BF"/>
+          <w:sz w:val="24"/>
+          <w:szCs w:val="24"/>
+        </w:rPr>
+      </w:pPr>
+    </w:p>
+    <w:p>
+      <w:pPr>
+        <w:pStyle w:val="Lijstalinea"/>
+        <w:numPr>
+          <w:ilvl w:val="0"/>
+          <w:numId w:val="8"/>
+        </w:numPr>
+        <w:rPr>
+          <w:rFonts w:asciiTheme="majorHAnsi" w:eastAsiaTheme="majorEastAsia" w:hAnsiTheme="majorHAnsi" w:cstheme="majorBidi"/>
+          <w:color w:val="2E74B5" w:themeColor="accent1" w:themeShade="BF"/>
+          <w:sz w:val="24"/>
+          <w:szCs w:val="24"/>
+        </w:rPr>
+      </w:pPr>
+    </w:p>
+    <w:p>
+      <w:pPr>
+        <w:pStyle w:val="Lijstalinea"/>
+        <w:numPr>
+          <w:ilvl w:val="0"/>
+          <w:numId w:val="5"/>
+        </w:numPr>
+        <w:rPr>
+          <w:rFonts w:asciiTheme="majorHAnsi" w:eastAsiaTheme="majorEastAsia" w:hAnsiTheme="majorHAnsi" w:cstheme="majorBidi"/>
+          <w:color w:val="2E74B5" w:themeColor="accent1" w:themeShade="BF"/>
+          <w:sz w:val="24"/>
+          <w:szCs w:val="24"/>
+        </w:rPr>
+      </w:pPr>
+      <w:r>
+        <w:rPr>
+          <w:rFonts w:asciiTheme="majorHAnsi" w:eastAsiaTheme="majorEastAsia" w:hAnsiTheme="majorHAnsi" w:cstheme="majorBidi"/>
+          <w:color w:val="2E74B5" w:themeColor="accent1" w:themeShade="BF"/>
+          <w:sz w:val="24"/>
+          <w:szCs w:val="24"/>
+        </w:rPr>
+        <w:t>Security requirements</w:t>
+      </w:r>
     </w:p>
     <w:p>
       <w:pPr>
@@ -2694,23 +2686,13 @@
                   <w:szCs w:val="20"/>
                 </w:rPr>
               </w:pPr>
-              <w:proofErr w:type="spellStart"/>
               <w:r>
                 <w:rPr>
                   <w:rFonts w:asciiTheme="majorHAnsi" w:eastAsiaTheme="majorEastAsia" w:hAnsiTheme="majorHAnsi" w:cstheme="majorBidi"/>
                   <w:sz w:val="20"/>
                   <w:szCs w:val="20"/>
                 </w:rPr>
-                <w:t>Howest</w:t>
-              </w:r>
-              <w:proofErr w:type="spellEnd"/>
-              <w:r>
-                <w:rPr>
-                  <w:rFonts w:asciiTheme="majorHAnsi" w:eastAsiaTheme="majorEastAsia" w:hAnsiTheme="majorHAnsi" w:cstheme="majorBidi"/>
-                  <w:sz w:val="20"/>
-                  <w:szCs w:val="20"/>
-                </w:rPr>
-                <w:t xml:space="preserve"> TI</w:t>
+                <w:t>Howest TI</w:t>
               </w:r>
               <w:r>
                 <w:rPr>
@@ -2823,28 +2805,12 @@
         <w:lang w:val="en-US"/>
       </w:rPr>
     </w:pPr>
-    <w:proofErr w:type="spellStart"/>
     <w:r>
       <w:rPr>
         <w:lang w:val="en-US"/>
       </w:rPr>
-      <w:t>Renzie</w:t>
+      <w:t>Renzie Omaña</w:t>
     </w:r>
-    <w:proofErr w:type="spellEnd"/>
-    <w:r>
-      <w:rPr>
-        <w:lang w:val="en-US"/>
-      </w:rPr>
-      <w:t xml:space="preserve"> </w:t>
-    </w:r>
-    <w:proofErr w:type="spellStart"/>
-    <w:r>
-      <w:rPr>
-        <w:lang w:val="en-US"/>
-      </w:rPr>
-      <w:t>Omaña</w:t>
-    </w:r>
-    <w:proofErr w:type="spellEnd"/>
     <w:r>
       <w:rPr>
         <w:lang w:val="en-US"/>
@@ -3085,6 +3051,120 @@
     </w:lvl>
   </w:abstractNum>
   <w:abstractNum w:abstractNumId="2" w15:restartNumberingAfterBreak="0">
+    <w:nsid w:val="0DE66864"/>
+    <w:multiLevelType w:val="multilevel"/>
+    <w:tmpl w:val="28BE82F0"/>
+    <w:lvl w:ilvl="0">
+      <w:start w:val="1"/>
+      <w:numFmt w:val="decimal"/>
+      <w:lvlText w:val="%1"/>
+      <w:lvlJc w:val="left"/>
+      <w:pPr>
+        <w:ind w:left="705" w:hanging="705"/>
+      </w:pPr>
+      <w:rPr>
+        <w:rFonts w:hint="default"/>
+      </w:rPr>
+    </w:lvl>
+    <w:lvl w:ilvl="1">
+      <w:start w:val="1"/>
+      <w:numFmt w:val="decimal"/>
+      <w:lvlText w:val="%1.%2"/>
+      <w:lvlJc w:val="left"/>
+      <w:pPr>
+        <w:ind w:left="1413" w:hanging="705"/>
+      </w:pPr>
+      <w:rPr>
+        <w:rFonts w:hint="default"/>
+        <w:color w:val="auto"/>
+      </w:rPr>
+    </w:lvl>
+    <w:lvl w:ilvl="2">
+      <w:start w:val="1"/>
+      <w:numFmt w:val="decimal"/>
+      <w:lvlText w:val="%1.%2.%3"/>
+      <w:lvlJc w:val="left"/>
+      <w:pPr>
+        <w:ind w:left="2136" w:hanging="720"/>
+      </w:pPr>
+      <w:rPr>
+        <w:rFonts w:hint="default"/>
+      </w:rPr>
+    </w:lvl>
+    <w:lvl w:ilvl="3">
+      <w:start w:val="1"/>
+      <w:numFmt w:val="decimal"/>
+      <w:lvlText w:val="%1.%2.%3.%4"/>
+      <w:lvlJc w:val="left"/>
+      <w:pPr>
+        <w:ind w:left="2844" w:hanging="720"/>
+      </w:pPr>
+      <w:rPr>
+        <w:rFonts w:hint="default"/>
+      </w:rPr>
+    </w:lvl>
+    <w:lvl w:ilvl="4">
+      <w:start w:val="1"/>
+      <w:numFmt w:val="decimal"/>
+      <w:lvlText w:val="%1.%2.%3.%4.%5"/>
+      <w:lvlJc w:val="left"/>
+      <w:pPr>
+        <w:ind w:left="3912" w:hanging="1080"/>
+      </w:pPr>
+      <w:rPr>
+        <w:rFonts w:hint="default"/>
+      </w:rPr>
+    </w:lvl>
+    <w:lvl w:ilvl="5">
+      <w:start w:val="1"/>
+      <w:numFmt w:val="decimal"/>
+      <w:lvlText w:val="%1.%2.%3.%4.%5.%6"/>
+      <w:lvlJc w:val="left"/>
+      <w:pPr>
+        <w:ind w:left="4620" w:hanging="1080"/>
+      </w:pPr>
+      <w:rPr>
+        <w:rFonts w:hint="default"/>
+      </w:rPr>
+    </w:lvl>
+    <w:lvl w:ilvl="6">
+      <w:start w:val="1"/>
+      <w:numFmt w:val="decimal"/>
+      <w:lvlText w:val="%1.%2.%3.%4.%5.%6.%7"/>
+      <w:lvlJc w:val="left"/>
+      <w:pPr>
+        <w:ind w:left="5688" w:hanging="1440"/>
+      </w:pPr>
+      <w:rPr>
+        <w:rFonts w:hint="default"/>
+      </w:rPr>
+    </w:lvl>
+    <w:lvl w:ilvl="7">
+      <w:start w:val="1"/>
+      <w:numFmt w:val="decimal"/>
+      <w:lvlText w:val="%1.%2.%3.%4.%5.%6.%7.%8"/>
+      <w:lvlJc w:val="left"/>
+      <w:pPr>
+        <w:ind w:left="6396" w:hanging="1440"/>
+      </w:pPr>
+      <w:rPr>
+        <w:rFonts w:hint="default"/>
+      </w:rPr>
+    </w:lvl>
+    <w:lvl w:ilvl="8">
+      <w:start w:val="1"/>
+      <w:numFmt w:val="decimal"/>
+      <w:lvlText w:val="%1.%2.%3.%4.%5.%6.%7.%8.%9"/>
+      <w:lvlJc w:val="left"/>
+      <w:pPr>
+        <w:ind w:left="7104" w:hanging="1440"/>
+      </w:pPr>
+      <w:rPr>
+        <w:rFonts w:hint="default"/>
+      </w:rPr>
+    </w:lvl>
+  </w:abstractNum>
+  <w:abstractNum w:abstractNumId="3" w15:restartNumberingAfterBreak="0">
     <w:nsid w:val="1CC72B3D"/>
     <w:multiLevelType w:val="hybridMultilevel"/>
     <w:tmpl w:val="9A0E74AA"/>
@@ -3173,7 +3253,131 @@
       </w:pPr>
     </w:lvl>
   </w:abstractNum>
-  <w:abstractNum w:abstractNumId="3" w15:restartNumberingAfterBreak="0">
+  <w:abstractNum w:abstractNumId="4" w15:restartNumberingAfterBreak="0">
+    <w:nsid w:val="2DF96812"/>
+    <w:multiLevelType w:val="multilevel"/>
+    <w:tmpl w:val="28BE82F0"/>
+    <w:styleLink w:val="Stijl1"/>
+    <w:lvl w:ilvl="0">
+      <w:start w:val="1"/>
+      <w:numFmt w:val="decimal"/>
+      <w:lvlText w:val="%1"/>
+      <w:lvlJc w:val="left"/>
+      <w:pPr>
+        <w:ind w:left="705" w:hanging="705"/>
+      </w:pPr>
+      <w:rPr>
+        <w:rFonts w:hint="default"/>
+        <w14:textOutline w14:w="9525" w14:cap="rnd" w14:cmpd="sng" w14:algn="ctr">
+          <w14:solidFill>
+            <w14:schemeClr w14:val="accent1">
+              <w14:alpha w14:val="61000"/>
+            </w14:schemeClr>
+          </w14:solidFill>
+          <w14:prstDash w14:val="solid"/>
+          <w14:bevel/>
+        </w14:textOutline>
+      </w:rPr>
+    </w:lvl>
+    <w:lvl w:ilvl="1">
+      <w:start w:val="1"/>
+      <w:numFmt w:val="decimal"/>
+      <w:lvlText w:val="%1.%2"/>
+      <w:lvlJc w:val="left"/>
+      <w:pPr>
+        <w:ind w:left="1413" w:hanging="705"/>
+      </w:pPr>
+      <w:rPr>
+        <w:rFonts w:hint="default"/>
+        <w:color w:val="auto"/>
+      </w:rPr>
+    </w:lvl>
+    <w:lvl w:ilvl="2">
+      <w:start w:val="1"/>
+      <w:numFmt w:val="decimal"/>
+      <w:lvlText w:val="%1.%2.%3"/>
+      <w:lvlJc w:val="left"/>
+      <w:pPr>
+        <w:ind w:left="2136" w:hanging="720"/>
+      </w:pPr>
+      <w:rPr>
+        <w:rFonts w:hint="default"/>
+      </w:rPr>
+    </w:lvl>
+    <w:lvl w:ilvl="3">
+      <w:start w:val="1"/>
+      <w:numFmt w:val="decimal"/>
+      <w:lvlText w:val="%1.%2.%3.%4"/>
+      <w:lvlJc w:val="left"/>
+      <w:pPr>
+        <w:ind w:left="2844" w:hanging="720"/>
+      </w:pPr>
+      <w:rPr>
+        <w:rFonts w:hint="default"/>
+      </w:rPr>
+    </w:lvl>
+    <w:lvl w:ilvl="4">
+      <w:start w:val="1"/>
+      <w:numFmt w:val="decimal"/>
+      <w:lvlText w:val="%1.%2.%3.%4.%5"/>
+      <w:lvlJc w:val="left"/>
+      <w:pPr>
+        <w:ind w:left="3912" w:hanging="1080"/>
+      </w:pPr>
+      <w:rPr>
+        <w:rFonts w:hint="default"/>
+      </w:rPr>
+    </w:lvl>
+    <w:lvl w:ilvl="5">
+      <w:start w:val="1"/>
+      <w:numFmt w:val="decimal"/>
+      <w:lvlText w:val="%1.%2.%3.%4.%5.%6"/>
+      <w:lvlJc w:val="left"/>
+      <w:pPr>
+        <w:ind w:left="4620" w:hanging="1080"/>
+      </w:pPr>
+      <w:rPr>
+        <w:rFonts w:hint="default"/>
+      </w:rPr>
+    </w:lvl>
+    <w:lvl w:ilvl="6">
+      <w:start w:val="1"/>
+      <w:numFmt w:val="decimal"/>
+      <w:lvlText w:val="%1.%2.%3.%4.%5.%6.%7"/>
+      <w:lvlJc w:val="left"/>
+      <w:pPr>
+        <w:ind w:left="5688" w:hanging="1440"/>
+      </w:pPr>
+      <w:rPr>
+        <w:rFonts w:hint="default"/>
+      </w:rPr>
+    </w:lvl>
+    <w:lvl w:ilvl="7">
+      <w:start w:val="1"/>
+      <w:numFmt w:val="decimal"/>
+      <w:lvlText w:val="%1.%2.%3.%4.%5.%6.%7.%8"/>
+      <w:lvlJc w:val="left"/>
+      <w:pPr>
+        <w:ind w:left="6396" w:hanging="1440"/>
+      </w:pPr>
+      <w:rPr>
+        <w:rFonts w:hint="default"/>
+      </w:rPr>
+    </w:lvl>
+    <w:lvl w:ilvl="8">
+      <w:start w:val="1"/>
+      <w:numFmt w:val="decimal"/>
+      <w:lvlText w:val="%1.%2.%3.%4.%5.%6.%7.%8.%9"/>
+      <w:lvlJc w:val="left"/>
+      <w:pPr>
+        <w:ind w:left="7104" w:hanging="1440"/>
+      </w:pPr>
+      <w:rPr>
+        <w:rFonts w:hint="default"/>
+      </w:rPr>
+    </w:lvl>
+  </w:abstractNum>
+  <w:abstractNum w:abstractNumId="5" w15:restartNumberingAfterBreak="0">
     <w:nsid w:val="33C24525"/>
     <w:multiLevelType w:val="multilevel"/>
     <w:tmpl w:val="C680B558"/>
@@ -3294,7 +3498,7 @@
       </w:rPr>
     </w:lvl>
   </w:abstractNum>
-  <w:abstractNum w:abstractNumId="4" w15:restartNumberingAfterBreak="0">
+  <w:abstractNum w:abstractNumId="6" w15:restartNumberingAfterBreak="0">
     <w:nsid w:val="37D4035D"/>
     <w:multiLevelType w:val="multilevel"/>
     <w:tmpl w:val="4C083956"/>
@@ -3407,7 +3611,7 @@
       </w:rPr>
     </w:lvl>
   </w:abstractNum>
-  <w:abstractNum w:abstractNumId="5" w15:restartNumberingAfterBreak="0">
+  <w:abstractNum w:abstractNumId="7" w15:restartNumberingAfterBreak="0">
     <w:nsid w:val="3C6C4DC2"/>
     <w:multiLevelType w:val="multilevel"/>
     <w:tmpl w:val="25FEE82E"/>
@@ -3528,7 +3732,7 @@
       </w:rPr>
     </w:lvl>
   </w:abstractNum>
-  <w:abstractNum w:abstractNumId="6" w15:restartNumberingAfterBreak="0">
+  <w:abstractNum w:abstractNumId="8" w15:restartNumberingAfterBreak="0">
     <w:nsid w:val="448D0ED6"/>
     <w:multiLevelType w:val="multilevel"/>
     <w:tmpl w:val="CE425CAE"/>
@@ -3641,96 +3845,242 @@
       </w:rPr>
     </w:lvl>
   </w:abstractNum>
-  <w:abstractNum w:abstractNumId="7" w15:restartNumberingAfterBreak="0">
+  <w:abstractNum w:abstractNumId="9" w15:restartNumberingAfterBreak="0">
+    <w:nsid w:val="45121792"/>
+    <w:multiLevelType w:val="multilevel"/>
+    <w:tmpl w:val="5948B14E"/>
+    <w:lvl w:ilvl="0">
+      <w:start w:val="6"/>
+      <w:numFmt w:val="decimal"/>
+      <w:lvlText w:val="%1."/>
+      <w:lvlJc w:val="left"/>
+      <w:pPr>
+        <w:ind w:left="360" w:hanging="360"/>
+      </w:pPr>
+      <w:rPr>
+        <w:rFonts w:hint="default"/>
+      </w:rPr>
+    </w:lvl>
+    <w:lvl w:ilvl="1">
+      <w:start w:val="1"/>
+      <w:numFmt w:val="decimal"/>
+      <w:isLgl/>
+      <w:lvlText w:val="%1.%2"/>
+      <w:lvlJc w:val="left"/>
+      <w:pPr>
+        <w:ind w:left="1130" w:hanging="705"/>
+      </w:pPr>
+      <w:rPr>
+        <w:rFonts w:hint="default"/>
+      </w:rPr>
+    </w:lvl>
+    <w:lvl w:ilvl="2">
+      <w:start w:val="1"/>
+      <w:numFmt w:val="decimal"/>
+      <w:isLgl/>
+      <w:lvlText w:val="%1.%2.%3"/>
+      <w:lvlJc w:val="left"/>
+      <w:pPr>
+        <w:ind w:left="1416" w:hanging="720"/>
+      </w:pPr>
+      <w:rPr>
+        <w:rFonts w:hint="default"/>
+      </w:rPr>
+    </w:lvl>
+    <w:lvl w:ilvl="3">
+      <w:start w:val="1"/>
+      <w:numFmt w:val="decimal"/>
+      <w:isLgl/>
+      <w:lvlText w:val="%1.%2.%3.%4"/>
+      <w:lvlJc w:val="left"/>
+      <w:pPr>
+        <w:ind w:left="1764" w:hanging="720"/>
+      </w:pPr>
+      <w:rPr>
+        <w:rFonts w:hint="default"/>
+      </w:rPr>
+    </w:lvl>
+    <w:lvl w:ilvl="4">
+      <w:start w:val="1"/>
+      <w:numFmt w:val="decimal"/>
+      <w:isLgl/>
+      <w:lvlText w:val="%1.%2.%3.%4.%5"/>
+      <w:lvlJc w:val="left"/>
+      <w:pPr>
+        <w:ind w:left="2472" w:hanging="1080"/>
+      </w:pPr>
+      <w:rPr>
+        <w:rFonts w:hint="default"/>
+      </w:rPr>
+    </w:lvl>
+    <w:lvl w:ilvl="5">
+      <w:start w:val="1"/>
+      <w:numFmt w:val="decimal"/>
+      <w:isLgl/>
+      <w:lvlText w:val="%1.%2.%3.%4.%5.%6"/>
+      <w:lvlJc w:val="left"/>
+      <w:pPr>
+        <w:ind w:left="2820" w:hanging="1080"/>
+      </w:pPr>
+      <w:rPr>
+        <w:rFonts w:hint="default"/>
+      </w:rPr>
+    </w:lvl>
+    <w:lvl w:ilvl="6">
+      <w:start w:val="1"/>
+      <w:numFmt w:val="decimal"/>
+      <w:isLgl/>
+      <w:lvlText w:val="%1.%2.%3.%4.%5.%6.%7"/>
+      <w:lvlJc w:val="left"/>
+      <w:pPr>
+        <w:ind w:left="3528" w:hanging="1440"/>
+      </w:pPr>
+      <w:rPr>
+        <w:rFonts w:hint="default"/>
+      </w:rPr>
+    </w:lvl>
+    <w:lvl w:ilvl="7">
+      <w:start w:val="1"/>
+      <w:numFmt w:val="decimal"/>
+      <w:isLgl/>
+      <w:lvlText w:val="%1.%2.%3.%4.%5.%6.%7.%8"/>
+      <w:lvlJc w:val="left"/>
+      <w:pPr>
+        <w:ind w:left="3876" w:hanging="1440"/>
+      </w:pPr>
+      <w:rPr>
+        <w:rFonts w:hint="default"/>
+      </w:rPr>
+    </w:lvl>
+    <w:lvl w:ilvl="8">
+      <w:start w:val="1"/>
+      <w:numFmt w:val="decimal"/>
+      <w:isLgl/>
+      <w:lvlText w:val="%1.%2.%3.%4.%5.%6.%7.%8.%9"/>
+      <w:lvlJc w:val="left"/>
+      <w:pPr>
+        <w:ind w:left="4224" w:hanging="1440"/>
+      </w:pPr>
+      <w:rPr>
+        <w:rFonts w:hint="default"/>
+      </w:rPr>
+    </w:lvl>
+  </w:abstractNum>
+  <w:abstractNum w:abstractNumId="10" w15:restartNumberingAfterBreak="0">
     <w:nsid w:val="47467CCD"/>
-    <w:multiLevelType w:val="hybridMultilevel"/>
-    <w:tmpl w:val="5486F432"/>
-    <w:lvl w:ilvl="0" w:tplc="0813000F">
-      <w:start w:val="1"/>
-      <w:numFmt w:val="decimal"/>
-      <w:lvlText w:val="%1."/>
-      <w:lvlJc w:val="left"/>
-      <w:pPr>
-        <w:ind w:left="720" w:hanging="360"/>
-      </w:pPr>
-      <w:rPr>
-        <w:rFonts w:hint="default"/>
-      </w:rPr>
-    </w:lvl>
-    <w:lvl w:ilvl="1" w:tplc="08130019" w:tentative="1">
-      <w:start w:val="1"/>
-      <w:numFmt w:val="lowerLetter"/>
-      <w:lvlText w:val="%2."/>
-      <w:lvlJc w:val="left"/>
-      <w:pPr>
-        <w:ind w:left="1440" w:hanging="360"/>
-      </w:pPr>
-    </w:lvl>
-    <w:lvl w:ilvl="2" w:tplc="0813001B" w:tentative="1">
-      <w:start w:val="1"/>
-      <w:numFmt w:val="lowerRoman"/>
-      <w:lvlText w:val="%3."/>
-      <w:lvlJc w:val="right"/>
-      <w:pPr>
-        <w:ind w:left="2160" w:hanging="180"/>
-      </w:pPr>
-    </w:lvl>
-    <w:lvl w:ilvl="3" w:tplc="0813000F" w:tentative="1">
-      <w:start w:val="1"/>
-      <w:numFmt w:val="decimal"/>
-      <w:lvlText w:val="%4."/>
-      <w:lvlJc w:val="left"/>
-      <w:pPr>
-        <w:ind w:left="2880" w:hanging="360"/>
-      </w:pPr>
-    </w:lvl>
-    <w:lvl w:ilvl="4" w:tplc="08130019" w:tentative="1">
-      <w:start w:val="1"/>
-      <w:numFmt w:val="lowerLetter"/>
-      <w:lvlText w:val="%5."/>
-      <w:lvlJc w:val="left"/>
-      <w:pPr>
-        <w:ind w:left="3600" w:hanging="360"/>
-      </w:pPr>
-    </w:lvl>
-    <w:lvl w:ilvl="5" w:tplc="0813001B" w:tentative="1">
-      <w:start w:val="1"/>
-      <w:numFmt w:val="lowerRoman"/>
-      <w:lvlText w:val="%6."/>
-      <w:lvlJc w:val="right"/>
-      <w:pPr>
-        <w:ind w:left="4320" w:hanging="180"/>
-      </w:pPr>
-    </w:lvl>
-    <w:lvl w:ilvl="6" w:tplc="0813000F" w:tentative="1">
-      <w:start w:val="1"/>
-      <w:numFmt w:val="decimal"/>
-      <w:lvlText w:val="%7."/>
-      <w:lvlJc w:val="left"/>
-      <w:pPr>
-        <w:ind w:left="5040" w:hanging="360"/>
-      </w:pPr>
-    </w:lvl>
-    <w:lvl w:ilvl="7" w:tplc="08130019" w:tentative="1">
-      <w:start w:val="1"/>
-      <w:numFmt w:val="lowerLetter"/>
-      <w:lvlText w:val="%8."/>
-      <w:lvlJc w:val="left"/>
-      <w:pPr>
-        <w:ind w:left="5760" w:hanging="360"/>
-      </w:pPr>
-    </w:lvl>
-    <w:lvl w:ilvl="8" w:tplc="0813001B" w:tentative="1">
-      <w:start w:val="1"/>
-      <w:numFmt w:val="lowerRoman"/>
-      <w:lvlText w:val="%9."/>
-      <w:lvlJc w:val="right"/>
-      <w:pPr>
-        <w:ind w:left="6480" w:hanging="180"/>
-      </w:pPr>
+    <w:multiLevelType w:val="multilevel"/>
+    <w:tmpl w:val="28BE82F0"/>
+    <w:lvl w:ilvl="0">
+      <w:start w:val="1"/>
+      <w:numFmt w:val="decimal"/>
+      <w:lvlText w:val="%1"/>
+      <w:lvlJc w:val="left"/>
+      <w:pPr>
+        <w:ind w:left="705" w:hanging="705"/>
+      </w:pPr>
+      <w:rPr>
+        <w:rFonts w:hint="default"/>
+      </w:rPr>
+    </w:lvl>
+    <w:lvl w:ilvl="1">
+      <w:start w:val="1"/>
+      <w:numFmt w:val="decimal"/>
+      <w:lvlText w:val="%1.%2"/>
+      <w:lvlJc w:val="left"/>
+      <w:pPr>
+        <w:ind w:left="1413" w:hanging="705"/>
+      </w:pPr>
+      <w:rPr>
+        <w:rFonts w:hint="default"/>
+        <w:color w:val="auto"/>
+      </w:rPr>
+    </w:lvl>
+    <w:lvl w:ilvl="2">
+      <w:start w:val="1"/>
+      <w:numFmt w:val="decimal"/>
+      <w:lvlText w:val="%1.%2.%3"/>
+      <w:lvlJc w:val="left"/>
+      <w:pPr>
+        <w:ind w:left="2136" w:hanging="720"/>
+      </w:pPr>
+      <w:rPr>
+        <w:rFonts w:hint="default"/>
+      </w:rPr>
+    </w:lvl>
+    <w:lvl w:ilvl="3">
+      <w:start w:val="1"/>
+      <w:numFmt w:val="decimal"/>
+      <w:lvlText w:val="%1.%2.%3.%4"/>
+      <w:lvlJc w:val="left"/>
+      <w:pPr>
+        <w:ind w:left="2844" w:hanging="720"/>
+      </w:pPr>
+      <w:rPr>
+        <w:rFonts w:hint="default"/>
+      </w:rPr>
+    </w:lvl>
+    <w:lvl w:ilvl="4">
+      <w:start w:val="1"/>
+      <w:numFmt w:val="decimal"/>
+      <w:lvlText w:val="%1.%2.%3.%4.%5"/>
+      <w:lvlJc w:val="left"/>
+      <w:pPr>
+        <w:ind w:left="3912" w:hanging="1080"/>
+      </w:pPr>
+      <w:rPr>
+        <w:rFonts w:hint="default"/>
+      </w:rPr>
+    </w:lvl>
+    <w:lvl w:ilvl="5">
+      <w:start w:val="1"/>
+      <w:numFmt w:val="decimal"/>
+      <w:lvlText w:val="%1.%2.%3.%4.%5.%6"/>
+      <w:lvlJc w:val="left"/>
+      <w:pPr>
+        <w:ind w:left="4620" w:hanging="1080"/>
+      </w:pPr>
+      <w:rPr>
+        <w:rFonts w:hint="default"/>
+      </w:rPr>
+    </w:lvl>
+    <w:lvl w:ilvl="6">
+      <w:start w:val="1"/>
+      <w:numFmt w:val="decimal"/>
+      <w:lvlText w:val="%1.%2.%3.%4.%5.%6.%7"/>
+      <w:lvlJc w:val="left"/>
+      <w:pPr>
+        <w:ind w:left="5688" w:hanging="1440"/>
+      </w:pPr>
+      <w:rPr>
+        <w:rFonts w:hint="default"/>
+      </w:rPr>
+    </w:lvl>
+    <w:lvl w:ilvl="7">
+      <w:start w:val="1"/>
+      <w:numFmt w:val="decimal"/>
+      <w:lvlText w:val="%1.%2.%3.%4.%5.%6.%7.%8"/>
+      <w:lvlJc w:val="left"/>
+      <w:pPr>
+        <w:ind w:left="6396" w:hanging="1440"/>
+      </w:pPr>
+      <w:rPr>
+        <w:rFonts w:hint="default"/>
+      </w:rPr>
+    </w:lvl>
+    <w:lvl w:ilvl="8">
+      <w:start w:val="1"/>
+      <w:numFmt w:val="decimal"/>
+      <w:lvlText w:val="%1.%2.%3.%4.%5.%6.%7.%8.%9"/>
+      <w:lvlJc w:val="left"/>
+      <w:pPr>
+        <w:ind w:left="7104" w:hanging="1440"/>
+      </w:pPr>
+      <w:rPr>
+        <w:rFonts w:hint="default"/>
+      </w:rPr>
     </w:lvl>
   </w:abstractNum>
-  <w:abstractNum w:abstractNumId="8" w15:restartNumberingAfterBreak="0">
+  <w:abstractNum w:abstractNumId="11" w15:restartNumberingAfterBreak="0">
     <w:nsid w:val="493F4172"/>
     <w:multiLevelType w:val="multilevel"/>
     <w:tmpl w:val="D1482EE0"/>
@@ -3843,7 +4193,7 @@
       </w:rPr>
     </w:lvl>
   </w:abstractNum>
-  <w:abstractNum w:abstractNumId="9" w15:restartNumberingAfterBreak="0">
+  <w:abstractNum w:abstractNumId="12" w15:restartNumberingAfterBreak="0">
     <w:nsid w:val="594039A9"/>
     <w:multiLevelType w:val="hybridMultilevel"/>
     <w:tmpl w:val="2E48C65A"/>
@@ -3956,7 +4306,7 @@
       </w:rPr>
     </w:lvl>
   </w:abstractNum>
-  <w:abstractNum w:abstractNumId="10" w15:restartNumberingAfterBreak="0">
+  <w:abstractNum w:abstractNumId="13" w15:restartNumberingAfterBreak="0">
     <w:nsid w:val="5D7E6C93"/>
     <w:multiLevelType w:val="hybridMultilevel"/>
     <w:tmpl w:val="ACCED95A"/>
@@ -4069,7 +4419,121 @@
       </w:rPr>
     </w:lvl>
   </w:abstractNum>
-  <w:abstractNum w:abstractNumId="11" w15:restartNumberingAfterBreak="0">
+  <w:abstractNum w:abstractNumId="14" w15:restartNumberingAfterBreak="0">
+    <w:nsid w:val="5EB47245"/>
+    <w:multiLevelType w:val="multilevel"/>
+    <w:tmpl w:val="32008E56"/>
+    <w:lvl w:ilvl="0">
+      <w:start w:val="1"/>
+      <w:numFmt w:val="decimal"/>
+      <w:lvlText w:val="%1."/>
+      <w:lvlJc w:val="left"/>
+      <w:pPr>
+        <w:ind w:left="360" w:hanging="360"/>
+      </w:pPr>
+      <w:rPr>
+        <w:rFonts w:hint="default"/>
+      </w:rPr>
+    </w:lvl>
+    <w:lvl w:ilvl="1">
+      <w:start w:val="1"/>
+      <w:numFmt w:val="decimal"/>
+      <w:lvlText w:val="%2."/>
+      <w:lvlJc w:val="left"/>
+      <w:pPr>
+        <w:ind w:left="792" w:hanging="432"/>
+      </w:pPr>
+      <w:rPr>
+        <w:rFonts w:hint="default"/>
+        <w:color w:val="auto"/>
+      </w:rPr>
+    </w:lvl>
+    <w:lvl w:ilvl="2">
+      <w:start w:val="1"/>
+      <w:numFmt w:val="decimal"/>
+      <w:lvlText w:val="%1.%2.%3."/>
+      <w:lvlJc w:val="left"/>
+      <w:pPr>
+        <w:ind w:left="1224" w:hanging="504"/>
+      </w:pPr>
+      <w:rPr>
+        <w:rFonts w:hint="default"/>
+      </w:rPr>
+    </w:lvl>
+    <w:lvl w:ilvl="3">
+      <w:start w:val="1"/>
+      <w:numFmt w:val="decimal"/>
+      <w:lvlText w:val="%1.%2.%3.%4."/>
+      <w:lvlJc w:val="left"/>
+      <w:pPr>
+        <w:ind w:left="1728" w:hanging="648"/>
+      </w:pPr>
+      <w:rPr>
+        <w:rFonts w:hint="default"/>
+      </w:rPr>
+    </w:lvl>
+    <w:lvl w:ilvl="4">
+      <w:start w:val="1"/>
+      <w:numFmt w:val="decimal"/>
+      <w:lvlText w:val="%1.%2.%3.%4.%5."/>
+      <w:lvlJc w:val="left"/>
+      <w:pPr>
+        <w:ind w:left="2232" w:hanging="792"/>
+      </w:pPr>
+      <w:rPr>
+        <w:rFonts w:hint="default"/>
+      </w:rPr>
+    </w:lvl>
+    <w:lvl w:ilvl="5">
+      <w:start w:val="1"/>
+      <w:numFmt w:val="decimal"/>
+      <w:lvlText w:val="%1.%2.%3.%4.%5.%6."/>
+      <w:lvlJc w:val="left"/>
+      <w:pPr>
+        <w:ind w:left="2736" w:hanging="936"/>
+      </w:pPr>
+      <w:rPr>
+        <w:rFonts w:hint="default"/>
+      </w:rPr>
+    </w:lvl>
+    <w:lvl w:ilvl="6">
+      <w:start w:val="1"/>
+      <w:numFmt w:val="decimal"/>
+      <w:lvlText w:val="%1.%2.%3.%4.%5.%6.%7."/>
+      <w:lvlJc w:val="left"/>
+      <w:pPr>
+        <w:ind w:left="3240" w:hanging="1080"/>
+      </w:pPr>
+      <w:rPr>
+        <w:rFonts w:hint="default"/>
+      </w:rPr>
+    </w:lvl>
+    <w:lvl w:ilvl="7">
+      <w:start w:val="1"/>
+      <w:numFmt w:val="decimal"/>
+      <w:lvlText w:val="%1.%2.%3.%4.%5.%6.%7.%8."/>
+      <w:lvlJc w:val="left"/>
+      <w:pPr>
+        <w:ind w:left="3744" w:hanging="1224"/>
+      </w:pPr>
+      <w:rPr>
+        <w:rFonts w:hint="default"/>
+      </w:rPr>
+    </w:lvl>
+    <w:lvl w:ilvl="8">
+      <w:start w:val="1"/>
+      <w:numFmt w:val="decimal"/>
+      <w:lvlText w:val="%1.%2.%3.%4.%5.%6.%7.%8.%9."/>
+      <w:lvlJc w:val="left"/>
+      <w:pPr>
+        <w:ind w:left="4320" w:hanging="1440"/>
+      </w:pPr>
+      <w:rPr>
+        <w:rFonts w:hint="default"/>
+      </w:rPr>
+    </w:lvl>
+  </w:abstractNum>
+  <w:abstractNum w:abstractNumId="15" w15:restartNumberingAfterBreak="0">
     <w:nsid w:val="68247741"/>
     <w:multiLevelType w:val="multilevel"/>
     <w:tmpl w:val="795C2CE8"/>
@@ -4182,7 +4646,7 @@
       </w:rPr>
     </w:lvl>
   </w:abstractNum>
-  <w:abstractNum w:abstractNumId="12" w15:restartNumberingAfterBreak="0">
+  <w:abstractNum w:abstractNumId="16" w15:restartNumberingAfterBreak="0">
     <w:nsid w:val="71565174"/>
     <w:multiLevelType w:val="multilevel"/>
     <w:tmpl w:val="28BE82F0"/>
@@ -4295,7 +4759,7 @@
       </w:rPr>
     </w:lvl>
   </w:abstractNum>
-  <w:abstractNum w:abstractNumId="13" w15:restartNumberingAfterBreak="0">
+  <w:abstractNum w:abstractNumId="17" w15:restartNumberingAfterBreak="0">
     <w:nsid w:val="7AA449EB"/>
     <w:multiLevelType w:val="multilevel"/>
     <w:tmpl w:val="0A9AEFE4"/>
@@ -4409,46 +4873,58 @@
     </w:lvl>
   </w:abstractNum>
   <w:num w:numId="1">
-    <w:abstractNumId w:val="2"/>
+    <w:abstractNumId w:val="3"/>
   </w:num>
   <w:num w:numId="2">
-    <w:abstractNumId w:val="9"/>
+    <w:abstractNumId w:val="12"/>
   </w:num>
   <w:num w:numId="3">
-    <w:abstractNumId w:val="5"/>
+    <w:abstractNumId w:val="7"/>
   </w:num>
   <w:num w:numId="4">
+    <w:abstractNumId w:val="13"/>
+  </w:num>
+  <w:num w:numId="5">
     <w:abstractNumId w:val="10"/>
   </w:num>
-  <w:num w:numId="5">
-    <w:abstractNumId w:val="7"/>
-  </w:num>
   <w:num w:numId="6">
-    <w:abstractNumId w:val="12"/>
+    <w:abstractNumId w:val="16"/>
   </w:num>
   <w:num w:numId="7">
-    <w:abstractNumId w:val="13"/>
+    <w:abstractNumId w:val="17"/>
   </w:num>
   <w:num w:numId="8">
     <w:abstractNumId w:val="0"/>
   </w:num>
   <w:num w:numId="9">
-    <w:abstractNumId w:val="8"/>
+    <w:abstractNumId w:val="11"/>
   </w:num>
   <w:num w:numId="10">
     <w:abstractNumId w:val="1"/>
   </w:num>
   <w:num w:numId="11">
-    <w:abstractNumId w:val="11"/>
+    <w:abstractNumId w:val="15"/>
   </w:num>
   <w:num w:numId="12">
+    <w:abstractNumId w:val="8"/>
+  </w:num>
+  <w:num w:numId="13">
     <w:abstractNumId w:val="6"/>
   </w:num>
-  <w:num w:numId="13">
+  <w:num w:numId="14">
+    <w:abstractNumId w:val="5"/>
+  </w:num>
+  <w:num w:numId="15">
+    <w:abstractNumId w:val="9"/>
+  </w:num>
+  <w:num w:numId="16">
+    <w:abstractNumId w:val="14"/>
+  </w:num>
+  <w:num w:numId="17">
     <w:abstractNumId w:val="4"/>
   </w:num>
-  <w:num w:numId="14">
-    <w:abstractNumId w:val="3"/>
+  <w:num w:numId="18">
+    <w:abstractNumId w:val="2"/>
   </w:num>
 </w:numbering>
 </file>
@@ -5046,6 +5522,16 @@
       <w:szCs w:val="26"/>
     </w:rPr>
   </w:style>
+  <w:style w:type="numbering" w:customStyle="1" w:styleId="Stijl1">
+    <w:name w:val="Stijl1"/>
+    <w:uiPriority w:val="99"/>
+    <w:rsid w:val="000506D2"/>
+    <w:pPr>
+      <w:numPr>
+        <w:numId w:val="17"/>
+      </w:numPr>
+    </w:pPr>
+  </w:style>
 </w:styles>
 </file>
 

</xml_diff>

<commit_message>
nonfunctional requirements ong afgewerkt bekijk het nog eens
</commit_message>
<xml_diff>
--- a/Analyse/AnalyseModellering/Functional & Non Functional Requirements/Functional & Non Functional Requirements.docx
+++ b/Analyse/AnalyseModellering/Functional & Non Functional Requirements/Functional & Non Functional Requirements.docx
@@ -2483,7 +2483,78 @@
     <w:p>
       <w:pPr>
         <w:pStyle w:val="Lijstalinea"/>
-        <w:ind w:left="792"/>
+        <w:numPr>
+          <w:ilvl w:val="1"/>
+          <w:numId w:val="5"/>
+        </w:numPr>
+      </w:pPr>
+      <w:r>
+        <w:t xml:space="preserve">Tijd / ruimte </w:t>
+      </w:r>
+    </w:p>
+    <w:p>
+      <w:pPr>
+        <w:pStyle w:val="Lijstalinea"/>
+        <w:ind w:left="1413"/>
+      </w:pPr>
+    </w:p>
+    <w:p>
+      <w:pPr>
+        <w:pStyle w:val="Lijstalinea"/>
+        <w:numPr>
+          <w:ilvl w:val="0"/>
+          <w:numId w:val="8"/>
+        </w:numPr>
+      </w:pPr>
+      <w:r>
+        <w:t>Het spel moet 1000 transacties per seconde kunnen handelen.</w:t>
+      </w:r>
+    </w:p>
+    <w:p>
+      <w:pPr>
+        <w:pStyle w:val="Lijstalinea"/>
+        <w:ind w:left="705"/>
+      </w:pPr>
+    </w:p>
+    <w:p>
+      <w:pPr>
+        <w:pStyle w:val="Lijstalinea"/>
+        <w:numPr>
+          <w:ilvl w:val="1"/>
+          <w:numId w:val="5"/>
+        </w:numPr>
+      </w:pPr>
+      <w:r>
+        <w:t>Updates</w:t>
+      </w:r>
+    </w:p>
+    <w:p>
+      <w:pPr>
+        <w:pStyle w:val="Lijstalinea"/>
+        <w:ind w:left="1413"/>
+      </w:pPr>
+    </w:p>
+    <w:p>
+      <w:pPr>
+        <w:pStyle w:val="Lijstalinea"/>
+        <w:numPr>
+          <w:ilvl w:val="0"/>
+          <w:numId w:val="8"/>
+        </w:numPr>
+      </w:pPr>
+      <w:r>
+        <w:t>Het systeem zal minder dan 1 uur downtime per maand hebben voor inkomende updates.</w:t>
+      </w:r>
+    </w:p>
+    <w:p>
+      <w:pPr>
+        <w:pStyle w:val="Lijstalinea"/>
+        <w:ind w:left="1413"/>
+      </w:pPr>
+    </w:p>
+    <w:p>
+      <w:pPr>
+        <w:pStyle w:val="Lijstalinea"/>
         <w:rPr>
           <w:rFonts w:asciiTheme="majorHAnsi" w:eastAsiaTheme="majorEastAsia" w:hAnsiTheme="majorHAnsi" w:cstheme="majorBidi"/>
           <w:color w:val="2E74B5" w:themeColor="accent1" w:themeShade="BF"/>
@@ -2494,44 +2565,8 @@
     </w:p>
     <w:p>
       <w:pPr>
-        <w:rPr>
-          <w:rFonts w:asciiTheme="majorHAnsi" w:eastAsiaTheme="majorEastAsia" w:hAnsiTheme="majorHAnsi" w:cstheme="majorBidi"/>
-          <w:color w:val="2E74B5" w:themeColor="accent1" w:themeShade="BF"/>
-          <w:sz w:val="24"/>
-          <w:szCs w:val="24"/>
-        </w:rPr>
-      </w:pPr>
-      <w:bookmarkStart w:id="0" w:name="_GoBack"/>
-      <w:bookmarkEnd w:id="0"/>
-    </w:p>
-    <w:p>
-      <w:pPr>
-        <w:rPr>
-          <w:rFonts w:asciiTheme="majorHAnsi" w:eastAsiaTheme="majorEastAsia" w:hAnsiTheme="majorHAnsi" w:cstheme="majorBidi"/>
-          <w:color w:val="2E74B5" w:themeColor="accent1" w:themeShade="BF"/>
-          <w:sz w:val="24"/>
-          <w:szCs w:val="24"/>
-        </w:rPr>
-      </w:pPr>
-    </w:p>
-    <w:p>
-      <w:pPr>
-        <w:pStyle w:val="Lijstalinea"/>
-        <w:rPr>
-          <w:rFonts w:asciiTheme="majorHAnsi" w:eastAsiaTheme="majorEastAsia" w:hAnsiTheme="majorHAnsi" w:cstheme="majorBidi"/>
-          <w:color w:val="2E74B5" w:themeColor="accent1" w:themeShade="BF"/>
-          <w:sz w:val="24"/>
-          <w:szCs w:val="24"/>
-        </w:rPr>
-      </w:pPr>
-    </w:p>
-    <w:p>
-      <w:pPr>
-        <w:pStyle w:val="Lijstalinea"/>
-        <w:numPr>
-          <w:ilvl w:val="0"/>
-          <w:numId w:val="8"/>
-        </w:numPr>
+        <w:pStyle w:val="Lijstalinea"/>
+        <w:ind w:left="705"/>
         <w:rPr>
           <w:rFonts w:asciiTheme="majorHAnsi" w:eastAsiaTheme="majorEastAsia" w:hAnsiTheme="majorHAnsi" w:cstheme="majorBidi"/>
           <w:color w:val="2E74B5" w:themeColor="accent1" w:themeShade="BF"/>
@@ -2568,25 +2603,118 @@
       <w:pPr>
         <w:pStyle w:val="Lijstalinea"/>
         <w:numPr>
+          <w:ilvl w:val="1"/>
+          <w:numId w:val="5"/>
+        </w:numPr>
+      </w:pPr>
+      <w:r>
+        <w:t>Registreren</w:t>
+      </w:r>
+    </w:p>
+    <w:p>
+      <w:pPr>
+        <w:pStyle w:val="Lijstalinea"/>
+        <w:ind w:left="1413"/>
+      </w:pPr>
+    </w:p>
+    <w:p>
+      <w:pPr>
+        <w:pStyle w:val="Lijstalinea"/>
+        <w:numPr>
           <w:ilvl w:val="0"/>
+          <w:numId w:val="8"/>
+        </w:numPr>
+      </w:pPr>
+      <w:r>
+        <w:t>Indien de persoon wilt registreren, wordt de gebruikersnaam en wachtwoord  in de databank opgeslagen en geencrypteerd.</w:t>
+      </w:r>
+    </w:p>
+    <w:p/>
+    <w:p>
+      <w:pPr>
+        <w:pStyle w:val="Lijstalinea"/>
+        <w:numPr>
+          <w:ilvl w:val="1"/>
           <w:numId w:val="5"/>
         </w:numPr>
-        <w:rPr>
-          <w:rFonts w:asciiTheme="majorHAnsi" w:eastAsiaTheme="majorEastAsia" w:hAnsiTheme="majorHAnsi" w:cstheme="majorBidi"/>
-          <w:color w:val="2E74B5" w:themeColor="accent1" w:themeShade="BF"/>
-          <w:sz w:val="24"/>
-          <w:szCs w:val="24"/>
-        </w:rPr>
-      </w:pPr>
-      <w:r>
-        <w:rPr>
-          <w:rFonts w:asciiTheme="majorHAnsi" w:eastAsiaTheme="majorEastAsia" w:hAnsiTheme="majorHAnsi" w:cstheme="majorBidi"/>
-          <w:color w:val="2E74B5" w:themeColor="accent1" w:themeShade="BF"/>
-          <w:sz w:val="24"/>
-          <w:szCs w:val="24"/>
-        </w:rPr>
-        <w:t>…</w:t>
-      </w:r>
+      </w:pPr>
+      <w:r>
+        <w:t>Inloggen</w:t>
+      </w:r>
+    </w:p>
+    <w:p>
+      <w:pPr>
+        <w:pStyle w:val="Lijstalinea"/>
+        <w:ind w:left="1413"/>
+      </w:pPr>
+    </w:p>
+    <w:p>
+      <w:pPr>
+        <w:pStyle w:val="Lijstalinea"/>
+        <w:numPr>
+          <w:ilvl w:val="0"/>
+          <w:numId w:val="8"/>
+        </w:numPr>
+      </w:pPr>
+      <w:r>
+        <w:t>Inloggen werkt alleen bij accounts die in de databank zitten.</w:t>
+      </w:r>
+    </w:p>
+    <w:p>
+      <w:pPr>
+        <w:pStyle w:val="Lijstalinea"/>
+        <w:numPr>
+          <w:ilvl w:val="0"/>
+          <w:numId w:val="8"/>
+        </w:numPr>
+      </w:pPr>
+      <w:r>
+        <w:t>Na vijf mislukte pogingen bij het inloggen wordt de gebruiker geblokkeerd van het spel</w:t>
+      </w:r>
+      <w:r>
+        <w:t>.</w:t>
+      </w:r>
+    </w:p>
+    <w:p>
+      <w:pPr>
+        <w:pStyle w:val="Lijstalinea"/>
+        <w:ind w:left="1413"/>
+      </w:pPr>
+    </w:p>
+    <w:p>
+      <w:pPr>
+        <w:pStyle w:val="Lijstalinea"/>
+        <w:numPr>
+          <w:ilvl w:val="1"/>
+          <w:numId w:val="5"/>
+        </w:numPr>
+      </w:pPr>
+      <w:r>
+        <w:t xml:space="preserve">Transaction </w:t>
+      </w:r>
+    </w:p>
+    <w:p>
+      <w:pPr>
+        <w:pStyle w:val="Lijstalinea"/>
+        <w:ind w:left="1413"/>
+      </w:pPr>
+    </w:p>
+    <w:p>
+      <w:pPr>
+        <w:pStyle w:val="Lijstalinea"/>
+        <w:numPr>
+          <w:ilvl w:val="0"/>
+          <w:numId w:val="8"/>
+        </w:numPr>
+      </w:pPr>
+      <w:r>
+        <w:t>Wanneer er enige problemen zijn (bv. verbroken verbinding) dan zal er een rollback</w:t>
+      </w:r>
+      <w:r>
+        <w:t xml:space="preserve"> uitgevoer worden.</w:t>
+      </w:r>
+      <w:bookmarkStart w:id="0" w:name="_GoBack"/>
+      <w:bookmarkEnd w:id="0"/>
     </w:p>
     <w:sectPr>
       <w:headerReference w:type="default" r:id="rId8"/>

</xml_diff>

<commit_message>
Achievements bij de functional requirements bijgezet
</commit_message>
<xml_diff>
--- a/Analyse/AnalyseModellering/Functional & Non Functional Requirements/Functional & Non Functional Requirements.docx
+++ b/Analyse/AnalyseModellering/Functional & Non Functional Requirements/Functional & Non Functional Requirements.docx
@@ -961,7 +961,7 @@
                                         <w:szCs w:val="24"/>
                                         <w:lang w:val="en-US"/>
                                       </w:rPr>
-                                      <w:t>Omaña Renzie, Yentl Volcke, laurens visser, matthias carlier</w:t>
+                                      <w:t>Matthias Carlier, Renzie Omaña, Laurens Visser, Yentl Volcke</w:t>
                                     </w:r>
                                   </w:p>
                                 </w:sdtContent>
@@ -988,7 +988,11 @@
               </mc:Choice>
               <mc:Fallback>
                 <w:pict>
-                  <v:shape w14:anchorId="58FDF901" id="Tekstvak 129" o:spid="_x0000_s1031" type="#_x0000_t202" style="position:absolute;margin-left:0;margin-top:0;width:453pt;height:38.15pt;z-index:251661312;visibility:visible;mso-wrap-style:square;mso-width-percent:1154;mso-height-percent:0;mso-top-percent:790;mso-wrap-distance-left:9pt;mso-wrap-distance-top:0;mso-wrap-distance-right:9pt;mso-wrap-distance-bottom:0;mso-position-horizontal:center;mso-position-horizontal-relative:page;mso-position-vertical-relative:page;mso-width-percent:1154;mso-height-percent:0;mso-top-percent:790;mso-width-relative:margin;mso-height-relative:margin;v-text-anchor:top" o:gfxdata="UEsDBBQABgAIAAAAIQC2gziS/gAAAOEBAAATAAAAW0NvbnRlbnRfVHlwZXNdLnhtbJSRQU7DMBBF&#10;90jcwfIWJU67QAgl6YK0S0CoHGBkTxKLZGx5TGhvj5O2G0SRWNoz/78nu9wcxkFMGNg6quQqL6RA&#10;0s5Y6ir5vt9lD1JwBDIwOMJKHpHlpr69KfdHjyxSmriSfYz+USnWPY7AufNIadK6MEJMx9ApD/oD&#10;OlTrorhX2lFEilmcO2RdNtjC5xDF9pCuTyYBB5bi6bQ4syoJ3g9WQ0ymaiLzg5KdCXlKLjvcW893&#10;SUOqXwnz5DrgnHtJTxOsQfEKIT7DmDSUCaxw7Rqn8787ZsmRM9e2VmPeBN4uqYvTtW7jvijg9N/y&#10;JsXecLq0q+WD6m8AAAD//wMAUEsDBBQABgAIAAAAIQA4/SH/1gAAAJQBAAALAAAAX3JlbHMvLnJl&#10;bHOkkMFqwzAMhu+DvYPRfXGawxijTi+j0GvpHsDYimMaW0Yy2fr2M4PBMnrbUb/Q94l/f/hMi1qR&#10;JVI2sOt6UJgd+ZiDgffL8ekFlFSbvV0oo4EbChzGx4f9GRdb25HMsYhqlCwG5lrLq9biZkxWOiqY&#10;22YiTra2kYMu1l1tQD30/bPm3wwYN0x18gb45AdQl1tp5j/sFB2T0FQ7R0nTNEV3j6o9feQzro1i&#10;OWA14Fm+Q8a1a8+Bvu/d/dMb2JY5uiPbhG/ktn4cqGU/er3pcvwCAAD//wMAUEsDBBQABgAIAAAA&#10;IQApive8hwIAAGgFAAAOAAAAZHJzL2Uyb0RvYy54bWysVEtv2zAMvg/YfxB0X+08+griFFmLDgOK&#10;tlgz9KzIUmNUFjWJiZ39+lKynRbdLh12sSnyE8XHR84v2tqwnfKhAlvw0VHOmbISyso+Ffzn6vrL&#10;GWcBhS2FAasKvleBXyw+f5o3bqbGsAFTKs/IiQ2zxhV8g+hmWRbkRtUiHIFTlowafC2Qjv4pK71o&#10;yHttsnGen2QN+NJ5kCoE0l51Rr5I/rVWEu+0DgqZKTjFhunr03cdv9liLmZPXrhNJfswxD9EUYvK&#10;0qMHV1cCBdv66g9XdSU9BNB4JKHOQOtKqpQDZTPK32XzsBFOpVyoOMEdyhT+n1t5u7v3rCqpd+Nz&#10;zqyoqUkr9RxwJ55Z1FGFGhdmBHxwBMX2K7SEHvSBlDHxVvs6/iklRnaq9f5QX9Uik6Q8Pj2ejHIy&#10;SbJNz6Ynk3F0k73edj7gNwU1i0LBPfUvlVXsbgJ20AESH7NwXRmTemgsawp+MjnO04WDhZwbG7Eq&#10;saF3EzPqIk8S7o2KGGN/KE3VSAlEReKhujSe7QQxSEipLKbck19CR5SmID5ysce/RvWRy10ew8tg&#10;8XC5riz4lP27sMvnIWTd4anmb/KOIrbrNtFgMjR2DeWe+u2hm5ng5HVFTbkRAe+FpyGhPtLg4x19&#10;tAEqPvQSZxvwv/+mj3jiLlk5a2joCh5+bYVXnJnvllh9PppOIz8wnUjwSRjl56fjMzquB73d1pdA&#10;DRnRdnEyiRGNZhC1h/qRVsMyPkgmYSU9W3AcxEvstgCtFqmWywSikXQCb+yDk9F17E9k26p9FN71&#10;lEQi8y0Mkylm75jZYRN13HKLxM9E21jirqB96WmcE/H71RP3xdtzQr0uyMULAAAA//8DAFBLAwQU&#10;AAYACAAAACEAZbGUhtsAAAAEAQAADwAAAGRycy9kb3ducmV2LnhtbEyPQUvDQBCF74L/YRnBm92o&#10;mDQxmyKVXjworYLXbXaaxGZnQnbbpv/e0YteBh5veO975WLyvTriGDomA7ezBBRSza6jxsDH++pm&#10;DipES872TGjgjAEW1eVFaQvHJ1rjcRMbJSEUCmugjXEotA51i96GGQ9I4u149DaKHBvtRnuScN/r&#10;uyRJtbcdSUNrB1y2WO83By8lX5w9v/LnW/awetmf502+Xu5yY66vpqdHUBGn+PcMP/iCDpUwbflA&#10;LqjegAyJv1e8PElFbg1k6T3oqtT/4atvAAAA//8DAFBLAQItABQABgAIAAAAIQC2gziS/gAAAOEB&#10;AAATAAAAAAAAAAAAAAAAAAAAAABbQ29udGVudF9UeXBlc10ueG1sUEsBAi0AFAAGAAgAAAAhADj9&#10;If/WAAAAlAEAAAsAAAAAAAAAAAAAAAAALwEAAF9yZWxzLy5yZWxzUEsBAi0AFAAGAAgAAAAhACmK&#10;97yHAgAAaAUAAA4AAAAAAAAAAAAAAAAALgIAAGRycy9lMm9Eb2MueG1sUEsBAi0AFAAGAAgAAAAh&#10;AGWxlIbbAAAABAEAAA8AAAAAAAAAAAAAAAAA4QQAAGRycy9kb3ducmV2LnhtbFBLBQYAAAAABAAE&#10;APMAAADpBQAAAAA=&#10;" filled="f" stroked="f" strokeweight=".5pt">
+                  <v:shapetype w14:anchorId="58FDF901" id="_x0000_t202" coordsize="21600,21600" o:spt="202" path="m,l,21600r21600,l21600,xe">
+                    <v:stroke joinstyle="miter"/>
+                    <v:path gradientshapeok="t" o:connecttype="rect"/>
+                  </v:shapetype>
+                  <v:shape id="Tekstvak 129" o:spid="_x0000_s1031" type="#_x0000_t202" style="position:absolute;margin-left:0;margin-top:0;width:453pt;height:38.15pt;z-index:251661312;visibility:visible;mso-wrap-style:square;mso-width-percent:1154;mso-height-percent:0;mso-top-percent:790;mso-wrap-distance-left:9pt;mso-wrap-distance-top:0;mso-wrap-distance-right:9pt;mso-wrap-distance-bottom:0;mso-position-horizontal:center;mso-position-horizontal-relative:page;mso-position-vertical-relative:page;mso-width-percent:1154;mso-height-percent:0;mso-top-percent:790;mso-width-relative:margin;mso-height-relative:margin;v-text-anchor:top" o:gfxdata="UEsDBBQABgAIAAAAIQC2gziS/gAAAOEBAAATAAAAW0NvbnRlbnRfVHlwZXNdLnhtbJSRQU7DMBBF&#10;90jcwfIWJU67QAgl6YK0S0CoHGBkTxKLZGx5TGhvj5O2G0SRWNoz/78nu9wcxkFMGNg6quQqL6RA&#10;0s5Y6ir5vt9lD1JwBDIwOMJKHpHlpr69KfdHjyxSmriSfYz+USnWPY7AufNIadK6MEJMx9ApD/oD&#10;OlTrorhX2lFEilmcO2RdNtjC5xDF9pCuTyYBB5bi6bQ4syoJ3g9WQ0ymaiLzg5KdCXlKLjvcW893&#10;SUOqXwnz5DrgnHtJTxOsQfEKIT7DmDSUCaxw7Rqn8787ZsmRM9e2VmPeBN4uqYvTtW7jvijg9N/y&#10;JsXecLq0q+WD6m8AAAD//wMAUEsDBBQABgAIAAAAIQA4/SH/1gAAAJQBAAALAAAAX3JlbHMvLnJl&#10;bHOkkMFqwzAMhu+DvYPRfXGawxijTi+j0GvpHsDYimMaW0Yy2fr2M4PBMnrbUb/Q94l/f/hMi1qR&#10;JVI2sOt6UJgd+ZiDgffL8ekFlFSbvV0oo4EbChzGx4f9GRdb25HMsYhqlCwG5lrLq9biZkxWOiqY&#10;22YiTra2kYMu1l1tQD30/bPm3wwYN0x18gb45AdQl1tp5j/sFB2T0FQ7R0nTNEV3j6o9feQzro1i&#10;OWA14Fm+Q8a1a8+Bvu/d/dMb2JY5uiPbhG/ktn4cqGU/er3pcvwCAAD//wMAUEsDBBQABgAIAAAA&#10;IQApive8hwIAAGgFAAAOAAAAZHJzL2Uyb0RvYy54bWysVEtv2zAMvg/YfxB0X+08+griFFmLDgOK&#10;tlgz9KzIUmNUFjWJiZ39+lKynRbdLh12sSnyE8XHR84v2tqwnfKhAlvw0VHOmbISyso+Ffzn6vrL&#10;GWcBhS2FAasKvleBXyw+f5o3bqbGsAFTKs/IiQ2zxhV8g+hmWRbkRtUiHIFTlowafC2Qjv4pK71o&#10;yHttsnGen2QN+NJ5kCoE0l51Rr5I/rVWEu+0DgqZKTjFhunr03cdv9liLmZPXrhNJfswxD9EUYvK&#10;0qMHV1cCBdv66g9XdSU9BNB4JKHOQOtKqpQDZTPK32XzsBFOpVyoOMEdyhT+n1t5u7v3rCqpd+Nz&#10;zqyoqUkr9RxwJ55Z1FGFGhdmBHxwBMX2K7SEHvSBlDHxVvs6/iklRnaq9f5QX9Uik6Q8Pj2ejHIy&#10;SbJNz6Ynk3F0k73edj7gNwU1i0LBPfUvlVXsbgJ20AESH7NwXRmTemgsawp+MjnO04WDhZwbG7Eq&#10;saF3EzPqIk8S7o2KGGN/KE3VSAlEReKhujSe7QQxSEipLKbck19CR5SmID5ysce/RvWRy10ew8tg&#10;8XC5riz4lP27sMvnIWTd4anmb/KOIrbrNtFgMjR2DeWe+u2hm5ng5HVFTbkRAe+FpyGhPtLg4x19&#10;tAEqPvQSZxvwv/+mj3jiLlk5a2joCh5+bYVXnJnvllh9PppOIz8wnUjwSRjl56fjMzquB73d1pdA&#10;DRnRdnEyiRGNZhC1h/qRVsMyPkgmYSU9W3AcxEvstgCtFqmWywSikXQCb+yDk9F17E9k26p9FN71&#10;lEQi8y0Mkylm75jZYRN13HKLxM9E21jirqB96WmcE/H71RP3xdtzQr0uyMULAAAA//8DAFBLAwQU&#10;AAYACAAAACEAZbGUhtsAAAAEAQAADwAAAGRycy9kb3ducmV2LnhtbEyPQUvDQBCF74L/YRnBm92o&#10;mDQxmyKVXjworYLXbXaaxGZnQnbbpv/e0YteBh5veO975WLyvTriGDomA7ezBBRSza6jxsDH++pm&#10;DipES872TGjgjAEW1eVFaQvHJ1rjcRMbJSEUCmugjXEotA51i96GGQ9I4u149DaKHBvtRnuScN/r&#10;uyRJtbcdSUNrB1y2WO83By8lX5w9v/LnW/awetmf502+Xu5yY66vpqdHUBGn+PcMP/iCDpUwbflA&#10;LqjegAyJv1e8PElFbg1k6T3oqtT/4atvAAAA//8DAFBLAQItABQABgAIAAAAIQC2gziS/gAAAOEB&#10;AAATAAAAAAAAAAAAAAAAAAAAAABbQ29udGVudF9UeXBlc10ueG1sUEsBAi0AFAAGAAgAAAAhADj9&#10;If/WAAAAlAEAAAsAAAAAAAAAAAAAAAAALwEAAF9yZWxzLy5yZWxzUEsBAi0AFAAGAAgAAAAhACmK&#10;97yHAgAAaAUAAA4AAAAAAAAAAAAAAAAALgIAAGRycy9lMm9Eb2MueG1sUEsBAi0AFAAGAAgAAAAh&#10;AGWxlIbbAAAABAEAAA8AAAAAAAAAAAAAAAAA4QQAAGRycy9kb3ducmV2LnhtbFBLBQYAAAAABAAE&#10;APMAAADpBQAAAAA=&#10;" filled="f" stroked="f" strokeweight=".5pt">
                     <v:textbox style="mso-fit-shape-to-text:t" inset="1in,0,86.4pt,0">
                       <w:txbxContent>
                         <w:sdt>
@@ -1070,7 +1074,7 @@
                                   <w:szCs w:val="24"/>
                                   <w:lang w:val="en-US"/>
                                 </w:rPr>
-                                <w:t>Omaña Renzie, Yentl Volcke, laurens visser, matthias carlier</w:t>
+                                <w:t>Matthias Carlier, Renzie Omaña, Laurens Visser, Yentl Volcke</w:t>
                               </w:r>
                             </w:p>
                           </w:sdtContent>
@@ -1382,6 +1386,19 @@
         <w:t xml:space="preserve"> je een level hoger gaan.</w:t>
       </w:r>
     </w:p>
+    <w:p>
+      <w:pPr>
+        <w:pStyle w:val="Lijstalinea"/>
+        <w:numPr>
+          <w:ilvl w:val="0"/>
+          <w:numId w:val="7"/>
+        </w:numPr>
+        <w:spacing w:line="320" w:lineRule="atLeast"/>
+      </w:pPr>
+      <w:r>
+        <w:t>De speler kan Achievements verkrijgen, een achievement is een badge die een speciale waarde aangeeft na je een taak voldaan hebt.</w:t>
+      </w:r>
+    </w:p>
     <w:p/>
     <w:p>
       <w:pPr>
@@ -1651,7 +1668,6 @@
           <w:sz w:val="24"/>
           <w:szCs w:val="24"/>
         </w:rPr>
-        <w:lastRenderedPageBreak/>
         <w:t>Campaign modus / Tech tree</w:t>
       </w:r>
     </w:p>
@@ -1768,6 +1784,18 @@
         <w:t>.</w:t>
       </w:r>
     </w:p>
+    <w:p>
+      <w:pPr>
+        <w:pStyle w:val="Lijstalinea"/>
+        <w:numPr>
+          <w:ilvl w:val="0"/>
+          <w:numId w:val="8"/>
+        </w:numPr>
+      </w:pPr>
+      <w:r>
+        <w:t>In het spel zelf kan je ook de online ranking bekijken, zodat men niet hoeft op te zoeken op het internet</w:t>
+      </w:r>
+    </w:p>
     <w:p/>
     <w:p>
       <w:pPr>
@@ -1803,6 +1831,20 @@
       <w:r>
         <w:t xml:space="preserve"> via Twitch / Youtube. Er kan rechtstreeks vanuit het spel gestreamd worden naar de verschillende Streaming kanalen.</w:t>
       </w:r>
+    </w:p>
+    <w:p>
+      <w:pPr>
+        <w:pStyle w:val="Lijstalinea"/>
+        <w:numPr>
+          <w:ilvl w:val="0"/>
+          <w:numId w:val="8"/>
+        </w:numPr>
+      </w:pPr>
+      <w:r>
+        <w:t>Wedstrijden en Wars worden ook live gestreamd op Twitch.</w:t>
+      </w:r>
+      <w:bookmarkStart w:id="0" w:name="_GoBack"/>
+      <w:bookmarkEnd w:id="0"/>
     </w:p>
     <w:p/>
     <w:p>
@@ -2429,7 +2471,13 @@
         </w:numPr>
       </w:pPr>
       <w:r>
-        <w:t>Met de R2-knop wordt er gevuurd.</w:t>
+        <w:t>Met de R</w:t>
+      </w:r>
+      <w:r>
+        <w:t>1</w:t>
+      </w:r>
+      <w:r>
+        <w:t>-knop wordt er gevuurd.</w:t>
       </w:r>
     </w:p>
     <w:p>
@@ -2725,8 +2773,6 @@
       <w:r>
         <w:t>.</w:t>
       </w:r>
-      <w:bookmarkStart w:id="0" w:name="_GoBack"/>
-      <w:bookmarkEnd w:id="0"/>
     </w:p>
     <w:sectPr>
       <w:headerReference w:type="default" r:id="rId8"/>
@@ -2892,7 +2938,7 @@
                   <w:noProof/>
                   <w:lang w:val="nl-NL"/>
                 </w:rPr>
-                <w:t>4</w:t>
+                <w:t>3</w:t>
               </w:r>
               <w:r>
                 <w:fldChar w:fldCharType="end"/>

</xml_diff>

<commit_message>
euh kwenie meer wat ik doar gedaan eb met die use case maar kheb iets klein bij de word doc gezet
</commit_message>
<xml_diff>
--- a/Analyse/AnalyseModellering/Functional & Non Functional Requirements/Functional & Non Functional Requirements.docx
+++ b/Analyse/AnalyseModellering/Functional & Non Functional Requirements/Functional & Non Functional Requirements.docx
@@ -1396,7 +1396,10 @@
         <w:spacing w:line="320" w:lineRule="atLeast"/>
       </w:pPr>
       <w:r>
-        <w:t>De speler kan Achievements verkrijgen, een achievement is een badge die een speciale waarde aangeeft na je een taak voldaan hebt.</w:t>
+        <w:t>De speler kan a</w:t>
+      </w:r>
+      <w:r>
+        <w:t>chievements verkrijgen, een achievement is een badge die een speciale waarde aangeeft na je een taak voldaan hebt.</w:t>
       </w:r>
     </w:p>
     <w:p/>
@@ -1717,6 +1720,9 @@
       <w:r>
         <w:t xml:space="preserve"> mag kiezen.</w:t>
       </w:r>
+      <w:r>
+        <w:t xml:space="preserve"> De speler kan veranderen als het nodig is.</w:t>
+      </w:r>
     </w:p>
     <w:p>
       <w:pPr>
@@ -1843,8 +1849,6 @@
       <w:r>
         <w:t>Wedstrijden en Wars worden ook live gestreamd op Twitch.</w:t>
       </w:r>
-      <w:bookmarkStart w:id="0" w:name="_GoBack"/>
-      <w:bookmarkEnd w:id="0"/>
     </w:p>
     <w:p/>
     <w:p>
@@ -2418,6 +2422,8 @@
       <w:r>
         <w:t>.</w:t>
       </w:r>
+      <w:bookmarkStart w:id="0" w:name="_GoBack"/>
+      <w:bookmarkEnd w:id="0"/>
     </w:p>
     <w:p/>
     <w:p>
@@ -2556,6 +2562,18 @@
       </w:pPr>
       <w:r>
         <w:t>Het spel moet 1000 transacties per seconde kunnen handelen.</w:t>
+      </w:r>
+    </w:p>
+    <w:p>
+      <w:pPr>
+        <w:pStyle w:val="Lijstalinea"/>
+        <w:numPr>
+          <w:ilvl w:val="0"/>
+          <w:numId w:val="8"/>
+        </w:numPr>
+      </w:pPr>
+      <w:r>
+        <w:t>Het spel vereist minstens 100 MB harde schijfruimte.</w:t>
       </w:r>
     </w:p>
     <w:p>

</xml_diff>

<commit_message>
tech tree er snel bij gezet
</commit_message>
<xml_diff>
--- a/Analyse/AnalyseModellering/Functional & Non Functional Requirements/Functional & Non Functional Requirements.docx
+++ b/Analyse/AnalyseModellering/Functional & Non Functional Requirements/Functional & Non Functional Requirements.docx
@@ -988,11 +988,7 @@
               </mc:Choice>
               <mc:Fallback>
                 <w:pict>
-                  <v:shapetype w14:anchorId="58FDF901" id="_x0000_t202" coordsize="21600,21600" o:spt="202" path="m,l,21600r21600,l21600,xe">
-                    <v:stroke joinstyle="miter"/>
-                    <v:path gradientshapeok="t" o:connecttype="rect"/>
-                  </v:shapetype>
-                  <v:shape id="Tekstvak 129" o:spid="_x0000_s1031" type="#_x0000_t202" style="position:absolute;margin-left:0;margin-top:0;width:453pt;height:38.15pt;z-index:251661312;visibility:visible;mso-wrap-style:square;mso-width-percent:1154;mso-height-percent:0;mso-top-percent:790;mso-wrap-distance-left:9pt;mso-wrap-distance-top:0;mso-wrap-distance-right:9pt;mso-wrap-distance-bottom:0;mso-position-horizontal:center;mso-position-horizontal-relative:page;mso-position-vertical-relative:page;mso-width-percent:1154;mso-height-percent:0;mso-top-percent:790;mso-width-relative:margin;mso-height-relative:margin;v-text-anchor:top" o:gfxdata="UEsDBBQABgAIAAAAIQC2gziS/gAAAOEBAAATAAAAW0NvbnRlbnRfVHlwZXNdLnhtbJSRQU7DMBBF&#10;90jcwfIWJU67QAgl6YK0S0CoHGBkTxKLZGx5TGhvj5O2G0SRWNoz/78nu9wcxkFMGNg6quQqL6RA&#10;0s5Y6ir5vt9lD1JwBDIwOMJKHpHlpr69KfdHjyxSmriSfYz+USnWPY7AufNIadK6MEJMx9ApD/oD&#10;OlTrorhX2lFEilmcO2RdNtjC5xDF9pCuTyYBB5bi6bQ4syoJ3g9WQ0ymaiLzg5KdCXlKLjvcW893&#10;SUOqXwnz5DrgnHtJTxOsQfEKIT7DmDSUCaxw7Rqn8787ZsmRM9e2VmPeBN4uqYvTtW7jvijg9N/y&#10;JsXecLq0q+WD6m8AAAD//wMAUEsDBBQABgAIAAAAIQA4/SH/1gAAAJQBAAALAAAAX3JlbHMvLnJl&#10;bHOkkMFqwzAMhu+DvYPRfXGawxijTi+j0GvpHsDYimMaW0Yy2fr2M4PBMnrbUb/Q94l/f/hMi1qR&#10;JVI2sOt6UJgd+ZiDgffL8ekFlFSbvV0oo4EbChzGx4f9GRdb25HMsYhqlCwG5lrLq9biZkxWOiqY&#10;22YiTra2kYMu1l1tQD30/bPm3wwYN0x18gb45AdQl1tp5j/sFB2T0FQ7R0nTNEV3j6o9feQzro1i&#10;OWA14Fm+Q8a1a8+Bvu/d/dMb2JY5uiPbhG/ktn4cqGU/er3pcvwCAAD//wMAUEsDBBQABgAIAAAA&#10;IQApive8hwIAAGgFAAAOAAAAZHJzL2Uyb0RvYy54bWysVEtv2zAMvg/YfxB0X+08+griFFmLDgOK&#10;tlgz9KzIUmNUFjWJiZ39+lKynRbdLh12sSnyE8XHR84v2tqwnfKhAlvw0VHOmbISyso+Ffzn6vrL&#10;GWcBhS2FAasKvleBXyw+f5o3bqbGsAFTKs/IiQ2zxhV8g+hmWRbkRtUiHIFTlowafC2Qjv4pK71o&#10;yHttsnGen2QN+NJ5kCoE0l51Rr5I/rVWEu+0DgqZKTjFhunr03cdv9liLmZPXrhNJfswxD9EUYvK&#10;0qMHV1cCBdv66g9XdSU9BNB4JKHOQOtKqpQDZTPK32XzsBFOpVyoOMEdyhT+n1t5u7v3rCqpd+Nz&#10;zqyoqUkr9RxwJ55Z1FGFGhdmBHxwBMX2K7SEHvSBlDHxVvs6/iklRnaq9f5QX9Uik6Q8Pj2ejHIy&#10;SbJNz6Ynk3F0k73edj7gNwU1i0LBPfUvlVXsbgJ20AESH7NwXRmTemgsawp+MjnO04WDhZwbG7Eq&#10;saF3EzPqIk8S7o2KGGN/KE3VSAlEReKhujSe7QQxSEipLKbck19CR5SmID5ysce/RvWRy10ew8tg&#10;8XC5riz4lP27sMvnIWTd4anmb/KOIrbrNtFgMjR2DeWe+u2hm5ng5HVFTbkRAe+FpyGhPtLg4x19&#10;tAEqPvQSZxvwv/+mj3jiLlk5a2joCh5+bYVXnJnvllh9PppOIz8wnUjwSRjl56fjMzquB73d1pdA&#10;DRnRdnEyiRGNZhC1h/qRVsMyPkgmYSU9W3AcxEvstgCtFqmWywSikXQCb+yDk9F17E9k26p9FN71&#10;lEQi8y0Mkylm75jZYRN13HKLxM9E21jirqB96WmcE/H71RP3xdtzQr0uyMULAAAA//8DAFBLAwQU&#10;AAYACAAAACEAZbGUhtsAAAAEAQAADwAAAGRycy9kb3ducmV2LnhtbEyPQUvDQBCF74L/YRnBm92o&#10;mDQxmyKVXjworYLXbXaaxGZnQnbbpv/e0YteBh5veO975WLyvTriGDomA7ezBBRSza6jxsDH++pm&#10;DipES872TGjgjAEW1eVFaQvHJ1rjcRMbJSEUCmugjXEotA51i96GGQ9I4u149DaKHBvtRnuScN/r&#10;uyRJtbcdSUNrB1y2WO83By8lX5w9v/LnW/awetmf502+Xu5yY66vpqdHUBGn+PcMP/iCDpUwbflA&#10;LqjegAyJv1e8PElFbg1k6T3oqtT/4atvAAAA//8DAFBLAQItABQABgAIAAAAIQC2gziS/gAAAOEB&#10;AAATAAAAAAAAAAAAAAAAAAAAAABbQ29udGVudF9UeXBlc10ueG1sUEsBAi0AFAAGAAgAAAAhADj9&#10;If/WAAAAlAEAAAsAAAAAAAAAAAAAAAAALwEAAF9yZWxzLy5yZWxzUEsBAi0AFAAGAAgAAAAhACmK&#10;97yHAgAAaAUAAA4AAAAAAAAAAAAAAAAALgIAAGRycy9lMm9Eb2MueG1sUEsBAi0AFAAGAAgAAAAh&#10;AGWxlIbbAAAABAEAAA8AAAAAAAAAAAAAAAAA4QQAAGRycy9kb3ducmV2LnhtbFBLBQYAAAAABAAE&#10;APMAAADpBQAAAAA=&#10;" filled="f" stroked="f" strokeweight=".5pt">
+                  <v:shape w14:anchorId="58FDF901" id="Tekstvak 129" o:spid="_x0000_s1031" type="#_x0000_t202" style="position:absolute;margin-left:0;margin-top:0;width:453pt;height:38.15pt;z-index:251661312;visibility:visible;mso-wrap-style:square;mso-width-percent:1154;mso-height-percent:0;mso-top-percent:790;mso-wrap-distance-left:9pt;mso-wrap-distance-top:0;mso-wrap-distance-right:9pt;mso-wrap-distance-bottom:0;mso-position-horizontal:center;mso-position-horizontal-relative:page;mso-position-vertical-relative:page;mso-width-percent:1154;mso-height-percent:0;mso-top-percent:790;mso-width-relative:margin;mso-height-relative:margin;v-text-anchor:top" o:gfxdata="UEsDBBQABgAIAAAAIQC2gziS/gAAAOEBAAATAAAAW0NvbnRlbnRfVHlwZXNdLnhtbJSRQU7DMBBF&#10;90jcwfIWJU67QAgl6YK0S0CoHGBkTxKLZGx5TGhvj5O2G0SRWNoz/78nu9wcxkFMGNg6quQqL6RA&#10;0s5Y6ir5vt9lD1JwBDIwOMJKHpHlpr69KfdHjyxSmriSfYz+USnWPY7AufNIadK6MEJMx9ApD/oD&#10;OlTrorhX2lFEilmcO2RdNtjC5xDF9pCuTyYBB5bi6bQ4syoJ3g9WQ0ymaiLzg5KdCXlKLjvcW893&#10;SUOqXwnz5DrgnHtJTxOsQfEKIT7DmDSUCaxw7Rqn8787ZsmRM9e2VmPeBN4uqYvTtW7jvijg9N/y&#10;JsXecLq0q+WD6m8AAAD//wMAUEsDBBQABgAIAAAAIQA4/SH/1gAAAJQBAAALAAAAX3JlbHMvLnJl&#10;bHOkkMFqwzAMhu+DvYPRfXGawxijTi+j0GvpHsDYimMaW0Yy2fr2M4PBMnrbUb/Q94l/f/hMi1qR&#10;JVI2sOt6UJgd+ZiDgffL8ekFlFSbvV0oo4EbChzGx4f9GRdb25HMsYhqlCwG5lrLq9biZkxWOiqY&#10;22YiTra2kYMu1l1tQD30/bPm3wwYN0x18gb45AdQl1tp5j/sFB2T0FQ7R0nTNEV3j6o9feQzro1i&#10;OWA14Fm+Q8a1a8+Bvu/d/dMb2JY5uiPbhG/ktn4cqGU/er3pcvwCAAD//wMAUEsDBBQABgAIAAAA&#10;IQApive8hwIAAGgFAAAOAAAAZHJzL2Uyb0RvYy54bWysVEtv2zAMvg/YfxB0X+08+griFFmLDgOK&#10;tlgz9KzIUmNUFjWJiZ39+lKynRbdLh12sSnyE8XHR84v2tqwnfKhAlvw0VHOmbISyso+Ffzn6vrL&#10;GWcBhS2FAasKvleBXyw+f5o3bqbGsAFTKs/IiQ2zxhV8g+hmWRbkRtUiHIFTlowafC2Qjv4pK71o&#10;yHttsnGen2QN+NJ5kCoE0l51Rr5I/rVWEu+0DgqZKTjFhunr03cdv9liLmZPXrhNJfswxD9EUYvK&#10;0qMHV1cCBdv66g9XdSU9BNB4JKHOQOtKqpQDZTPK32XzsBFOpVyoOMEdyhT+n1t5u7v3rCqpd+Nz&#10;zqyoqUkr9RxwJ55Z1FGFGhdmBHxwBMX2K7SEHvSBlDHxVvs6/iklRnaq9f5QX9Uik6Q8Pj2ejHIy&#10;SbJNz6Ynk3F0k73edj7gNwU1i0LBPfUvlVXsbgJ20AESH7NwXRmTemgsawp+MjnO04WDhZwbG7Eq&#10;saF3EzPqIk8S7o2KGGN/KE3VSAlEReKhujSe7QQxSEipLKbck19CR5SmID5ysce/RvWRy10ew8tg&#10;8XC5riz4lP27sMvnIWTd4anmb/KOIrbrNtFgMjR2DeWe+u2hm5ng5HVFTbkRAe+FpyGhPtLg4x19&#10;tAEqPvQSZxvwv/+mj3jiLlk5a2joCh5+bYVXnJnvllh9PppOIz8wnUjwSRjl56fjMzquB73d1pdA&#10;DRnRdnEyiRGNZhC1h/qRVsMyPkgmYSU9W3AcxEvstgCtFqmWywSikXQCb+yDk9F17E9k26p9FN71&#10;lEQi8y0Mkylm75jZYRN13HKLxM9E21jirqB96WmcE/H71RP3xdtzQr0uyMULAAAA//8DAFBLAwQU&#10;AAYACAAAACEAZbGUhtsAAAAEAQAADwAAAGRycy9kb3ducmV2LnhtbEyPQUvDQBCF74L/YRnBm92o&#10;mDQxmyKVXjworYLXbXaaxGZnQnbbpv/e0YteBh5veO975WLyvTriGDomA7ezBBRSza6jxsDH++pm&#10;DipES872TGjgjAEW1eVFaQvHJ1rjcRMbJSEUCmugjXEotA51i96GGQ9I4u149DaKHBvtRnuScN/r&#10;uyRJtbcdSUNrB1y2WO83By8lX5w9v/LnW/awetmf502+Xu5yY66vpqdHUBGn+PcMP/iCDpUwbflA&#10;LqjegAyJv1e8PElFbg1k6T3oqtT/4atvAAAA//8DAFBLAQItABQABgAIAAAAIQC2gziS/gAAAOEB&#10;AAATAAAAAAAAAAAAAAAAAAAAAABbQ29udGVudF9UeXBlc10ueG1sUEsBAi0AFAAGAAgAAAAhADj9&#10;If/WAAAAlAEAAAsAAAAAAAAAAAAAAAAALwEAAF9yZWxzLy5yZWxzUEsBAi0AFAAGAAgAAAAhACmK&#10;97yHAgAAaAUAAA4AAAAAAAAAAAAAAAAALgIAAGRycy9lMm9Eb2MueG1sUEsBAi0AFAAGAAgAAAAh&#10;AGWxlIbbAAAABAEAAA8AAAAAAAAAAAAAAAAA4QQAAGRycy9kb3ducmV2LnhtbFBLBQYAAAAABAAE&#10;APMAAADpBQAAAAA=&#10;" filled="f" stroked="f" strokeweight=".5pt">
                     <v:textbox style="mso-fit-shape-to-text:t" inset="1in,0,86.4pt,0">
                       <w:txbxContent>
                         <w:sdt>
@@ -1674,6 +1670,7 @@
         <w:t>Campaign modus / Tech tree</w:t>
       </w:r>
     </w:p>
+    <w:p/>
     <w:p>
       <w:pPr>
         <w:pStyle w:val="Lijstalinea"/>
@@ -1688,11 +1685,6 @@
     </w:p>
     <w:p>
       <w:pPr>
-        <w:spacing w:after="0"/>
-      </w:pPr>
-    </w:p>
-    <w:p>
-      <w:pPr>
         <w:pStyle w:val="Lijstalinea"/>
         <w:numPr>
           <w:ilvl w:val="0"/>
@@ -1712,18 +1704,71 @@
         </w:numPr>
       </w:pPr>
       <w:r>
-        <w:t>Bij het einde van de modus worden er 3 power ups aangeboden waar je maar 1</w:t>
-      </w:r>
-      <w:r>
-        <w:t xml:space="preserve"> uit</w:t>
-      </w:r>
-      <w:r>
-        <w:t xml:space="preserve"> mag kiezen.</w:t>
-      </w:r>
-      <w:r>
-        <w:t xml:space="preserve"> De speler kan veranderen als het nodig is.</w:t>
-      </w:r>
-    </w:p>
+        <w:t>Bij het einde van de modus worden er 3 power ups aangeboden waar je maar 1 uit mag kiezen. De speler kan veranderen als het nodig is.</w:t>
+      </w:r>
+    </w:p>
+    <w:p>
+      <w:pPr>
+        <w:pStyle w:val="Lijstalinea"/>
+        <w:numPr>
+          <w:ilvl w:val="0"/>
+          <w:numId w:val="8"/>
+        </w:numPr>
+      </w:pPr>
+    </w:p>
+    <w:p>
+      <w:pPr>
+        <w:pStyle w:val="Lijstalinea"/>
+        <w:numPr>
+          <w:ilvl w:val="1"/>
+          <w:numId w:val="14"/>
+        </w:numPr>
+      </w:pPr>
+      <w:r>
+        <w:t>Tech Tree</w:t>
+      </w:r>
+    </w:p>
+    <w:p>
+      <w:pPr>
+        <w:pStyle w:val="Lijstalinea"/>
+        <w:ind w:left="705"/>
+      </w:pPr>
+    </w:p>
+    <w:p>
+      <w:pPr>
+        <w:pStyle w:val="Lijstalinea"/>
+        <w:numPr>
+          <w:ilvl w:val="0"/>
+          <w:numId w:val="8"/>
+        </w:numPr>
+      </w:pPr>
+      <w:r>
+        <w:t xml:space="preserve">Tech Tree bevat de status van het schip en de drone. </w:t>
+      </w:r>
+    </w:p>
+    <w:p>
+      <w:pPr>
+        <w:pStyle w:val="Lijstalinea"/>
+        <w:numPr>
+          <w:ilvl w:val="0"/>
+          <w:numId w:val="8"/>
+        </w:numPr>
+      </w:pPr>
+      <w:r>
+        <w:t>Met de Tech Tree kan je ook de status versterken ten koste van Nuggets, maar niet alles kan op hetzelfde moment versterkt worden, zodat men “sets” kan maken van schippen</w:t>
+      </w:r>
+      <w:bookmarkStart w:id="0" w:name="_GoBack"/>
+      <w:bookmarkEnd w:id="0"/>
+      <w:r>
+        <w:t xml:space="preserve"> </w:t>
+      </w:r>
+    </w:p>
+    <w:p>
+      <w:pPr>
+        <w:spacing w:after="0"/>
+      </w:pPr>
+    </w:p>
+    <w:p/>
     <w:p>
       <w:pPr>
         <w:rPr>
@@ -2422,8 +2467,6 @@
       <w:r>
         <w:t>.</w:t>
       </w:r>
-      <w:bookmarkStart w:id="0" w:name="_GoBack"/>
-      <w:bookmarkEnd w:id="0"/>
     </w:p>
     <w:p/>
     <w:p>

</xml_diff>